<commit_message>
Terminada Introducción de Laravel e Inicio Proyecto Instagram
</commit_message>
<xml_diff>
--- a/LARAVEL 9.docx
+++ b/LARAVEL 9.docx
@@ -4,18 +4,28 @@
   <w:body>
     <w:p>
       <w:pPr>
-        <w:rPr>
-          <w:lang w:val="en-US"/>
-        </w:rPr>
-      </w:pPr>
-      <w:r>
-        <w:rPr>
-          <w:lang w:val="en-US"/>
+        <w:jc w:val="center"/>
+        <w:rPr>
+          <w:b/>
+          <w:bCs/>
+        </w:rPr>
+      </w:pPr>
+      <w:r>
+        <w:rPr>
+          <w:b/>
+          <w:bCs/>
         </w:rPr>
         <w:t>LARAVEL 9.0</w:t>
       </w:r>
     </w:p>
     <w:p>
+      <w:pPr>
+        <w:pStyle w:val="Prrafodelista"/>
+        <w:numPr>
+          <w:ilvl w:val="0"/>
+          <w:numId w:val="1"/>
+        </w:numPr>
+      </w:pPr>
       <w:r>
         <w:t>Para la creación de una a</w:t>
       </w:r>
@@ -24,6 +34,7 @@
       </w:r>
     </w:p>
     <w:p>
+      <w:bookmarkStart w:id="0" w:name="_Hlk196224328"/>
       <w:proofErr w:type="spellStart"/>
       <w:r>
         <w:t>composer</w:t>
@@ -75,14 +86,30 @@
       </w:r>
       <w:proofErr w:type="spellEnd"/>
     </w:p>
+    <w:bookmarkEnd w:id="0"/>
     <w:p/>
     <w:p>
-      <w:r>
-        <w:t>Para verificar que la aplicación se ha creado y Laravel esta corriendo se visita el sitio del proyecto en este caso es:</w:t>
-      </w:r>
-    </w:p>
-    <w:p>
-      <w:hyperlink r:id="rId4" w:history="1">
+      <w:pPr>
+        <w:pStyle w:val="Prrafodelista"/>
+        <w:numPr>
+          <w:ilvl w:val="0"/>
+          <w:numId w:val="1"/>
+        </w:numPr>
+      </w:pPr>
+      <w:r>
+        <w:t xml:space="preserve">Para verificar que la aplicación se ha creado y Laravel </w:t>
+      </w:r>
+      <w:proofErr w:type="spellStart"/>
+      <w:r>
+        <w:t>esta</w:t>
+      </w:r>
+      <w:proofErr w:type="spellEnd"/>
+      <w:r>
+        <w:t xml:space="preserve"> corriendo se visita el sitio del proyecto en este caso es:</w:t>
+      </w:r>
+    </w:p>
+    <w:p>
+      <w:hyperlink r:id="rId5" w:history="1">
         <w:r>
           <w:rPr>
             <w:rStyle w:val="Hipervnculo"/>
@@ -93,8 +120,23 @@
     </w:p>
     <w:p/>
     <w:p>
-      <w:r>
-        <w:t xml:space="preserve">El controlador genérico de la aplicación esta en la ruta: </w:t>
+      <w:pPr>
+        <w:pStyle w:val="Prrafodelista"/>
+        <w:numPr>
+          <w:ilvl w:val="0"/>
+          <w:numId w:val="1"/>
+        </w:numPr>
+      </w:pPr>
+      <w:r>
+        <w:t xml:space="preserve">El controlador genérico de la aplicación </w:t>
+      </w:r>
+      <w:proofErr w:type="spellStart"/>
+      <w:r>
+        <w:t>esta</w:t>
+      </w:r>
+      <w:proofErr w:type="spellEnd"/>
+      <w:r>
+        <w:t xml:space="preserve"> en la ruta: </w:t>
       </w:r>
     </w:p>
     <w:p>
@@ -125,8 +167,23 @@
     </w:p>
     <w:p/>
     <w:p>
-      <w:r>
-        <w:t xml:space="preserve">Y la vista que se presenta al inicio del proyecto esta en la carpeta: </w:t>
+      <w:pPr>
+        <w:pStyle w:val="Prrafodelista"/>
+        <w:numPr>
+          <w:ilvl w:val="0"/>
+          <w:numId w:val="1"/>
+        </w:numPr>
+      </w:pPr>
+      <w:r>
+        <w:t xml:space="preserve">Y la vista que se presenta al inicio del proyecto </w:t>
+      </w:r>
+      <w:proofErr w:type="spellStart"/>
+      <w:r>
+        <w:t>esta</w:t>
+      </w:r>
+      <w:proofErr w:type="spellEnd"/>
+      <w:r>
+        <w:t xml:space="preserve"> en la carpeta: </w:t>
       </w:r>
     </w:p>
     <w:p>
@@ -165,8 +222,31 @@
     </w:p>
     <w:p/>
     <w:p>
-      <w:r>
-        <w:t>Y la vista anterior esta asociada a un controlador y en este caso esta asociada a una ruta que está definida en:</w:t>
+      <w:pPr>
+        <w:pStyle w:val="Prrafodelista"/>
+        <w:numPr>
+          <w:ilvl w:val="0"/>
+          <w:numId w:val="1"/>
+        </w:numPr>
+      </w:pPr>
+      <w:r>
+        <w:t xml:space="preserve">Y la vista anterior </w:t>
+      </w:r>
+      <w:proofErr w:type="spellStart"/>
+      <w:r>
+        <w:t>esta</w:t>
+      </w:r>
+      <w:proofErr w:type="spellEnd"/>
+      <w:r>
+        <w:t xml:space="preserve"> asociada a un controlador y en este caso </w:t>
+      </w:r>
+      <w:proofErr w:type="spellStart"/>
+      <w:r>
+        <w:t>esta</w:t>
+      </w:r>
+      <w:proofErr w:type="spellEnd"/>
+      <w:r>
+        <w:t xml:space="preserve"> asociada a una ruta que está definida en:</w:t>
       </w:r>
     </w:p>
     <w:p>
@@ -196,6 +276,2530 @@
       <w:proofErr w:type="spellEnd"/>
     </w:p>
     <w:p/>
+    <w:p>
+      <w:pPr>
+        <w:pStyle w:val="Prrafodelista"/>
+        <w:numPr>
+          <w:ilvl w:val="0"/>
+          <w:numId w:val="1"/>
+        </w:numPr>
+      </w:pPr>
+      <w:r>
+        <w:t xml:space="preserve">En esta definición de las rutas me </w:t>
+      </w:r>
+      <w:proofErr w:type="spellStart"/>
+      <w:r>
+        <w:t>esta</w:t>
+      </w:r>
+      <w:proofErr w:type="spellEnd"/>
+      <w:r>
+        <w:t xml:space="preserve"> allí retornando una vista y lo que hace es acceder a la carpeta </w:t>
+      </w:r>
+      <w:proofErr w:type="spellStart"/>
+      <w:r>
+        <w:t>views</w:t>
+      </w:r>
+      <w:proofErr w:type="spellEnd"/>
+      <w:r>
+        <w:t xml:space="preserve"> y allí retorna la vista </w:t>
+      </w:r>
+      <w:proofErr w:type="spellStart"/>
+      <w:r>
+        <w:t>welcome</w:t>
+      </w:r>
+      <w:proofErr w:type="spellEnd"/>
+    </w:p>
+    <w:p>
+      <w:pPr>
+        <w:rPr>
+          <w:lang w:val="en-US"/>
+        </w:rPr>
+      </w:pPr>
+      <w:proofErr w:type="gramStart"/>
+      <w:r>
+        <w:rPr>
+          <w:lang w:val="en-US"/>
+        </w:rPr>
+        <w:t>Route::get(</w:t>
+      </w:r>
+      <w:proofErr w:type="gramEnd"/>
+      <w:r>
+        <w:rPr>
+          <w:lang w:val="en-US"/>
+        </w:rPr>
+        <w:t>'/', function () {</w:t>
+      </w:r>
+    </w:p>
+    <w:p>
+      <w:pPr>
+        <w:rPr>
+          <w:lang w:val="en-US"/>
+        </w:rPr>
+      </w:pPr>
+      <w:r>
+        <w:rPr>
+          <w:lang w:val="en-US"/>
+        </w:rPr>
+        <w:t xml:space="preserve">    </w:t>
+      </w:r>
+      <w:r>
+        <w:rPr>
+          <w:lang w:val="en-US"/>
+        </w:rPr>
+        <w:t>return view('welcome'</w:t>
+      </w:r>
+      <w:proofErr w:type="gramStart"/>
+      <w:r>
+        <w:rPr>
+          <w:lang w:val="en-US"/>
+        </w:rPr>
+        <w:t>);</w:t>
+      </w:r>
+      <w:proofErr w:type="gramEnd"/>
+    </w:p>
+    <w:p>
+      <w:pPr>
+        <w:rPr>
+          <w:lang w:val="en-US"/>
+        </w:rPr>
+      </w:pPr>
+      <w:r>
+        <w:rPr>
+          <w:lang w:val="en-US"/>
+        </w:rPr>
+        <w:t>});</w:t>
+      </w:r>
+    </w:p>
+    <w:p>
+      <w:pPr>
+        <w:rPr>
+          <w:lang w:val="en-US"/>
+        </w:rPr>
+      </w:pPr>
+    </w:p>
+    <w:p>
+      <w:pPr>
+        <w:pStyle w:val="Prrafodelista"/>
+        <w:numPr>
+          <w:ilvl w:val="0"/>
+          <w:numId w:val="1"/>
+        </w:numPr>
+        <w:rPr>
+          <w:lang w:val="en-US"/>
+        </w:rPr>
+      </w:pPr>
+      <w:proofErr w:type="spellStart"/>
+      <w:r>
+        <w:rPr>
+          <w:lang w:val="en-US"/>
+        </w:rPr>
+        <w:t>Creación</w:t>
+      </w:r>
+      <w:proofErr w:type="spellEnd"/>
+      <w:r>
+        <w:rPr>
+          <w:lang w:val="en-US"/>
+        </w:rPr>
+        <w:t xml:space="preserve"> de Host </w:t>
+      </w:r>
+      <w:proofErr w:type="spellStart"/>
+      <w:r>
+        <w:rPr>
+          <w:lang w:val="en-US"/>
+        </w:rPr>
+        <w:t>Virtuales</w:t>
+      </w:r>
+      <w:proofErr w:type="spellEnd"/>
+      <w:r>
+        <w:rPr>
+          <w:lang w:val="en-US"/>
+        </w:rPr>
+        <w:t>:</w:t>
+      </w:r>
+    </w:p>
+    <w:p>
+      <w:pPr>
+        <w:rPr>
+          <w:lang w:val="en-US"/>
+        </w:rPr>
+      </w:pPr>
+      <w:proofErr w:type="spellStart"/>
+      <w:r>
+        <w:rPr>
+          <w:lang w:val="en-US"/>
+        </w:rPr>
+        <w:t>Archivos</w:t>
+      </w:r>
+      <w:proofErr w:type="spellEnd"/>
+      <w:r>
+        <w:rPr>
+          <w:lang w:val="en-US"/>
+        </w:rPr>
+        <w:t xml:space="preserve"> que se </w:t>
+      </w:r>
+      <w:proofErr w:type="spellStart"/>
+      <w:r>
+        <w:rPr>
+          <w:lang w:val="en-US"/>
+        </w:rPr>
+        <w:t>configuran</w:t>
+      </w:r>
+      <w:proofErr w:type="spellEnd"/>
+      <w:r>
+        <w:rPr>
+          <w:lang w:val="en-US"/>
+        </w:rPr>
+        <w:t xml:space="preserve">: </w:t>
+      </w:r>
+    </w:p>
+    <w:p>
+      <w:pPr>
+        <w:ind w:firstLine="708"/>
+        <w:rPr>
+          <w:lang w:val="en-US"/>
+        </w:rPr>
+      </w:pPr>
+      <w:r>
+        <w:rPr>
+          <w:lang w:val="en-US"/>
+        </w:rPr>
+        <w:t xml:space="preserve">C:\Windows\System32\drivers\etc\ </w:t>
+      </w:r>
+    </w:p>
+    <w:p>
+      <w:pPr>
+        <w:ind w:firstLine="708"/>
+      </w:pPr>
+      <w:r>
+        <w:t>E</w:t>
+      </w:r>
+      <w:r>
+        <w:t>n el archiv</w:t>
+      </w:r>
+      <w:r>
+        <w:t>o</w:t>
+      </w:r>
+      <w:r>
+        <w:t xml:space="preserve"> host se adiciona lo si</w:t>
+      </w:r>
+      <w:r>
+        <w:t xml:space="preserve">guiente: </w:t>
+      </w:r>
+      <w:r>
+        <w:t xml:space="preserve">127.0.0.1 </w:t>
+      </w:r>
+      <w:proofErr w:type="gramStart"/>
+      <w:r>
+        <w:t>aprendiendo-</w:t>
+      </w:r>
+      <w:proofErr w:type="spellStart"/>
+      <w:r>
+        <w:t>laravel.com.devel</w:t>
+      </w:r>
+      <w:proofErr w:type="spellEnd"/>
+      <w:proofErr w:type="gramEnd"/>
+    </w:p>
+    <w:p>
+      <w:pPr>
+        <w:ind w:firstLine="708"/>
+      </w:pPr>
+    </w:p>
+    <w:p>
+      <w:pPr>
+        <w:ind w:firstLine="708"/>
+        <w:rPr>
+          <w:lang w:val="en-US"/>
+        </w:rPr>
+      </w:pPr>
+      <w:r>
+        <w:rPr>
+          <w:lang w:val="en-US"/>
+        </w:rPr>
+        <w:t>C:\wamp64\bin\apache\apache2.4.62.1\conf\extra</w:t>
+      </w:r>
+    </w:p>
+    <w:p>
+      <w:pPr>
+        <w:ind w:firstLine="708"/>
+      </w:pPr>
+      <w:r>
+        <w:lastRenderedPageBreak/>
+        <w:t>E</w:t>
+      </w:r>
+      <w:r>
+        <w:t>n el archiv</w:t>
+      </w:r>
+      <w:r>
+        <w:t>o</w:t>
+      </w:r>
+      <w:r>
+        <w:t xml:space="preserve"> </w:t>
+      </w:r>
+      <w:proofErr w:type="spellStart"/>
+      <w:r>
+        <w:t>httpd-vhosts.</w:t>
+      </w:r>
+      <w:proofErr w:type="gramStart"/>
+      <w:r>
+        <w:t>conf</w:t>
+      </w:r>
+      <w:proofErr w:type="spellEnd"/>
+      <w:r>
+        <w:t xml:space="preserve"> </w:t>
+      </w:r>
+      <w:r>
+        <w:t xml:space="preserve"> </w:t>
+      </w:r>
+      <w:r>
+        <w:t>se</w:t>
+      </w:r>
+      <w:proofErr w:type="gramEnd"/>
+      <w:r>
+        <w:t xml:space="preserve"> adiciona lo si</w:t>
+      </w:r>
+      <w:r>
+        <w:t xml:space="preserve">guiente: </w:t>
+      </w:r>
+    </w:p>
+    <w:p>
+      <w:pPr>
+        <w:ind w:firstLine="708"/>
+      </w:pPr>
+      <w:r>
+        <w:tab/>
+        <w:t>&lt;</w:t>
+      </w:r>
+      <w:proofErr w:type="spellStart"/>
+      <w:r>
+        <w:t>VirtualHost</w:t>
+      </w:r>
+      <w:proofErr w:type="spellEnd"/>
+      <w:r>
+        <w:t xml:space="preserve"> *:80&gt;</w:t>
+      </w:r>
+    </w:p>
+    <w:p>
+      <w:pPr>
+        <w:ind w:firstLine="708"/>
+      </w:pPr>
+      <w:r>
+        <w:tab/>
+      </w:r>
+      <w:proofErr w:type="spellStart"/>
+      <w:r>
+        <w:t>DocumentRoot</w:t>
+      </w:r>
+      <w:proofErr w:type="spellEnd"/>
+      <w:r>
+        <w:t xml:space="preserve"> "${INSTALL_</w:t>
+      </w:r>
+      <w:proofErr w:type="gramStart"/>
+      <w:r>
+        <w:t>DIR}/</w:t>
+      </w:r>
+      <w:proofErr w:type="gramEnd"/>
+      <w:r>
+        <w:t>www/</w:t>
+      </w:r>
+      <w:proofErr w:type="gramStart"/>
+      <w:r>
+        <w:t>Master</w:t>
+      </w:r>
+      <w:proofErr w:type="gramEnd"/>
+      <w:r>
+        <w:t>-</w:t>
+      </w:r>
+      <w:proofErr w:type="spellStart"/>
+      <w:r>
+        <w:t>php</w:t>
+      </w:r>
+      <w:proofErr w:type="spellEnd"/>
+      <w:r>
+        <w:t>/aprendiendo-</w:t>
+      </w:r>
+      <w:proofErr w:type="spellStart"/>
+      <w:r>
+        <w:t>laravel</w:t>
+      </w:r>
+      <w:proofErr w:type="spellEnd"/>
+      <w:r>
+        <w:t>/</w:t>
+      </w:r>
+      <w:proofErr w:type="spellStart"/>
+      <w:r>
+        <w:t>public</w:t>
+      </w:r>
+      <w:proofErr w:type="spellEnd"/>
+      <w:r>
+        <w:t>"</w:t>
+      </w:r>
+    </w:p>
+    <w:p>
+      <w:pPr>
+        <w:ind w:firstLine="708"/>
+      </w:pPr>
+      <w:r>
+        <w:tab/>
+      </w:r>
+      <w:proofErr w:type="spellStart"/>
+      <w:r>
+        <w:t>ServerName</w:t>
+      </w:r>
+      <w:proofErr w:type="spellEnd"/>
+      <w:r>
+        <w:t xml:space="preserve"> </w:t>
+      </w:r>
+      <w:proofErr w:type="gramStart"/>
+      <w:r>
+        <w:t>aprendiendo-</w:t>
+      </w:r>
+      <w:proofErr w:type="spellStart"/>
+      <w:r>
+        <w:t>laravel.com.devel</w:t>
+      </w:r>
+      <w:proofErr w:type="spellEnd"/>
+      <w:proofErr w:type="gramEnd"/>
+    </w:p>
+    <w:p>
+      <w:pPr>
+        <w:ind w:firstLine="708"/>
+      </w:pPr>
+      <w:r>
+        <w:t>&lt;/</w:t>
+      </w:r>
+      <w:proofErr w:type="spellStart"/>
+      <w:r>
+        <w:t>VirtualHost</w:t>
+      </w:r>
+      <w:proofErr w:type="spellEnd"/>
+      <w:r>
+        <w:t>&gt;</w:t>
+      </w:r>
+    </w:p>
+    <w:p>
+      <w:pPr>
+        <w:ind w:firstLine="708"/>
+      </w:pPr>
+    </w:p>
+    <w:p>
+      <w:pPr>
+        <w:pStyle w:val="Prrafodelista"/>
+        <w:numPr>
+          <w:ilvl w:val="0"/>
+          <w:numId w:val="1"/>
+        </w:numPr>
+      </w:pPr>
+      <w:r>
+        <w:t>Estructura de un proyecto de Laravel.</w:t>
+      </w:r>
+    </w:p>
+    <w:p>
+      <w:pPr>
+        <w:pStyle w:val="Prrafodelista"/>
+      </w:pPr>
+    </w:p>
+    <w:p>
+      <w:pPr>
+        <w:pStyle w:val="Prrafodelista"/>
+        <w:numPr>
+          <w:ilvl w:val="0"/>
+          <w:numId w:val="2"/>
+        </w:numPr>
+      </w:pPr>
+      <w:r>
+        <w:t xml:space="preserve">App: Directorio donde </w:t>
+      </w:r>
+      <w:proofErr w:type="spellStart"/>
+      <w:r>
+        <w:t>esta</w:t>
+      </w:r>
+      <w:proofErr w:type="spellEnd"/>
+      <w:r>
+        <w:t xml:space="preserve"> el contenido principal de la aplicación tanto de </w:t>
+      </w:r>
+      <w:proofErr w:type="spellStart"/>
+      <w:r>
+        <w:t>laravel</w:t>
+      </w:r>
+      <w:proofErr w:type="spellEnd"/>
+      <w:r>
+        <w:t xml:space="preserve"> como el HTML de la </w:t>
+      </w:r>
+      <w:proofErr w:type="spellStart"/>
+      <w:r>
+        <w:t>pagina</w:t>
+      </w:r>
+      <w:proofErr w:type="spellEnd"/>
+      <w:r>
+        <w:t xml:space="preserve"> que vayamos creando.</w:t>
+      </w:r>
+    </w:p>
+    <w:p>
+      <w:pPr>
+        <w:pStyle w:val="Prrafodelista"/>
+        <w:numPr>
+          <w:ilvl w:val="0"/>
+          <w:numId w:val="2"/>
+        </w:numPr>
+      </w:pPr>
+      <w:r>
+        <w:t xml:space="preserve">Bootstrap: Directorio que contine un archivo que inicia el </w:t>
+      </w:r>
+      <w:proofErr w:type="spellStart"/>
+      <w:r>
+        <w:t>framework</w:t>
+      </w:r>
+      <w:proofErr w:type="spellEnd"/>
+      <w:r>
+        <w:t xml:space="preserve"> y también tiene una </w:t>
+      </w:r>
+      <w:proofErr w:type="spellStart"/>
+      <w:r>
+        <w:t>cahe</w:t>
+      </w:r>
+      <w:proofErr w:type="spellEnd"/>
+      <w:r>
+        <w:t>.</w:t>
+      </w:r>
+    </w:p>
+    <w:p>
+      <w:pPr>
+        <w:pStyle w:val="Prrafodelista"/>
+        <w:numPr>
+          <w:ilvl w:val="0"/>
+          <w:numId w:val="2"/>
+        </w:numPr>
+      </w:pPr>
+      <w:proofErr w:type="spellStart"/>
+      <w:r>
+        <w:t>Config</w:t>
+      </w:r>
+      <w:proofErr w:type="spellEnd"/>
+      <w:r>
+        <w:t>: Directorio de configuración de la aplicación.</w:t>
+      </w:r>
+    </w:p>
+    <w:p>
+      <w:pPr>
+        <w:pStyle w:val="Prrafodelista"/>
+        <w:numPr>
+          <w:ilvl w:val="0"/>
+          <w:numId w:val="2"/>
+        </w:numPr>
+      </w:pPr>
+      <w:proofErr w:type="spellStart"/>
+      <w:r>
+        <w:t>Databse</w:t>
+      </w:r>
+      <w:proofErr w:type="spellEnd"/>
+      <w:r>
+        <w:t xml:space="preserve">: Incluye las migraciones (Permiten versionar los cambios que se hacen a la base de datos) y los </w:t>
+      </w:r>
+      <w:proofErr w:type="spellStart"/>
+      <w:r>
+        <w:t>seeders</w:t>
+      </w:r>
+      <w:proofErr w:type="spellEnd"/>
+      <w:r>
+        <w:t xml:space="preserve"> que sirven para poblar la base de datos.</w:t>
+      </w:r>
+    </w:p>
+    <w:p>
+      <w:pPr>
+        <w:pStyle w:val="Prrafodelista"/>
+        <w:numPr>
+          <w:ilvl w:val="0"/>
+          <w:numId w:val="2"/>
+        </w:numPr>
+      </w:pPr>
+      <w:proofErr w:type="spellStart"/>
+      <w:r>
+        <w:t>Public</w:t>
+      </w:r>
+      <w:proofErr w:type="spellEnd"/>
+      <w:r>
+        <w:t xml:space="preserve">: Directorio que contiene archivos públicos. </w:t>
+      </w:r>
+    </w:p>
+    <w:p>
+      <w:pPr>
+        <w:pStyle w:val="Prrafodelista"/>
+        <w:numPr>
+          <w:ilvl w:val="0"/>
+          <w:numId w:val="2"/>
+        </w:numPr>
+      </w:pPr>
+      <w:proofErr w:type="spellStart"/>
+      <w:r>
+        <w:t>Resources</w:t>
+      </w:r>
+      <w:proofErr w:type="spellEnd"/>
+      <w:r>
+        <w:t>: Permite tener las vistas de la aplicación.</w:t>
+      </w:r>
+    </w:p>
+    <w:p>
+      <w:pPr>
+        <w:pStyle w:val="Prrafodelista"/>
+        <w:numPr>
+          <w:ilvl w:val="0"/>
+          <w:numId w:val="2"/>
+        </w:numPr>
+      </w:pPr>
+      <w:proofErr w:type="spellStart"/>
+      <w:r>
+        <w:t>Routes</w:t>
+      </w:r>
+      <w:proofErr w:type="spellEnd"/>
+      <w:r>
+        <w:t>: Tenemos acá todas las rutas de nuestra aplicación.</w:t>
+      </w:r>
+    </w:p>
+    <w:p>
+      <w:pPr>
+        <w:pStyle w:val="Prrafodelista"/>
+        <w:numPr>
+          <w:ilvl w:val="0"/>
+          <w:numId w:val="2"/>
+        </w:numPr>
+      </w:pPr>
+      <w:r>
+        <w:t>Storage: Almacenamos archivos para cuando subamos archivos</w:t>
+      </w:r>
+      <w:r>
+        <w:t>.</w:t>
+      </w:r>
+    </w:p>
+    <w:p>
+      <w:pPr>
+        <w:pStyle w:val="Prrafodelista"/>
+        <w:numPr>
+          <w:ilvl w:val="0"/>
+          <w:numId w:val="2"/>
+        </w:numPr>
+      </w:pPr>
+      <w:r>
+        <w:t>Test: Directorio para hacer test unitarios.</w:t>
+      </w:r>
+    </w:p>
+    <w:p>
+      <w:pPr>
+        <w:pStyle w:val="Prrafodelista"/>
+        <w:numPr>
+          <w:ilvl w:val="0"/>
+          <w:numId w:val="2"/>
+        </w:numPr>
+      </w:pPr>
+      <w:proofErr w:type="spellStart"/>
+      <w:r>
+        <w:t>Vendor</w:t>
+      </w:r>
+      <w:proofErr w:type="spellEnd"/>
+      <w:r>
+        <w:t xml:space="preserve">: Es donde se guardan todos los paquetes y librerías que se crean con los comandos de </w:t>
+      </w:r>
+      <w:proofErr w:type="spellStart"/>
+      <w:r>
+        <w:t>composer</w:t>
+      </w:r>
+      <w:proofErr w:type="spellEnd"/>
+      <w:r>
+        <w:t>.</w:t>
+      </w:r>
+    </w:p>
+    <w:p>
+      <w:pPr>
+        <w:pStyle w:val="Prrafodelista"/>
+        <w:numPr>
+          <w:ilvl w:val="0"/>
+          <w:numId w:val="2"/>
+        </w:numPr>
+      </w:pPr>
+      <w:proofErr w:type="gramStart"/>
+      <w:r>
+        <w:t>.</w:t>
+      </w:r>
+      <w:proofErr w:type="spellStart"/>
+      <w:r>
+        <w:t>env</w:t>
+      </w:r>
+      <w:proofErr w:type="spellEnd"/>
+      <w:proofErr w:type="gramEnd"/>
+      <w:r>
+        <w:t>: Permite realizar configuraciones a la base de datos.</w:t>
+      </w:r>
+    </w:p>
+    <w:p>
+      <w:pPr>
+        <w:pStyle w:val="Prrafodelista"/>
+        <w:numPr>
+          <w:ilvl w:val="0"/>
+          <w:numId w:val="2"/>
+        </w:numPr>
+      </w:pPr>
+      <w:proofErr w:type="gramStart"/>
+      <w:r>
+        <w:t>.</w:t>
+      </w:r>
+      <w:proofErr w:type="spellStart"/>
+      <w:r>
+        <w:t>gitignore</w:t>
+      </w:r>
+      <w:proofErr w:type="spellEnd"/>
+      <w:proofErr w:type="gramEnd"/>
+      <w:r>
+        <w:t>: Permite definir que archivos voy a ignorar o no para cuando se suba el proyecto a Git.</w:t>
+      </w:r>
+    </w:p>
+    <w:p>
+      <w:pPr>
+        <w:pStyle w:val="Prrafodelista"/>
+        <w:numPr>
+          <w:ilvl w:val="0"/>
+          <w:numId w:val="2"/>
+        </w:numPr>
+      </w:pPr>
+      <w:proofErr w:type="spellStart"/>
+      <w:r>
+        <w:t>Artisan</w:t>
+      </w:r>
+      <w:proofErr w:type="spellEnd"/>
+      <w:r>
+        <w:t>: Es usado para ejecutar comandos.</w:t>
+      </w:r>
+    </w:p>
+    <w:p>
+      <w:pPr>
+        <w:pStyle w:val="Prrafodelista"/>
+        <w:numPr>
+          <w:ilvl w:val="0"/>
+          <w:numId w:val="2"/>
+        </w:numPr>
+      </w:pPr>
+      <w:proofErr w:type="spellStart"/>
+      <w:r>
+        <w:t>Composer.json</w:t>
+      </w:r>
+      <w:proofErr w:type="spellEnd"/>
+      <w:r>
+        <w:t>: Acá esta la configuración del proyecto de Laravel a nivel de dependencias.</w:t>
+      </w:r>
+    </w:p>
+    <w:p>
+      <w:pPr>
+        <w:pStyle w:val="Prrafodelista"/>
+        <w:numPr>
+          <w:ilvl w:val="0"/>
+          <w:numId w:val="2"/>
+        </w:numPr>
+      </w:pPr>
+      <w:proofErr w:type="spellStart"/>
+      <w:r>
+        <w:t>Package.json</w:t>
+      </w:r>
+      <w:proofErr w:type="spellEnd"/>
+      <w:r>
+        <w:t xml:space="preserve">: Es a nivel de </w:t>
+      </w:r>
+      <w:proofErr w:type="spellStart"/>
+      <w:r>
+        <w:t>javascript</w:t>
+      </w:r>
+      <w:proofErr w:type="spellEnd"/>
+      <w:r>
+        <w:t xml:space="preserve"> donde se definen que dependencias se usan.</w:t>
+      </w:r>
+    </w:p>
+    <w:p>
+      <w:pPr>
+        <w:pStyle w:val="Prrafodelista"/>
+        <w:numPr>
+          <w:ilvl w:val="0"/>
+          <w:numId w:val="2"/>
+        </w:numPr>
+      </w:pPr>
+      <w:r>
+        <w:t>Phpunit.xml: Configuraciones para las pruebas unitarias.</w:t>
+      </w:r>
+    </w:p>
+    <w:p>
+      <w:pPr>
+        <w:pStyle w:val="Prrafodelista"/>
+        <w:ind w:left="1080"/>
+      </w:pPr>
+    </w:p>
+    <w:p>
+      <w:pPr>
+        <w:pStyle w:val="Prrafodelista"/>
+        <w:ind w:left="1080"/>
+      </w:pPr>
+    </w:p>
+    <w:p>
+      <w:pPr>
+        <w:pStyle w:val="Prrafodelista"/>
+        <w:ind w:left="1080"/>
+      </w:pPr>
+    </w:p>
+    <w:p>
+      <w:pPr>
+        <w:pStyle w:val="Prrafodelista"/>
+        <w:numPr>
+          <w:ilvl w:val="0"/>
+          <w:numId w:val="1"/>
+        </w:numPr>
+      </w:pPr>
+      <w:r>
+        <w:t xml:space="preserve">Comandos de </w:t>
+      </w:r>
+      <w:proofErr w:type="spellStart"/>
+      <w:r>
+        <w:t>artisan</w:t>
+      </w:r>
+      <w:proofErr w:type="spellEnd"/>
+      <w:r>
+        <w:t xml:space="preserve">: Para ejecutar </w:t>
+      </w:r>
+      <w:proofErr w:type="gramStart"/>
+      <w:r>
+        <w:t>estos comando</w:t>
+      </w:r>
+      <w:proofErr w:type="gramEnd"/>
+      <w:r>
+        <w:t xml:space="preserve"> se puede a través del CMD o </w:t>
+      </w:r>
+      <w:proofErr w:type="spellStart"/>
+      <w:r>
+        <w:t>iendo</w:t>
+      </w:r>
+      <w:proofErr w:type="spellEnd"/>
+      <w:r>
+        <w:t xml:space="preserve"> a la carpeta y haciendo uso de Open Git </w:t>
+      </w:r>
+      <w:proofErr w:type="spellStart"/>
+      <w:r>
+        <w:t>Bash</w:t>
+      </w:r>
+      <w:proofErr w:type="spellEnd"/>
+      <w:r>
+        <w:t xml:space="preserve"> </w:t>
+      </w:r>
+      <w:proofErr w:type="spellStart"/>
+      <w:r>
+        <w:t>here</w:t>
+      </w:r>
+      <w:proofErr w:type="spellEnd"/>
+      <w:r>
+        <w:t>.</w:t>
+      </w:r>
+    </w:p>
+    <w:p>
+      <w:pPr>
+        <w:pStyle w:val="Prrafodelista"/>
+      </w:pPr>
+    </w:p>
+    <w:p>
+      <w:pPr>
+        <w:pStyle w:val="Prrafodelista"/>
+      </w:pPr>
+      <w:proofErr w:type="spellStart"/>
+      <w:r>
+        <w:rPr>
+          <w:i/>
+          <w:iCs/>
+        </w:rPr>
+        <w:t>php</w:t>
+      </w:r>
+      <w:proofErr w:type="spellEnd"/>
+      <w:r>
+        <w:rPr>
+          <w:i/>
+          <w:iCs/>
+        </w:rPr>
+        <w:t xml:space="preserve"> </w:t>
+      </w:r>
+      <w:proofErr w:type="spellStart"/>
+      <w:r>
+        <w:rPr>
+          <w:i/>
+          <w:iCs/>
+        </w:rPr>
+        <w:t>artisan</w:t>
+      </w:r>
+      <w:proofErr w:type="spellEnd"/>
+      <w:r>
+        <w:rPr>
+          <w:i/>
+          <w:iCs/>
+        </w:rPr>
+        <w:t xml:space="preserve"> </w:t>
+      </w:r>
+      <w:proofErr w:type="spellStart"/>
+      <w:r>
+        <w:rPr>
+          <w:i/>
+          <w:iCs/>
+        </w:rPr>
+        <w:t>help</w:t>
+      </w:r>
+      <w:proofErr w:type="spellEnd"/>
+      <w:r>
+        <w:t>: Esto m</w:t>
+      </w:r>
+      <w:r>
+        <w:t>e</w:t>
+      </w:r>
+      <w:r>
+        <w:t xml:space="preserve"> permite ve</w:t>
+      </w:r>
+      <w:r>
+        <w:t xml:space="preserve">r todos los </w:t>
+      </w:r>
+      <w:proofErr w:type="gramStart"/>
+      <w:r>
+        <w:t>comando básicos</w:t>
+      </w:r>
+      <w:proofErr w:type="gramEnd"/>
+      <w:r>
+        <w:t xml:space="preserve"> que tiene que Laravel.</w:t>
+      </w:r>
+    </w:p>
+    <w:p>
+      <w:pPr>
+        <w:pStyle w:val="Prrafodelista"/>
+      </w:pPr>
+    </w:p>
+    <w:p>
+      <w:pPr>
+        <w:pStyle w:val="Prrafodelista"/>
+      </w:pPr>
+      <w:proofErr w:type="spellStart"/>
+      <w:r>
+        <w:rPr>
+          <w:i/>
+          <w:iCs/>
+        </w:rPr>
+        <w:lastRenderedPageBreak/>
+        <w:t>php</w:t>
+      </w:r>
+      <w:proofErr w:type="spellEnd"/>
+      <w:r>
+        <w:rPr>
+          <w:i/>
+          <w:iCs/>
+        </w:rPr>
+        <w:t xml:space="preserve"> </w:t>
+      </w:r>
+      <w:proofErr w:type="spellStart"/>
+      <w:r>
+        <w:rPr>
+          <w:i/>
+          <w:iCs/>
+        </w:rPr>
+        <w:t>artisan</w:t>
+      </w:r>
+      <w:proofErr w:type="spellEnd"/>
+      <w:r>
+        <w:rPr>
+          <w:i/>
+          <w:iCs/>
+        </w:rPr>
+        <w:t xml:space="preserve"> </w:t>
+      </w:r>
+      <w:proofErr w:type="spellStart"/>
+      <w:r>
+        <w:rPr>
+          <w:i/>
+          <w:iCs/>
+        </w:rPr>
+        <w:t>list</w:t>
+      </w:r>
+      <w:proofErr w:type="spellEnd"/>
+      <w:r>
+        <w:t xml:space="preserve">: Esto </w:t>
+      </w:r>
+      <w:proofErr w:type="spellStart"/>
+      <w:r>
+        <w:t>mepermite</w:t>
+      </w:r>
+      <w:proofErr w:type="spellEnd"/>
+      <w:r>
+        <w:t xml:space="preserve"> ver todos los comandos </w:t>
+      </w:r>
+      <w:proofErr w:type="spellStart"/>
+      <w:r>
+        <w:t>mas</w:t>
+      </w:r>
+      <w:proofErr w:type="spellEnd"/>
+      <w:r>
+        <w:t xml:space="preserve"> importantes, por </w:t>
+      </w:r>
+      <w:proofErr w:type="gramStart"/>
+      <w:r>
+        <w:t>ejemplo</w:t>
+      </w:r>
+      <w:proofErr w:type="gramEnd"/>
+      <w:r>
+        <w:t xml:space="preserve"> para generar código de diferentes tipos, comandos para borrar cache, comandos para rutas, etc.</w:t>
+      </w:r>
+    </w:p>
+    <w:p>
+      <w:pPr>
+        <w:pStyle w:val="Prrafodelista"/>
+      </w:pPr>
+    </w:p>
+    <w:p>
+      <w:pPr>
+        <w:pStyle w:val="Prrafodelista"/>
+      </w:pPr>
+      <w:proofErr w:type="spellStart"/>
+      <w:r>
+        <w:rPr>
+          <w:i/>
+          <w:iCs/>
+        </w:rPr>
+        <w:t>php</w:t>
+      </w:r>
+      <w:proofErr w:type="spellEnd"/>
+      <w:r>
+        <w:rPr>
+          <w:i/>
+          <w:iCs/>
+        </w:rPr>
+        <w:t xml:space="preserve"> </w:t>
+      </w:r>
+      <w:proofErr w:type="spellStart"/>
+      <w:r>
+        <w:rPr>
+          <w:i/>
+          <w:iCs/>
+        </w:rPr>
+        <w:t>artisan</w:t>
+      </w:r>
+      <w:proofErr w:type="spellEnd"/>
+      <w:r>
+        <w:rPr>
+          <w:i/>
+          <w:iCs/>
+        </w:rPr>
+        <w:t xml:space="preserve"> </w:t>
+      </w:r>
+      <w:proofErr w:type="spellStart"/>
+      <w:proofErr w:type="gramStart"/>
+      <w:r>
+        <w:rPr>
+          <w:i/>
+          <w:iCs/>
+        </w:rPr>
+        <w:t>route:list</w:t>
+      </w:r>
+      <w:proofErr w:type="spellEnd"/>
+      <w:proofErr w:type="gramEnd"/>
+      <w:r>
+        <w:t xml:space="preserve"> Este </w:t>
+      </w:r>
+      <w:proofErr w:type="spellStart"/>
+      <w:r>
+        <w:t>commando</w:t>
+      </w:r>
+      <w:proofErr w:type="spellEnd"/>
+      <w:r>
+        <w:t xml:space="preserve"> me permite ve</w:t>
+      </w:r>
+      <w:r>
+        <w:t xml:space="preserve">r </w:t>
+      </w:r>
+      <w:proofErr w:type="gramStart"/>
+      <w:r>
+        <w:t>todas las ruta</w:t>
+      </w:r>
+      <w:proofErr w:type="gramEnd"/>
+      <w:r>
+        <w:t xml:space="preserve"> que tengo en mi proyecto.</w:t>
+      </w:r>
+    </w:p>
+    <w:p>
+      <w:pPr>
+        <w:pStyle w:val="Prrafodelista"/>
+      </w:pPr>
+    </w:p>
+    <w:p>
+      <w:pPr>
+        <w:pStyle w:val="Prrafodelista"/>
+      </w:pPr>
+      <w:proofErr w:type="spellStart"/>
+      <w:r>
+        <w:rPr>
+          <w:i/>
+          <w:iCs/>
+        </w:rPr>
+        <w:t>php</w:t>
+      </w:r>
+      <w:proofErr w:type="spellEnd"/>
+      <w:r>
+        <w:rPr>
+          <w:i/>
+          <w:iCs/>
+        </w:rPr>
+        <w:t xml:space="preserve"> </w:t>
+      </w:r>
+      <w:proofErr w:type="spellStart"/>
+      <w:r>
+        <w:rPr>
+          <w:i/>
+          <w:iCs/>
+        </w:rPr>
+        <w:t>artisan</w:t>
+      </w:r>
+      <w:proofErr w:type="spellEnd"/>
+      <w:r>
+        <w:rPr>
+          <w:i/>
+          <w:iCs/>
+        </w:rPr>
+        <w:t xml:space="preserve"> </w:t>
+      </w:r>
+      <w:proofErr w:type="spellStart"/>
+      <w:proofErr w:type="gramStart"/>
+      <w:r>
+        <w:rPr>
+          <w:i/>
+          <w:iCs/>
+        </w:rPr>
+        <w:t>make:controller</w:t>
+      </w:r>
+      <w:proofErr w:type="spellEnd"/>
+      <w:proofErr w:type="gramEnd"/>
+      <w:r>
+        <w:rPr>
+          <w:i/>
+          <w:iCs/>
+        </w:rPr>
+        <w:t xml:space="preserve"> </w:t>
+      </w:r>
+      <w:proofErr w:type="spellStart"/>
+      <w:proofErr w:type="gramStart"/>
+      <w:r>
+        <w:rPr>
+          <w:i/>
+          <w:iCs/>
+        </w:rPr>
+        <w:t>PruebasController</w:t>
+      </w:r>
+      <w:proofErr w:type="spellEnd"/>
+      <w:r>
+        <w:rPr>
+          <w:i/>
+          <w:iCs/>
+        </w:rPr>
+        <w:t xml:space="preserve"> </w:t>
+      </w:r>
+      <w:r>
+        <w:t xml:space="preserve"> Esto</w:t>
+      </w:r>
+      <w:proofErr w:type="gramEnd"/>
+      <w:r>
+        <w:t xml:space="preserve"> em permite crear un </w:t>
+      </w:r>
+      <w:proofErr w:type="spellStart"/>
+      <w:r>
+        <w:t>controller</w:t>
+      </w:r>
+      <w:proofErr w:type="spellEnd"/>
+      <w:r>
+        <w:t xml:space="preserve"> llamado </w:t>
+      </w:r>
+      <w:proofErr w:type="spellStart"/>
+      <w:r>
+        <w:t>PruebasCon</w:t>
+      </w:r>
+      <w:r>
+        <w:t>troller</w:t>
+      </w:r>
+      <w:proofErr w:type="spellEnd"/>
+      <w:r>
+        <w:t>.</w:t>
+      </w:r>
+    </w:p>
+    <w:p>
+      <w:pPr>
+        <w:pStyle w:val="Prrafodelista"/>
+        <w:rPr>
+          <w:i/>
+          <w:iCs/>
+        </w:rPr>
+      </w:pPr>
+    </w:p>
+    <w:p>
+      <w:pPr>
+        <w:pStyle w:val="Prrafodelista"/>
+        <w:numPr>
+          <w:ilvl w:val="0"/>
+          <w:numId w:val="1"/>
+        </w:numPr>
+      </w:pPr>
+      <w:r>
+        <w:t xml:space="preserve">Laravel utiliza Blade para trabajar con las vistas y con las plantillas. Nos permite herencia de plantillas, uso de plantillas base. En </w:t>
+      </w:r>
+      <w:proofErr w:type="gramStart"/>
+      <w:r>
+        <w:t>nuestro archivos</w:t>
+      </w:r>
+      <w:proofErr w:type="gramEnd"/>
+      <w:r>
+        <w:t xml:space="preserve"> podemos hacer uso de interpolación de variables para imprimir su contenido.</w:t>
+      </w:r>
+    </w:p>
+    <w:p>
+      <w:pPr>
+        <w:pStyle w:val="Prrafodelista"/>
+      </w:pPr>
+    </w:p>
+    <w:p>
+      <w:pPr>
+        <w:pStyle w:val="Prrafodelista"/>
+      </w:pPr>
+      <w:r>
+        <w:t xml:space="preserve">Esto es válido si uso los caracteres de inicio de </w:t>
+      </w:r>
+      <w:proofErr w:type="spellStart"/>
+      <w:r>
+        <w:t>php</w:t>
+      </w:r>
+      <w:proofErr w:type="spellEnd"/>
+      <w:r>
+        <w:t xml:space="preserve"> y al final:</w:t>
+      </w:r>
+    </w:p>
+    <w:p>
+      <w:pPr>
+        <w:pStyle w:val="Prrafodelista"/>
+      </w:pPr>
+    </w:p>
+    <w:p>
+      <w:pPr>
+        <w:pStyle w:val="Prrafodelista"/>
+      </w:pPr>
+      <w:r>
+        <w:t>&lt;h1&gt;</w:t>
+      </w:r>
+      <w:proofErr w:type="gramStart"/>
+      <w:r>
+        <w:t>&lt;?=</w:t>
+      </w:r>
+      <w:proofErr w:type="gramEnd"/>
+      <w:r>
+        <w:t>$titulo?&gt;&lt;/h1&gt;</w:t>
+      </w:r>
+    </w:p>
+    <w:p>
+      <w:pPr>
+        <w:pStyle w:val="Prrafodelista"/>
+      </w:pPr>
+    </w:p>
+    <w:p>
+      <w:pPr>
+        <w:pStyle w:val="Prrafodelista"/>
+      </w:pPr>
+      <w:r>
+        <w:t>Con Blade se nos permite también imprimir así con el uso de doble llave, para que el usuario logre identificar si está modificando una vista o un controlador:</w:t>
+      </w:r>
+    </w:p>
+    <w:p>
+      <w:pPr>
+        <w:pStyle w:val="Prrafodelista"/>
+      </w:pPr>
+    </w:p>
+    <w:p>
+      <w:pPr>
+        <w:pStyle w:val="Prrafodelista"/>
+      </w:pPr>
+      <w:r>
+        <w:t>&lt;h1&gt;</w:t>
+      </w:r>
+      <w:r>
+        <w:t>{{</w:t>
+      </w:r>
+      <w:r>
+        <w:t>$titulo</w:t>
+      </w:r>
+      <w:proofErr w:type="gramStart"/>
+      <w:r>
+        <w:t>}}</w:t>
+      </w:r>
+      <w:r>
+        <w:t>&lt;</w:t>
+      </w:r>
+      <w:proofErr w:type="gramEnd"/>
+      <w:r>
+        <w:t>/h1&gt;</w:t>
+      </w:r>
+    </w:p>
+    <w:p>
+      <w:pPr>
+        <w:pStyle w:val="Prrafodelista"/>
+      </w:pPr>
+    </w:p>
+    <w:p>
+      <w:pPr>
+        <w:pStyle w:val="Prrafodelista"/>
+        <w:numPr>
+          <w:ilvl w:val="0"/>
+          <w:numId w:val="1"/>
+        </w:numPr>
+      </w:pPr>
+      <w:r>
+        <w:t xml:space="preserve">En el uso de </w:t>
+      </w:r>
+      <w:proofErr w:type="spellStart"/>
+      <w:r>
+        <w:t>Layout</w:t>
+      </w:r>
+      <w:proofErr w:type="spellEnd"/>
+      <w:r>
+        <w:t xml:space="preserve"> se usa </w:t>
+      </w:r>
+      <w:r>
+        <w:t>@yield('titulo')</w:t>
+      </w:r>
+      <w:r>
+        <w:t xml:space="preserve"> para definir una sección que puede ser rellenada desde otra vista hija.</w:t>
+      </w:r>
+      <w:r>
+        <w:t xml:space="preserve">  Otro bloque que se usa es </w:t>
+      </w:r>
+      <w:r>
+        <w:t>@section('header')</w:t>
+      </w:r>
+      <w:r>
+        <w:t xml:space="preserve"> y la diferencia con </w:t>
+      </w:r>
+      <w:proofErr w:type="spellStart"/>
+      <w:r>
+        <w:t>yield</w:t>
+      </w:r>
+      <w:proofErr w:type="spellEnd"/>
+      <w:r>
+        <w:t xml:space="preserve"> es que con </w:t>
+      </w:r>
+      <w:proofErr w:type="spellStart"/>
+      <w:r>
+        <w:t>yield</w:t>
+      </w:r>
+      <w:proofErr w:type="spellEnd"/>
+      <w:r>
+        <w:t xml:space="preserve"> no tiene un contenido predeterminado y </w:t>
+      </w:r>
+      <w:proofErr w:type="spellStart"/>
+      <w:r>
+        <w:t>section</w:t>
+      </w:r>
+      <w:proofErr w:type="spellEnd"/>
+      <w:r>
+        <w:t xml:space="preserve"> si puede tener un contenido predeterminado, y en ambos bloques se pueden sustituir o agregar contenido.</w:t>
+      </w:r>
+    </w:p>
+    <w:p>
+      <w:pPr>
+        <w:pStyle w:val="Prrafodelista"/>
+      </w:pPr>
+    </w:p>
+    <w:p>
+      <w:pPr>
+        <w:pStyle w:val="Prrafodelista"/>
+        <w:numPr>
+          <w:ilvl w:val="0"/>
+          <w:numId w:val="1"/>
+        </w:numPr>
+      </w:pPr>
+      <w:r>
+        <w:t xml:space="preserve">Para crear un </w:t>
+      </w:r>
+      <w:proofErr w:type="spellStart"/>
+      <w:r>
+        <w:t>Controller</w:t>
+      </w:r>
+      <w:proofErr w:type="spellEnd"/>
+      <w:r>
+        <w:t xml:space="preserve"> lo realizamos a </w:t>
+      </w:r>
+      <w:proofErr w:type="spellStart"/>
+      <w:r>
+        <w:t>trave</w:t>
+      </w:r>
+      <w:proofErr w:type="spellEnd"/>
+      <w:r>
+        <w:t xml:space="preserve"> del siguiente comando dentro del proyecto:</w:t>
+      </w:r>
+    </w:p>
+    <w:p>
+      <w:pPr>
+        <w:pStyle w:val="Prrafodelista"/>
+      </w:pPr>
+    </w:p>
+    <w:p>
+      <w:pPr>
+        <w:pStyle w:val="Prrafodelista"/>
+        <w:ind w:firstLine="696"/>
+      </w:pPr>
+      <w:proofErr w:type="spellStart"/>
+      <w:r>
+        <w:t>php</w:t>
+      </w:r>
+      <w:proofErr w:type="spellEnd"/>
+      <w:r>
+        <w:t xml:space="preserve"> </w:t>
+      </w:r>
+      <w:proofErr w:type="spellStart"/>
+      <w:r>
+        <w:t>artisan</w:t>
+      </w:r>
+      <w:proofErr w:type="spellEnd"/>
+      <w:r>
+        <w:t xml:space="preserve"> </w:t>
+      </w:r>
+      <w:proofErr w:type="spellStart"/>
+      <w:proofErr w:type="gramStart"/>
+      <w:r>
+        <w:t>make:controller</w:t>
+      </w:r>
+      <w:proofErr w:type="spellEnd"/>
+      <w:proofErr w:type="gramEnd"/>
+      <w:r>
+        <w:t xml:space="preserve"> </w:t>
+      </w:r>
+      <w:proofErr w:type="spellStart"/>
+      <w:r>
+        <w:t>PeliculaController</w:t>
+      </w:r>
+      <w:proofErr w:type="spellEnd"/>
+    </w:p>
+    <w:p>
+      <w:pPr>
+        <w:pStyle w:val="Prrafodelista"/>
+      </w:pPr>
+    </w:p>
+    <w:p>
+      <w:pPr>
+        <w:pStyle w:val="Prrafodelista"/>
+        <w:numPr>
+          <w:ilvl w:val="0"/>
+          <w:numId w:val="1"/>
+        </w:numPr>
+      </w:pPr>
+      <w:r>
+        <w:t xml:space="preserve">Para crear un controlador </w:t>
+      </w:r>
+      <w:proofErr w:type="spellStart"/>
+      <w:r>
+        <w:t>resource</w:t>
+      </w:r>
+      <w:proofErr w:type="spellEnd"/>
+      <w:r>
+        <w:t xml:space="preserve"> (Son controladores completos para operaciones CRUD – Crear, Leer, Actualizar y </w:t>
+      </w:r>
+      <w:proofErr w:type="gramStart"/>
+      <w:r>
+        <w:t>Eliminar )</w:t>
+      </w:r>
+      <w:proofErr w:type="gramEnd"/>
+      <w:r>
+        <w:t xml:space="preserve"> se realiza mediante el siguiente comando</w:t>
+      </w:r>
+    </w:p>
+    <w:p>
+      <w:pPr>
+        <w:pStyle w:val="Prrafodelista"/>
+      </w:pPr>
+    </w:p>
+    <w:p>
+      <w:pPr>
+        <w:pStyle w:val="Prrafodelista"/>
+        <w:ind w:firstLine="696"/>
+        <w:rPr>
+          <w:lang w:val="en-US"/>
+        </w:rPr>
+      </w:pPr>
+      <w:proofErr w:type="spellStart"/>
+      <w:r>
+        <w:rPr>
+          <w:lang w:val="en-US"/>
+        </w:rPr>
+        <w:t>php</w:t>
+      </w:r>
+      <w:proofErr w:type="spellEnd"/>
+      <w:r>
+        <w:rPr>
+          <w:lang w:val="en-US"/>
+        </w:rPr>
+        <w:t xml:space="preserve"> artisan </w:t>
+      </w:r>
+      <w:proofErr w:type="spellStart"/>
+      <w:proofErr w:type="gramStart"/>
+      <w:r>
+        <w:rPr>
+          <w:lang w:val="en-US"/>
+        </w:rPr>
+        <w:t>make:controller</w:t>
+      </w:r>
+      <w:proofErr w:type="spellEnd"/>
+      <w:proofErr w:type="gramEnd"/>
+      <w:r>
+        <w:rPr>
+          <w:lang w:val="en-US"/>
+        </w:rPr>
+        <w:t xml:space="preserve"> </w:t>
+      </w:r>
+      <w:proofErr w:type="spellStart"/>
+      <w:r>
+        <w:rPr>
+          <w:lang w:val="en-US"/>
+        </w:rPr>
+        <w:t>UsuarioController</w:t>
+      </w:r>
+      <w:proofErr w:type="spellEnd"/>
+      <w:r>
+        <w:rPr>
+          <w:lang w:val="en-US"/>
+        </w:rPr>
+        <w:t xml:space="preserve"> --resource</w:t>
+      </w:r>
+    </w:p>
+    <w:p>
+      <w:pPr>
+        <w:pStyle w:val="Prrafodelista"/>
+        <w:rPr>
+          <w:lang w:val="en-US"/>
+        </w:rPr>
+      </w:pPr>
+    </w:p>
+    <w:p>
+      <w:pPr>
+        <w:pStyle w:val="Prrafodelista"/>
+        <w:numPr>
+          <w:ilvl w:val="0"/>
+          <w:numId w:val="1"/>
+        </w:numPr>
+      </w:pPr>
+      <w:r>
+        <w:t>Middlewares o Filtros. Es u</w:t>
+      </w:r>
+      <w:r>
+        <w:t xml:space="preserve">n componente que nos permite filtrar las peticiones que hacemos mediante http, de forma que es un filtro que nos permite controlar o hacer una lógica antes de visitar una </w:t>
+      </w:r>
+      <w:r>
+        <w:t>página</w:t>
+      </w:r>
+      <w:r>
+        <w:t xml:space="preserve"> o un controlador.</w:t>
+      </w:r>
+      <w:r>
+        <w:t xml:space="preserve">  Estos se crean mediante el comando:</w:t>
+      </w:r>
+    </w:p>
+    <w:p>
+      <w:pPr>
+        <w:pStyle w:val="Prrafodelista"/>
+      </w:pPr>
+    </w:p>
+    <w:p>
+      <w:pPr>
+        <w:pStyle w:val="Prrafodelista"/>
+        <w:ind w:left="1416"/>
+      </w:pPr>
+      <w:proofErr w:type="spellStart"/>
+      <w:r>
+        <w:lastRenderedPageBreak/>
+        <w:t>php</w:t>
+      </w:r>
+      <w:proofErr w:type="spellEnd"/>
+      <w:r>
+        <w:t xml:space="preserve"> </w:t>
+      </w:r>
+      <w:proofErr w:type="spellStart"/>
+      <w:r>
+        <w:t>artisan</w:t>
+      </w:r>
+      <w:proofErr w:type="spellEnd"/>
+      <w:r>
+        <w:t xml:space="preserve"> </w:t>
+      </w:r>
+      <w:proofErr w:type="spellStart"/>
+      <w:proofErr w:type="gramStart"/>
+      <w:r>
+        <w:t>make:middleware</w:t>
+      </w:r>
+      <w:proofErr w:type="spellEnd"/>
+      <w:proofErr w:type="gramEnd"/>
+      <w:r>
+        <w:t xml:space="preserve"> </w:t>
+      </w:r>
+      <w:proofErr w:type="spellStart"/>
+      <w:r>
+        <w:t>TestYear</w:t>
+      </w:r>
+      <w:proofErr w:type="spellEnd"/>
+    </w:p>
+    <w:p>
+      <w:pPr>
+        <w:pStyle w:val="Prrafodelista"/>
+      </w:pPr>
+    </w:p>
+    <w:p>
+      <w:pPr>
+        <w:pStyle w:val="Prrafodelista"/>
+      </w:pPr>
+      <w:proofErr w:type="gramStart"/>
+      <w:r>
+        <w:t>Los middleware</w:t>
+      </w:r>
+      <w:proofErr w:type="gramEnd"/>
+      <w:r>
+        <w:t xml:space="preserve"> se guardan e</w:t>
+      </w:r>
+      <w:r>
+        <w:t xml:space="preserve">n la carpeta: </w:t>
+      </w:r>
+      <w:proofErr w:type="gramStart"/>
+      <w:r>
+        <w:t>app</w:t>
+      </w:r>
+      <w:proofErr w:type="gramEnd"/>
+      <w:r>
+        <w:t>/Http/Middleware/</w:t>
+      </w:r>
+    </w:p>
+    <w:p>
+      <w:pPr>
+        <w:pStyle w:val="Prrafodelista"/>
+      </w:pPr>
+      <w:r>
+        <w:t xml:space="preserve">Para hacer </w:t>
+      </w:r>
+      <w:proofErr w:type="gramStart"/>
+      <w:r>
+        <w:t>el  uso</w:t>
+      </w:r>
+      <w:proofErr w:type="gramEnd"/>
+      <w:r>
+        <w:t xml:space="preserve"> del middleware este se define en la ruta (</w:t>
+      </w:r>
+      <w:proofErr w:type="spellStart"/>
+      <w:r>
+        <w:t>web.php</w:t>
+      </w:r>
+      <w:proofErr w:type="spellEnd"/>
+      <w:r>
+        <w:t>)</w:t>
+      </w:r>
+    </w:p>
+    <w:p>
+      <w:pPr>
+        <w:pStyle w:val="Prrafodelista"/>
+      </w:pPr>
+      <w:r>
+        <w:t xml:space="preserve">También se deben de dar de alta y ello se hace en el archivo </w:t>
+      </w:r>
+      <w:proofErr w:type="spellStart"/>
+      <w:r>
+        <w:t>kernel.php</w:t>
+      </w:r>
+      <w:proofErr w:type="spellEnd"/>
+      <w:r>
+        <w:t xml:space="preserve"> que se encuentra en la ruta </w:t>
+      </w:r>
+      <w:proofErr w:type="gramStart"/>
+      <w:r>
+        <w:t>app</w:t>
+      </w:r>
+      <w:proofErr w:type="gramEnd"/>
+      <w:r>
+        <w:t>/Http y se definen allí en la sección de $</w:t>
+      </w:r>
+      <w:proofErr w:type="spellStart"/>
+      <w:r>
+        <w:t>routeMiddleware</w:t>
+      </w:r>
+      <w:proofErr w:type="spellEnd"/>
+      <w:r>
+        <w:t xml:space="preserve"> así:</w:t>
+      </w:r>
+    </w:p>
+    <w:p>
+      <w:pPr>
+        <w:pStyle w:val="Prrafodelista"/>
+      </w:pPr>
+    </w:p>
+    <w:p>
+      <w:pPr>
+        <w:pStyle w:val="Prrafodelista"/>
+        <w:rPr>
+          <w:lang w:val="en-US"/>
+        </w:rPr>
+      </w:pPr>
+      <w:r>
+        <w:tab/>
+      </w:r>
+      <w:r>
+        <w:rPr>
+          <w:lang w:val="en-US"/>
+        </w:rPr>
+        <w:t>‘</w:t>
+      </w:r>
+      <w:proofErr w:type="spellStart"/>
+      <w:r>
+        <w:rPr>
+          <w:lang w:val="en-US"/>
+        </w:rPr>
+        <w:t>testyear</w:t>
+      </w:r>
+      <w:proofErr w:type="spellEnd"/>
+      <w:r>
+        <w:rPr>
+          <w:lang w:val="en-US"/>
+        </w:rPr>
+        <w:t>’</w:t>
+      </w:r>
+      <w:r>
+        <w:rPr>
+          <w:lang w:val="en-US"/>
+        </w:rPr>
+        <w:t xml:space="preserve"> =&gt; </w:t>
+      </w:r>
+      <w:proofErr w:type="gramStart"/>
+      <w:r>
+        <w:rPr>
+          <w:lang w:val="en-US"/>
+        </w:rPr>
+        <w:t>\App\Http\Middleware\</w:t>
+      </w:r>
+      <w:proofErr w:type="spellStart"/>
+      <w:r>
+        <w:rPr>
+          <w:lang w:val="en-US"/>
+        </w:rPr>
+        <w:t>T</w:t>
+      </w:r>
+      <w:r>
+        <w:rPr>
+          <w:lang w:val="en-US"/>
+        </w:rPr>
+        <w:t>estYear</w:t>
+      </w:r>
+      <w:proofErr w:type="spellEnd"/>
+      <w:r>
+        <w:rPr>
+          <w:lang w:val="en-US"/>
+        </w:rPr>
+        <w:t>::class;</w:t>
+      </w:r>
+      <w:proofErr w:type="gramEnd"/>
+    </w:p>
+    <w:p>
+      <w:pPr>
+        <w:pStyle w:val="Prrafodelista"/>
+        <w:rPr>
+          <w:lang w:val="en-US"/>
+        </w:rPr>
+      </w:pPr>
+    </w:p>
+    <w:p>
+      <w:pPr>
+        <w:pStyle w:val="Prrafodelista"/>
+        <w:jc w:val="center"/>
+        <w:rPr>
+          <w:b/>
+          <w:bCs/>
+        </w:rPr>
+      </w:pPr>
+      <w:r>
+        <w:rPr>
+          <w:b/>
+          <w:bCs/>
+        </w:rPr>
+        <w:t>BASES DE DATOS Y QUERY BUILDER</w:t>
+      </w:r>
+    </w:p>
+    <w:p>
+      <w:pPr>
+        <w:pStyle w:val="Prrafodelista"/>
+      </w:pPr>
+    </w:p>
+    <w:p>
+      <w:pPr>
+        <w:pStyle w:val="Prrafodelista"/>
+        <w:numPr>
+          <w:ilvl w:val="0"/>
+          <w:numId w:val="3"/>
+        </w:numPr>
+      </w:pPr>
+      <w:r>
+        <w:t xml:space="preserve">Se crea primero la base de datos en MYSQL con el nombre de </w:t>
+      </w:r>
+      <w:proofErr w:type="spellStart"/>
+      <w:r>
+        <w:t>frutería_</w:t>
+      </w:r>
+      <w:proofErr w:type="gramStart"/>
+      <w:r>
+        <w:t>master</w:t>
+      </w:r>
+      <w:proofErr w:type="spellEnd"/>
+      <w:proofErr w:type="gramEnd"/>
+      <w:r>
+        <w:t xml:space="preserve"> con cotejamiento </w:t>
+      </w:r>
+      <w:r>
+        <w:t>utf8mb4_general_ci</w:t>
+      </w:r>
+      <w:r>
+        <w:t>. Luego se crea una tabla llamada frutas y se insertan dos registros.</w:t>
+      </w:r>
+    </w:p>
+    <w:p>
+      <w:pPr>
+        <w:pStyle w:val="Prrafodelista"/>
+        <w:numPr>
+          <w:ilvl w:val="0"/>
+          <w:numId w:val="3"/>
+        </w:numPr>
+      </w:pPr>
+      <w:r>
+        <w:t>Conectamos Laravel a nuestra base de datos</w:t>
+      </w:r>
+      <w:r>
+        <w:t xml:space="preserve"> y para ello se hacen unos ajustes en el archivo aprendiendo-</w:t>
+      </w:r>
+      <w:proofErr w:type="spellStart"/>
+      <w:r>
+        <w:t>laravel</w:t>
+      </w:r>
+      <w:proofErr w:type="spellEnd"/>
+      <w:proofErr w:type="gramStart"/>
+      <w:r>
+        <w:t>/.</w:t>
+      </w:r>
+      <w:proofErr w:type="spellStart"/>
+      <w:r>
+        <w:t>env</w:t>
+      </w:r>
+      <w:proofErr w:type="spellEnd"/>
+      <w:proofErr w:type="gramEnd"/>
+      <w:r>
+        <w:t xml:space="preserve"> Y esta configuración la toma </w:t>
+      </w:r>
+      <w:proofErr w:type="spellStart"/>
+      <w:r>
+        <w:t>laravel</w:t>
+      </w:r>
+      <w:proofErr w:type="spellEnd"/>
+      <w:r>
+        <w:t xml:space="preserve"> en el archivo aprendiendo-</w:t>
+      </w:r>
+      <w:proofErr w:type="spellStart"/>
+      <w:r>
+        <w:t>laravel</w:t>
+      </w:r>
+      <w:proofErr w:type="spellEnd"/>
+      <w:r>
+        <w:t>\</w:t>
+      </w:r>
+      <w:proofErr w:type="spellStart"/>
+      <w:r>
+        <w:t>config</w:t>
+      </w:r>
+      <w:proofErr w:type="spellEnd"/>
+      <w:r>
+        <w:t>\</w:t>
+      </w:r>
+      <w:proofErr w:type="spellStart"/>
+      <w:r>
+        <w:t>databse.php</w:t>
+      </w:r>
+      <w:proofErr w:type="spellEnd"/>
+    </w:p>
+    <w:p>
+      <w:pPr>
+        <w:pStyle w:val="Prrafodelista"/>
+        <w:numPr>
+          <w:ilvl w:val="0"/>
+          <w:numId w:val="3"/>
+        </w:numPr>
+      </w:pPr>
+      <w:r>
+        <w:t xml:space="preserve">Ahora aprenderemos a trabaja con la base de datos con Laravel y vamos a trabar primero con las migraciones las cuales me permiten manejar las versiones de </w:t>
+      </w:r>
+      <w:proofErr w:type="gramStart"/>
+      <w:r>
+        <w:t>la misma</w:t>
+      </w:r>
+      <w:proofErr w:type="gramEnd"/>
+      <w:r>
+        <w:t>. Con ello podemos pasar el proyecto a otra persona y que ella vea las diferentes versiones que se han manejado. Estas migraciones no son estrictamente necesarias.</w:t>
+      </w:r>
+    </w:p>
+    <w:p>
+      <w:pPr>
+        <w:pStyle w:val="Prrafodelista"/>
+        <w:ind w:left="360"/>
+      </w:pPr>
+    </w:p>
+    <w:p>
+      <w:pPr>
+        <w:pStyle w:val="Prrafodelista"/>
+        <w:ind w:left="360"/>
+      </w:pPr>
+      <w:r>
+        <w:t>Para crea migraciones se hace mediante el siguiente comando:</w:t>
+      </w:r>
+    </w:p>
+    <w:p>
+      <w:pPr>
+        <w:pStyle w:val="Prrafodelista"/>
+        <w:ind w:left="360"/>
+        <w:rPr>
+          <w:lang w:val="en-US"/>
+        </w:rPr>
+      </w:pPr>
+      <w:r>
+        <w:tab/>
+      </w:r>
+      <w:proofErr w:type="spellStart"/>
+      <w:r>
+        <w:rPr>
+          <w:lang w:val="en-US"/>
+        </w:rPr>
+        <w:t>php</w:t>
+      </w:r>
+      <w:proofErr w:type="spellEnd"/>
+      <w:r>
+        <w:rPr>
+          <w:lang w:val="en-US"/>
+        </w:rPr>
+        <w:t xml:space="preserve"> artisan </w:t>
+      </w:r>
+      <w:proofErr w:type="spellStart"/>
+      <w:proofErr w:type="gramStart"/>
+      <w:r>
+        <w:rPr>
+          <w:lang w:val="en-US"/>
+        </w:rPr>
+        <w:t>make:migration</w:t>
+      </w:r>
+      <w:proofErr w:type="spellEnd"/>
+      <w:proofErr w:type="gramEnd"/>
+      <w:r>
+        <w:rPr>
+          <w:lang w:val="en-US"/>
+        </w:rPr>
+        <w:t xml:space="preserve"> </w:t>
+      </w:r>
+      <w:proofErr w:type="spellStart"/>
+      <w:r>
+        <w:rPr>
+          <w:lang w:val="en-US"/>
+        </w:rPr>
+        <w:t>cr</w:t>
+      </w:r>
+      <w:r>
+        <w:rPr>
+          <w:lang w:val="en-US"/>
+        </w:rPr>
+        <w:t>eate_usuarios_table</w:t>
+      </w:r>
+      <w:proofErr w:type="spellEnd"/>
+      <w:r>
+        <w:rPr>
+          <w:lang w:val="en-US"/>
+        </w:rPr>
+        <w:t xml:space="preserve"> </w:t>
+      </w:r>
+    </w:p>
+    <w:p>
+      <w:pPr>
+        <w:pStyle w:val="Prrafodelista"/>
+        <w:ind w:left="360"/>
+      </w:pPr>
+      <w:r>
+        <w:t>El comando anterior tiene los componentes de:</w:t>
+      </w:r>
+    </w:p>
+    <w:p>
+      <w:pPr>
+        <w:pStyle w:val="Prrafodelista"/>
+        <w:ind w:left="360"/>
+      </w:pPr>
+      <w:r>
+        <w:tab/>
+        <w:t xml:space="preserve">Nombre de la migración = </w:t>
+      </w:r>
+      <w:proofErr w:type="spellStart"/>
+      <w:r>
+        <w:t>create_usuarios_table</w:t>
+      </w:r>
+      <w:proofErr w:type="spellEnd"/>
+    </w:p>
+    <w:p>
+      <w:pPr>
+        <w:pStyle w:val="Prrafodelista"/>
+        <w:ind w:left="360"/>
+      </w:pPr>
+      <w:r>
+        <w:tab/>
+        <w:t xml:space="preserve">Si queremos que nos genere los elementos por ejemplo le decimos que cree </w:t>
+      </w:r>
+      <w:proofErr w:type="spellStart"/>
+      <w:r>
+        <w:t>latabla</w:t>
+      </w:r>
+      <w:proofErr w:type="spellEnd"/>
+      <w:r>
+        <w:t xml:space="preserve"> mediante = --table=usuarios</w:t>
+      </w:r>
+    </w:p>
+    <w:p>
+      <w:pPr>
+        <w:pStyle w:val="Prrafodelista"/>
+        <w:ind w:left="360"/>
+      </w:pPr>
+    </w:p>
+    <w:p>
+      <w:pPr>
+        <w:pStyle w:val="Prrafodelista"/>
+        <w:ind w:left="360"/>
+      </w:pPr>
+      <w:r>
+        <w:t>Las migraciones se guardan en: aprendiendo-</w:t>
+      </w:r>
+      <w:proofErr w:type="spellStart"/>
+      <w:r>
+        <w:t>laravel</w:t>
+      </w:r>
+      <w:proofErr w:type="spellEnd"/>
+      <w:r>
+        <w:t>\</w:t>
+      </w:r>
+      <w:proofErr w:type="spellStart"/>
+      <w:r>
+        <w:t>database</w:t>
+      </w:r>
+      <w:proofErr w:type="spellEnd"/>
+      <w:r>
+        <w:t>\</w:t>
+      </w:r>
+      <w:proofErr w:type="spellStart"/>
+      <w:r>
+        <w:t>migrations</w:t>
+      </w:r>
+      <w:proofErr w:type="spellEnd"/>
+    </w:p>
+    <w:p>
+      <w:pPr>
+        <w:pStyle w:val="Prrafodelista"/>
+        <w:ind w:left="360"/>
+      </w:pPr>
+      <w:r>
+        <w:t xml:space="preserve">Y as migraciones se </w:t>
+      </w:r>
+      <w:proofErr w:type="spellStart"/>
+      <w:r>
+        <w:t>compoen</w:t>
+      </w:r>
+      <w:proofErr w:type="spellEnd"/>
+      <w:r>
+        <w:t xml:space="preserve"> de:</w:t>
+      </w:r>
+    </w:p>
+    <w:p>
+      <w:pPr>
+        <w:pStyle w:val="Prrafodelista"/>
+        <w:numPr>
+          <w:ilvl w:val="0"/>
+          <w:numId w:val="4"/>
+        </w:numPr>
+      </w:pPr>
+      <w:r>
+        <w:t xml:space="preserve">Los </w:t>
+      </w:r>
+      <w:proofErr w:type="spellStart"/>
+      <w:r>
+        <w:t>import</w:t>
+      </w:r>
+      <w:proofErr w:type="spellEnd"/>
+      <w:r>
+        <w:t xml:space="preserve"> que se requieren (use …). </w:t>
+      </w:r>
+      <w:proofErr w:type="spellStart"/>
+      <w:r>
+        <w:t>Blueprint</w:t>
+      </w:r>
+      <w:proofErr w:type="spellEnd"/>
+      <w:r>
+        <w:t xml:space="preserve"> nos permite crear los campos de la tabla a través de POO. </w:t>
+      </w:r>
+      <w:proofErr w:type="spellStart"/>
+      <w:r>
+        <w:t>Migration</w:t>
+      </w:r>
+      <w:proofErr w:type="spellEnd"/>
+      <w:r>
+        <w:t xml:space="preserve"> permite definir los métodos básicos de la migración, por </w:t>
+      </w:r>
+      <w:proofErr w:type="gramStart"/>
+      <w:r>
+        <w:t>ejemplo</w:t>
+      </w:r>
+      <w:proofErr w:type="gramEnd"/>
+      <w:r>
+        <w:t xml:space="preserve"> up me permite ejecutar la migraci</w:t>
+      </w:r>
+      <w:r>
+        <w:t>ó</w:t>
+      </w:r>
+      <w:r>
+        <w:t xml:space="preserve">n y con </w:t>
+      </w:r>
+      <w:proofErr w:type="spellStart"/>
+      <w:r>
+        <w:t>down</w:t>
+      </w:r>
+      <w:proofErr w:type="spellEnd"/>
+      <w:r>
+        <w:t xml:space="preserve"> </w:t>
+      </w:r>
+      <w:r>
+        <w:t xml:space="preserve">echo para atrás la ejecución. </w:t>
+      </w:r>
+      <w:proofErr w:type="spellStart"/>
+      <w:r>
+        <w:t>Schema</w:t>
+      </w:r>
+      <w:proofErr w:type="spellEnd"/>
+      <w:r>
+        <w:t xml:space="preserve"> nos permite crear la tabla en </w:t>
+      </w:r>
+      <w:proofErr w:type="spellStart"/>
+      <w:r>
+        <w:t>si</w:t>
+      </w:r>
+      <w:proofErr w:type="spellEnd"/>
+      <w:r>
+        <w:t>.</w:t>
+      </w:r>
+    </w:p>
+    <w:p>
+      <w:pPr>
+        <w:pStyle w:val="Prrafodelista"/>
+        <w:numPr>
+          <w:ilvl w:val="0"/>
+          <w:numId w:val="4"/>
+        </w:numPr>
+        <w:rPr>
+          <w:rFonts w:ascii="Arial" w:hAnsi="Arial" w:cs="Arial"/>
+        </w:rPr>
+      </w:pPr>
+      <w:r>
+        <w:rPr>
+          <w:rFonts w:ascii="Arial" w:hAnsi="Arial" w:cs="Arial"/>
+        </w:rPr>
+        <w:t>Para ejecutar las migraciones se hace mediante el siguiente comando</w:t>
+      </w:r>
+    </w:p>
+    <w:p>
+      <w:pPr>
+        <w:pStyle w:val="Prrafodelista"/>
+        <w:ind w:left="1416"/>
+        <w:rPr>
+          <w:rFonts w:ascii="Arial" w:hAnsi="Arial" w:cs="Arial"/>
+        </w:rPr>
+      </w:pPr>
+      <w:proofErr w:type="spellStart"/>
+      <w:r>
+        <w:rPr>
+          <w:rFonts w:ascii="Arial" w:hAnsi="Arial" w:cs="Arial"/>
+        </w:rPr>
+        <w:t>php</w:t>
+      </w:r>
+      <w:proofErr w:type="spellEnd"/>
+      <w:r>
+        <w:rPr>
+          <w:rFonts w:ascii="Arial" w:hAnsi="Arial" w:cs="Arial"/>
+        </w:rPr>
+        <w:t xml:space="preserve"> </w:t>
+      </w:r>
+      <w:proofErr w:type="spellStart"/>
+      <w:r>
+        <w:rPr>
+          <w:rFonts w:ascii="Arial" w:hAnsi="Arial" w:cs="Arial"/>
+        </w:rPr>
+        <w:t>artisan</w:t>
+      </w:r>
+      <w:proofErr w:type="spellEnd"/>
+      <w:r>
+        <w:rPr>
+          <w:rFonts w:ascii="Arial" w:hAnsi="Arial" w:cs="Arial"/>
+        </w:rPr>
+        <w:t xml:space="preserve"> </w:t>
+      </w:r>
+      <w:proofErr w:type="spellStart"/>
+      <w:r>
+        <w:rPr>
+          <w:rFonts w:ascii="Arial" w:hAnsi="Arial" w:cs="Arial"/>
+        </w:rPr>
+        <w:t>migrate</w:t>
+      </w:r>
+      <w:proofErr w:type="spellEnd"/>
+    </w:p>
+    <w:p>
+      <w:pPr>
+        <w:pStyle w:val="Prrafodelista"/>
+        <w:numPr>
+          <w:ilvl w:val="0"/>
+          <w:numId w:val="4"/>
+        </w:numPr>
+        <w:rPr>
+          <w:rFonts w:ascii="Arial" w:hAnsi="Arial" w:cs="Arial"/>
+        </w:rPr>
+      </w:pPr>
+      <w:r>
+        <w:rPr>
+          <w:rFonts w:ascii="Arial" w:hAnsi="Arial" w:cs="Arial"/>
+        </w:rPr>
+        <w:t>Para revertir los comandos de la migración se realiza mediante el comando:</w:t>
+      </w:r>
+    </w:p>
+    <w:p>
+      <w:pPr>
+        <w:pStyle w:val="Prrafodelista"/>
+        <w:ind w:left="1416"/>
+        <w:rPr>
+          <w:rFonts w:ascii="Arial" w:hAnsi="Arial" w:cs="Arial"/>
+        </w:rPr>
+      </w:pPr>
+      <w:proofErr w:type="spellStart"/>
+      <w:r>
+        <w:rPr>
+          <w:rFonts w:ascii="Arial" w:hAnsi="Arial" w:cs="Arial"/>
+        </w:rPr>
+        <w:t>php</w:t>
+      </w:r>
+      <w:proofErr w:type="spellEnd"/>
+      <w:r>
+        <w:rPr>
+          <w:rFonts w:ascii="Arial" w:hAnsi="Arial" w:cs="Arial"/>
+        </w:rPr>
+        <w:t xml:space="preserve"> </w:t>
+      </w:r>
+      <w:proofErr w:type="spellStart"/>
+      <w:r>
+        <w:rPr>
+          <w:rFonts w:ascii="Arial" w:hAnsi="Arial" w:cs="Arial"/>
+        </w:rPr>
+        <w:t>artisan</w:t>
+      </w:r>
+      <w:proofErr w:type="spellEnd"/>
+      <w:r>
+        <w:rPr>
+          <w:rFonts w:ascii="Arial" w:hAnsi="Arial" w:cs="Arial"/>
+        </w:rPr>
+        <w:t xml:space="preserve"> </w:t>
+      </w:r>
+      <w:proofErr w:type="spellStart"/>
+      <w:proofErr w:type="gramStart"/>
+      <w:r>
+        <w:rPr>
+          <w:rFonts w:ascii="Arial" w:hAnsi="Arial" w:cs="Arial"/>
+        </w:rPr>
+        <w:t>migrate:rollback</w:t>
+      </w:r>
+      <w:proofErr w:type="spellEnd"/>
+      <w:proofErr w:type="gramEnd"/>
+    </w:p>
+    <w:p>
+      <w:pPr>
+        <w:pStyle w:val="Prrafodelista"/>
+        <w:numPr>
+          <w:ilvl w:val="0"/>
+          <w:numId w:val="4"/>
+        </w:numPr>
+        <w:rPr>
+          <w:rFonts w:ascii="Arial" w:hAnsi="Arial" w:cs="Arial"/>
+        </w:rPr>
+      </w:pPr>
+      <w:r>
+        <w:rPr>
+          <w:rFonts w:ascii="Arial" w:hAnsi="Arial" w:cs="Arial"/>
+        </w:rPr>
+        <w:t xml:space="preserve">Si realizamos un cambio en una migración por ejemplo adicionar un campo a una tabla y queremos adicionar es campo debemos de refrescar las migraciones para que las borre y las </w:t>
+      </w:r>
+      <w:proofErr w:type="spellStart"/>
+      <w:r>
+        <w:rPr>
+          <w:rFonts w:ascii="Arial" w:hAnsi="Arial" w:cs="Arial"/>
+        </w:rPr>
+        <w:t>vuleva</w:t>
+      </w:r>
+      <w:proofErr w:type="spellEnd"/>
+      <w:r>
+        <w:rPr>
+          <w:rFonts w:ascii="Arial" w:hAnsi="Arial" w:cs="Arial"/>
+        </w:rPr>
+        <w:t xml:space="preserve"> a ejecutar y ello se logra mediante el comando:</w:t>
+      </w:r>
+    </w:p>
+    <w:p>
+      <w:pPr>
+        <w:pStyle w:val="Prrafodelista"/>
+        <w:ind w:left="1068" w:firstLine="348"/>
+        <w:rPr>
+          <w:rFonts w:ascii="Arial" w:hAnsi="Arial" w:cs="Arial"/>
+          <w:lang w:val="en-US"/>
+        </w:rPr>
+      </w:pPr>
+      <w:proofErr w:type="spellStart"/>
+      <w:r>
+        <w:rPr>
+          <w:rFonts w:ascii="Arial" w:hAnsi="Arial" w:cs="Arial"/>
+          <w:lang w:val="en-US"/>
+        </w:rPr>
+        <w:t>php</w:t>
+      </w:r>
+      <w:proofErr w:type="spellEnd"/>
+      <w:r>
+        <w:rPr>
+          <w:rFonts w:ascii="Arial" w:hAnsi="Arial" w:cs="Arial"/>
+          <w:lang w:val="en-US"/>
+        </w:rPr>
+        <w:t xml:space="preserve"> artisan </w:t>
+      </w:r>
+      <w:proofErr w:type="spellStart"/>
+      <w:proofErr w:type="gramStart"/>
+      <w:r>
+        <w:rPr>
+          <w:rFonts w:ascii="Arial" w:hAnsi="Arial" w:cs="Arial"/>
+          <w:lang w:val="en-US"/>
+        </w:rPr>
+        <w:t>migrate:refresh</w:t>
+      </w:r>
+      <w:proofErr w:type="spellEnd"/>
+      <w:proofErr w:type="gramEnd"/>
+    </w:p>
+    <w:p>
+      <w:pPr>
+        <w:pStyle w:val="Prrafodelista"/>
+        <w:ind w:left="1068"/>
+        <w:rPr>
+          <w:rFonts w:ascii="Arial" w:hAnsi="Arial" w:cs="Arial"/>
+          <w:lang w:val="en-US"/>
+        </w:rPr>
+      </w:pPr>
+    </w:p>
+    <w:p>
+      <w:pPr>
+        <w:jc w:val="center"/>
+        <w:rPr>
+          <w:b/>
+          <w:bCs/>
+        </w:rPr>
+      </w:pPr>
+      <w:r>
+        <w:rPr>
+          <w:b/>
+          <w:bCs/>
+        </w:rPr>
+        <w:lastRenderedPageBreak/>
+        <w:t>PROYECTO LARAVEL (SIMILAR A INSTAGRAM)</w:t>
+      </w:r>
+    </w:p>
+    <w:p/>
+    <w:p>
+      <w:pPr>
+        <w:pStyle w:val="Prrafodelista"/>
+        <w:numPr>
+          <w:ilvl w:val="0"/>
+          <w:numId w:val="5"/>
+        </w:numPr>
+      </w:pPr>
+      <w:r>
+        <w:t xml:space="preserve">Para la creación </w:t>
+      </w:r>
+      <w:proofErr w:type="gramStart"/>
+      <w:r>
+        <w:t>del  proyecto</w:t>
+      </w:r>
+      <w:proofErr w:type="gramEnd"/>
+      <w:r>
+        <w:t xml:space="preserve"> se realiza la ejecución del siguiente comando:</w:t>
+      </w:r>
+    </w:p>
+    <w:p>
+      <w:pPr>
+        <w:pStyle w:val="Prrafodelista"/>
+        <w:ind w:left="360"/>
+        <w:rPr>
+          <w:lang w:val="en-US"/>
+        </w:rPr>
+      </w:pPr>
+      <w:proofErr w:type="gramStart"/>
+      <w:r>
+        <w:rPr>
+          <w:lang w:val="en-US"/>
+        </w:rPr>
+        <w:t>composer</w:t>
+      </w:r>
+      <w:proofErr w:type="gramEnd"/>
+      <w:r>
+        <w:rPr>
+          <w:lang w:val="en-US"/>
+        </w:rPr>
+        <w:t xml:space="preserve"> create-project "</w:t>
+      </w:r>
+      <w:proofErr w:type="spellStart"/>
+      <w:r>
+        <w:rPr>
+          <w:lang w:val="en-US"/>
+        </w:rPr>
+        <w:t>laravel</w:t>
+      </w:r>
+      <w:proofErr w:type="spellEnd"/>
+      <w:r>
+        <w:rPr>
+          <w:lang w:val="en-US"/>
+        </w:rPr>
+        <w:t>/</w:t>
+      </w:r>
+      <w:proofErr w:type="spellStart"/>
+      <w:proofErr w:type="gramStart"/>
+      <w:r>
+        <w:rPr>
+          <w:lang w:val="en-US"/>
+        </w:rPr>
+        <w:t>laravel</w:t>
+      </w:r>
+      <w:proofErr w:type="spellEnd"/>
+      <w:r>
+        <w:rPr>
+          <w:lang w:val="en-US"/>
+        </w:rPr>
+        <w:t>:^</w:t>
+      </w:r>
+      <w:proofErr w:type="gramEnd"/>
+      <w:r>
+        <w:rPr>
+          <w:lang w:val="en-US"/>
+        </w:rPr>
+        <w:t xml:space="preserve">9.0" </w:t>
+      </w:r>
+      <w:proofErr w:type="spellStart"/>
+      <w:r>
+        <w:rPr>
+          <w:lang w:val="en-US"/>
+        </w:rPr>
+        <w:t>in</w:t>
+      </w:r>
+      <w:r>
+        <w:rPr>
+          <w:lang w:val="en-US"/>
+        </w:rPr>
+        <w:t>stagram</w:t>
+      </w:r>
+      <w:r>
+        <w:rPr>
+          <w:lang w:val="en-US"/>
+        </w:rPr>
+        <w:t>-laravel</w:t>
+      </w:r>
+      <w:proofErr w:type="spellEnd"/>
+      <w:r>
+        <w:rPr>
+          <w:lang w:val="en-US"/>
+        </w:rPr>
+        <w:t xml:space="preserve"> --prefer-</w:t>
+      </w:r>
+      <w:proofErr w:type="spellStart"/>
+      <w:r>
+        <w:rPr>
+          <w:lang w:val="en-US"/>
+        </w:rPr>
+        <w:t>dist</w:t>
+      </w:r>
+      <w:proofErr w:type="spellEnd"/>
+    </w:p>
+    <w:p>
+      <w:pPr>
+        <w:pStyle w:val="Prrafodelista"/>
+        <w:ind w:left="360"/>
+        <w:rPr>
+          <w:lang w:val="en-US"/>
+        </w:rPr>
+      </w:pPr>
+    </w:p>
+    <w:p>
+      <w:pPr>
+        <w:pStyle w:val="Prrafodelista"/>
+        <w:numPr>
+          <w:ilvl w:val="0"/>
+          <w:numId w:val="5"/>
+        </w:numPr>
+      </w:pPr>
+      <w:r>
+        <w:t>Luego de ello se c</w:t>
+      </w:r>
+      <w:r>
+        <w:t xml:space="preserve">rea la Base de datos, en este caso se creo con el nombre de </w:t>
+      </w:r>
+      <w:proofErr w:type="spellStart"/>
+      <w:r>
+        <w:t>Instagram_</w:t>
+      </w:r>
+      <w:proofErr w:type="gramStart"/>
+      <w:r>
+        <w:t>master</w:t>
+      </w:r>
+      <w:proofErr w:type="spellEnd"/>
+      <w:proofErr w:type="gramEnd"/>
+      <w:r>
+        <w:t xml:space="preserve"> y todo el SQL se dejo en el archivo </w:t>
+      </w:r>
+      <w:proofErr w:type="spellStart"/>
+      <w:r>
+        <w:t>database.sql</w:t>
+      </w:r>
+      <w:proofErr w:type="spellEnd"/>
+      <w:r>
+        <w:t xml:space="preserve"> del proyecto.</w:t>
+      </w:r>
+    </w:p>
+    <w:p>
+      <w:pPr>
+        <w:pStyle w:val="Prrafodelista"/>
+        <w:ind w:left="360"/>
+      </w:pPr>
+    </w:p>
+    <w:p>
+      <w:pPr>
+        <w:pStyle w:val="Prrafodelista"/>
+        <w:numPr>
+          <w:ilvl w:val="0"/>
+          <w:numId w:val="5"/>
+        </w:numPr>
+      </w:pPr>
+      <w:r>
+        <w:t xml:space="preserve">Se ajusta el </w:t>
+      </w:r>
+      <w:proofErr w:type="gramStart"/>
+      <w:r>
+        <w:t>archivo .</w:t>
+      </w:r>
+      <w:proofErr w:type="spellStart"/>
+      <w:r>
+        <w:t>env</w:t>
+      </w:r>
+      <w:proofErr w:type="spellEnd"/>
+      <w:proofErr w:type="gramEnd"/>
+      <w:r>
+        <w:t xml:space="preserve"> para definir allí la URL del proyecto y se cambia el nombre de la ase de datos.</w:t>
+      </w:r>
+    </w:p>
     <w:p/>
     <w:p/>
     <w:sectPr>
@@ -206,6 +2810,471 @@
     </w:sectPr>
   </w:body>
 </w:document>
+</file>
+
+<file path=word/numbering.xml><?xml version="1.0" encoding="utf-8"?>
+<w:numbering xmlns:wpc="http://schemas.microsoft.com/office/word/2010/wordprocessingCanvas" xmlns:cx="http://schemas.microsoft.com/office/drawing/2014/chartex" xmlns:cx1="http://schemas.microsoft.com/office/drawing/2015/9/8/chartex" xmlns:cx2="http://schemas.microsoft.com/office/drawing/2015/10/21/chartex" xmlns:cx3="http://schemas.microsoft.com/office/drawing/2016/5/9/chartex" xmlns:cx4="http://schemas.microsoft.com/office/drawing/2016/5/10/chartex" xmlns:cx5="http://schemas.microsoft.com/office/drawing/2016/5/11/chartex" xmlns:cx6="http://schemas.microsoft.com/office/drawing/2016/5/12/chartex" xmlns:cx7="http://schemas.microsoft.com/office/drawing/2016/5/13/chartex" xmlns:cx8="http://schemas.microsoft.com/office/drawing/2016/5/14/chartex" xmlns:mc="http://schemas.openxmlformats.org/markup-compatibility/2006" xmlns:aink="http://schemas.microsoft.com/office/drawing/2016/ink" xmlns:am3d="http://schemas.microsoft.com/office/drawing/2017/model3d" xmlns:o="urn:schemas-microsoft-com:office:office" xmlns:oel="http://schemas.microsoft.com/office/2019/extlst" xmlns:r="http://schemas.openxmlformats.org/officeDocument/2006/relationships" xmlns:m="http://schemas.openxmlformats.org/officeDocument/2006/math" xmlns:v="urn:schemas-microsoft-com:vml" xmlns:wp14="http://schemas.microsoft.com/office/word/2010/wordprocessingDrawing" xmlns:wp="http://schemas.openxmlformats.org/drawingml/2006/wordprocessingDrawing" xmlns:w10="urn:schemas-microsoft-com:office:word" xmlns:w="http://schemas.openxmlformats.org/wordprocessingml/2006/main" xmlns:w14="http://schemas.microsoft.com/office/word/2010/wordml" xmlns:w15="http://schemas.microsoft.com/office/word/2012/wordml" xmlns:w16cex="http://schemas.microsoft.com/office/word/2018/wordml/cex" xmlns:w16cid="http://schemas.microsoft.com/office/word/2016/wordml/cid" xmlns:w16="http://schemas.microsoft.com/office/word/2018/wordml" xmlns:w16du="http://schemas.microsoft.com/office/word/2023/wordml/word16du" xmlns:w16sdtdh="http://schemas.microsoft.com/office/word/2020/wordml/sdtdatahash" xmlns:w16sdtfl="http://schemas.microsoft.com/office/word/2024/wordml/sdtformatlock" xmlns:w16se="http://schemas.microsoft.com/office/word/2015/wordml/symex" xmlns:wpg="http://schemas.microsoft.com/office/word/2010/wordprocessingGroup" xmlns:wpi="http://schemas.microsoft.com/office/word/2010/wordprocessingInk" xmlns:wne="http://schemas.microsoft.com/office/word/2006/wordml" xmlns:wps="http://schemas.microsoft.com/office/word/2010/wordprocessingShape" mc:Ignorable="w14 w15 w16se w16cid w16 w16cex w16sdtdh w16sdtfl w16du wp14">
+  <w:abstractNum w:abstractNumId="0" w15:restartNumberingAfterBreak="0">
+    <w:nsid w:val="0BFE2E21"/>
+    <w:multiLevelType w:val="hybridMultilevel"/>
+    <w:tmpl w:val="CA24477C"/>
+    <w:lvl w:ilvl="0" w:tplc="20A4A678">
+      <w:start w:val="1"/>
+      <w:numFmt w:val="lowerLetter"/>
+      <w:lvlText w:val="%1."/>
+      <w:lvlJc w:val="left"/>
+      <w:pPr>
+        <w:ind w:left="1068" w:hanging="360"/>
+      </w:pPr>
+      <w:rPr>
+        <w:rFonts w:hint="default"/>
+      </w:rPr>
+    </w:lvl>
+    <w:lvl w:ilvl="1" w:tplc="240A0019">
+      <w:start w:val="1"/>
+      <w:numFmt w:val="lowerLetter"/>
+      <w:lvlText w:val="%2."/>
+      <w:lvlJc w:val="left"/>
+      <w:pPr>
+        <w:ind w:left="1788" w:hanging="360"/>
+      </w:pPr>
+    </w:lvl>
+    <w:lvl w:ilvl="2" w:tplc="240A001B" w:tentative="1">
+      <w:start w:val="1"/>
+      <w:numFmt w:val="lowerRoman"/>
+      <w:lvlText w:val="%3."/>
+      <w:lvlJc w:val="right"/>
+      <w:pPr>
+        <w:ind w:left="2508" w:hanging="180"/>
+      </w:pPr>
+    </w:lvl>
+    <w:lvl w:ilvl="3" w:tplc="240A000F" w:tentative="1">
+      <w:start w:val="1"/>
+      <w:numFmt w:val="decimal"/>
+      <w:lvlText w:val="%4."/>
+      <w:lvlJc w:val="left"/>
+      <w:pPr>
+        <w:ind w:left="3228" w:hanging="360"/>
+      </w:pPr>
+    </w:lvl>
+    <w:lvl w:ilvl="4" w:tplc="240A0019" w:tentative="1">
+      <w:start w:val="1"/>
+      <w:numFmt w:val="lowerLetter"/>
+      <w:lvlText w:val="%5."/>
+      <w:lvlJc w:val="left"/>
+      <w:pPr>
+        <w:ind w:left="3948" w:hanging="360"/>
+      </w:pPr>
+    </w:lvl>
+    <w:lvl w:ilvl="5" w:tplc="240A001B" w:tentative="1">
+      <w:start w:val="1"/>
+      <w:numFmt w:val="lowerRoman"/>
+      <w:lvlText w:val="%6."/>
+      <w:lvlJc w:val="right"/>
+      <w:pPr>
+        <w:ind w:left="4668" w:hanging="180"/>
+      </w:pPr>
+    </w:lvl>
+    <w:lvl w:ilvl="6" w:tplc="240A000F" w:tentative="1">
+      <w:start w:val="1"/>
+      <w:numFmt w:val="decimal"/>
+      <w:lvlText w:val="%7."/>
+      <w:lvlJc w:val="left"/>
+      <w:pPr>
+        <w:ind w:left="5388" w:hanging="360"/>
+      </w:pPr>
+    </w:lvl>
+    <w:lvl w:ilvl="7" w:tplc="240A0019" w:tentative="1">
+      <w:start w:val="1"/>
+      <w:numFmt w:val="lowerLetter"/>
+      <w:lvlText w:val="%8."/>
+      <w:lvlJc w:val="left"/>
+      <w:pPr>
+        <w:ind w:left="6108" w:hanging="360"/>
+      </w:pPr>
+    </w:lvl>
+    <w:lvl w:ilvl="8" w:tplc="240A001B" w:tentative="1">
+      <w:start w:val="1"/>
+      <w:numFmt w:val="lowerRoman"/>
+      <w:lvlText w:val="%9."/>
+      <w:lvlJc w:val="right"/>
+      <w:pPr>
+        <w:ind w:left="6828" w:hanging="180"/>
+      </w:pPr>
+    </w:lvl>
+  </w:abstractNum>
+  <w:abstractNum w:abstractNumId="1" w15:restartNumberingAfterBreak="0">
+    <w:nsid w:val="38223CDB"/>
+    <w:multiLevelType w:val="hybridMultilevel"/>
+    <w:tmpl w:val="03CCECA0"/>
+    <w:lvl w:ilvl="0" w:tplc="EF56719C">
+      <w:start w:val="1"/>
+      <w:numFmt w:val="decimal"/>
+      <w:lvlText w:val="%1."/>
+      <w:lvlJc w:val="left"/>
+      <w:pPr>
+        <w:ind w:left="360" w:hanging="360"/>
+      </w:pPr>
+      <w:rPr>
+        <w:rFonts w:hint="default"/>
+      </w:rPr>
+    </w:lvl>
+    <w:lvl w:ilvl="1" w:tplc="240A0019" w:tentative="1">
+      <w:start w:val="1"/>
+      <w:numFmt w:val="lowerLetter"/>
+      <w:lvlText w:val="%2."/>
+      <w:lvlJc w:val="left"/>
+      <w:pPr>
+        <w:ind w:left="1080" w:hanging="360"/>
+      </w:pPr>
+    </w:lvl>
+    <w:lvl w:ilvl="2" w:tplc="240A001B" w:tentative="1">
+      <w:start w:val="1"/>
+      <w:numFmt w:val="lowerRoman"/>
+      <w:lvlText w:val="%3."/>
+      <w:lvlJc w:val="right"/>
+      <w:pPr>
+        <w:ind w:left="1800" w:hanging="180"/>
+      </w:pPr>
+    </w:lvl>
+    <w:lvl w:ilvl="3" w:tplc="240A000F" w:tentative="1">
+      <w:start w:val="1"/>
+      <w:numFmt w:val="decimal"/>
+      <w:lvlText w:val="%4."/>
+      <w:lvlJc w:val="left"/>
+      <w:pPr>
+        <w:ind w:left="2520" w:hanging="360"/>
+      </w:pPr>
+    </w:lvl>
+    <w:lvl w:ilvl="4" w:tplc="240A0019" w:tentative="1">
+      <w:start w:val="1"/>
+      <w:numFmt w:val="lowerLetter"/>
+      <w:lvlText w:val="%5."/>
+      <w:lvlJc w:val="left"/>
+      <w:pPr>
+        <w:ind w:left="3240" w:hanging="360"/>
+      </w:pPr>
+    </w:lvl>
+    <w:lvl w:ilvl="5" w:tplc="240A001B" w:tentative="1">
+      <w:start w:val="1"/>
+      <w:numFmt w:val="lowerRoman"/>
+      <w:lvlText w:val="%6."/>
+      <w:lvlJc w:val="right"/>
+      <w:pPr>
+        <w:ind w:left="3960" w:hanging="180"/>
+      </w:pPr>
+    </w:lvl>
+    <w:lvl w:ilvl="6" w:tplc="240A000F" w:tentative="1">
+      <w:start w:val="1"/>
+      <w:numFmt w:val="decimal"/>
+      <w:lvlText w:val="%7."/>
+      <w:lvlJc w:val="left"/>
+      <w:pPr>
+        <w:ind w:left="4680" w:hanging="360"/>
+      </w:pPr>
+    </w:lvl>
+    <w:lvl w:ilvl="7" w:tplc="240A0019" w:tentative="1">
+      <w:start w:val="1"/>
+      <w:numFmt w:val="lowerLetter"/>
+      <w:lvlText w:val="%8."/>
+      <w:lvlJc w:val="left"/>
+      <w:pPr>
+        <w:ind w:left="5400" w:hanging="360"/>
+      </w:pPr>
+    </w:lvl>
+    <w:lvl w:ilvl="8" w:tplc="240A001B" w:tentative="1">
+      <w:start w:val="1"/>
+      <w:numFmt w:val="lowerRoman"/>
+      <w:lvlText w:val="%9."/>
+      <w:lvlJc w:val="right"/>
+      <w:pPr>
+        <w:ind w:left="6120" w:hanging="180"/>
+      </w:pPr>
+    </w:lvl>
+  </w:abstractNum>
+  <w:abstractNum w:abstractNumId="2" w15:restartNumberingAfterBreak="0">
+    <w:nsid w:val="5AA94EFC"/>
+    <w:multiLevelType w:val="hybridMultilevel"/>
+    <w:tmpl w:val="17C407B4"/>
+    <w:lvl w:ilvl="0" w:tplc="240A000F">
+      <w:start w:val="1"/>
+      <w:numFmt w:val="decimal"/>
+      <w:lvlText w:val="%1."/>
+      <w:lvlJc w:val="left"/>
+      <w:pPr>
+        <w:ind w:left="720" w:hanging="360"/>
+      </w:pPr>
+      <w:rPr>
+        <w:rFonts w:hint="default"/>
+      </w:rPr>
+    </w:lvl>
+    <w:lvl w:ilvl="1" w:tplc="240A0019" w:tentative="1">
+      <w:start w:val="1"/>
+      <w:numFmt w:val="lowerLetter"/>
+      <w:lvlText w:val="%2."/>
+      <w:lvlJc w:val="left"/>
+      <w:pPr>
+        <w:ind w:left="1440" w:hanging="360"/>
+      </w:pPr>
+    </w:lvl>
+    <w:lvl w:ilvl="2" w:tplc="240A001B" w:tentative="1">
+      <w:start w:val="1"/>
+      <w:numFmt w:val="lowerRoman"/>
+      <w:lvlText w:val="%3."/>
+      <w:lvlJc w:val="right"/>
+      <w:pPr>
+        <w:ind w:left="2160" w:hanging="180"/>
+      </w:pPr>
+    </w:lvl>
+    <w:lvl w:ilvl="3" w:tplc="240A000F" w:tentative="1">
+      <w:start w:val="1"/>
+      <w:numFmt w:val="decimal"/>
+      <w:lvlText w:val="%4."/>
+      <w:lvlJc w:val="left"/>
+      <w:pPr>
+        <w:ind w:left="2880" w:hanging="360"/>
+      </w:pPr>
+    </w:lvl>
+    <w:lvl w:ilvl="4" w:tplc="240A0019" w:tentative="1">
+      <w:start w:val="1"/>
+      <w:numFmt w:val="lowerLetter"/>
+      <w:lvlText w:val="%5."/>
+      <w:lvlJc w:val="left"/>
+      <w:pPr>
+        <w:ind w:left="3600" w:hanging="360"/>
+      </w:pPr>
+    </w:lvl>
+    <w:lvl w:ilvl="5" w:tplc="240A001B" w:tentative="1">
+      <w:start w:val="1"/>
+      <w:numFmt w:val="lowerRoman"/>
+      <w:lvlText w:val="%6."/>
+      <w:lvlJc w:val="right"/>
+      <w:pPr>
+        <w:ind w:left="4320" w:hanging="180"/>
+      </w:pPr>
+    </w:lvl>
+    <w:lvl w:ilvl="6" w:tplc="240A000F" w:tentative="1">
+      <w:start w:val="1"/>
+      <w:numFmt w:val="decimal"/>
+      <w:lvlText w:val="%7."/>
+      <w:lvlJc w:val="left"/>
+      <w:pPr>
+        <w:ind w:left="5040" w:hanging="360"/>
+      </w:pPr>
+    </w:lvl>
+    <w:lvl w:ilvl="7" w:tplc="240A0019" w:tentative="1">
+      <w:start w:val="1"/>
+      <w:numFmt w:val="lowerLetter"/>
+      <w:lvlText w:val="%8."/>
+      <w:lvlJc w:val="left"/>
+      <w:pPr>
+        <w:ind w:left="5760" w:hanging="360"/>
+      </w:pPr>
+    </w:lvl>
+    <w:lvl w:ilvl="8" w:tplc="240A001B" w:tentative="1">
+      <w:start w:val="1"/>
+      <w:numFmt w:val="lowerRoman"/>
+      <w:lvlText w:val="%9."/>
+      <w:lvlJc w:val="right"/>
+      <w:pPr>
+        <w:ind w:left="6480" w:hanging="180"/>
+      </w:pPr>
+    </w:lvl>
+  </w:abstractNum>
+  <w:abstractNum w:abstractNumId="3" w15:restartNumberingAfterBreak="0">
+    <w:nsid w:val="68B94611"/>
+    <w:multiLevelType w:val="hybridMultilevel"/>
+    <w:tmpl w:val="A4389356"/>
+    <w:lvl w:ilvl="0" w:tplc="93662DBA">
+      <w:start w:val="1"/>
+      <w:numFmt w:val="lowerLetter"/>
+      <w:lvlText w:val="%1."/>
+      <w:lvlJc w:val="left"/>
+      <w:pPr>
+        <w:ind w:left="1080" w:hanging="360"/>
+      </w:pPr>
+      <w:rPr>
+        <w:rFonts w:hint="default"/>
+      </w:rPr>
+    </w:lvl>
+    <w:lvl w:ilvl="1" w:tplc="240A0019" w:tentative="1">
+      <w:start w:val="1"/>
+      <w:numFmt w:val="lowerLetter"/>
+      <w:lvlText w:val="%2."/>
+      <w:lvlJc w:val="left"/>
+      <w:pPr>
+        <w:ind w:left="1800" w:hanging="360"/>
+      </w:pPr>
+    </w:lvl>
+    <w:lvl w:ilvl="2" w:tplc="240A001B" w:tentative="1">
+      <w:start w:val="1"/>
+      <w:numFmt w:val="lowerRoman"/>
+      <w:lvlText w:val="%3."/>
+      <w:lvlJc w:val="right"/>
+      <w:pPr>
+        <w:ind w:left="2520" w:hanging="180"/>
+      </w:pPr>
+    </w:lvl>
+    <w:lvl w:ilvl="3" w:tplc="240A000F" w:tentative="1">
+      <w:start w:val="1"/>
+      <w:numFmt w:val="decimal"/>
+      <w:lvlText w:val="%4."/>
+      <w:lvlJc w:val="left"/>
+      <w:pPr>
+        <w:ind w:left="3240" w:hanging="360"/>
+      </w:pPr>
+    </w:lvl>
+    <w:lvl w:ilvl="4" w:tplc="240A0019" w:tentative="1">
+      <w:start w:val="1"/>
+      <w:numFmt w:val="lowerLetter"/>
+      <w:lvlText w:val="%5."/>
+      <w:lvlJc w:val="left"/>
+      <w:pPr>
+        <w:ind w:left="3960" w:hanging="360"/>
+      </w:pPr>
+    </w:lvl>
+    <w:lvl w:ilvl="5" w:tplc="240A001B" w:tentative="1">
+      <w:start w:val="1"/>
+      <w:numFmt w:val="lowerRoman"/>
+      <w:lvlText w:val="%6."/>
+      <w:lvlJc w:val="right"/>
+      <w:pPr>
+        <w:ind w:left="4680" w:hanging="180"/>
+      </w:pPr>
+    </w:lvl>
+    <w:lvl w:ilvl="6" w:tplc="240A000F" w:tentative="1">
+      <w:start w:val="1"/>
+      <w:numFmt w:val="decimal"/>
+      <w:lvlText w:val="%7."/>
+      <w:lvlJc w:val="left"/>
+      <w:pPr>
+        <w:ind w:left="5400" w:hanging="360"/>
+      </w:pPr>
+    </w:lvl>
+    <w:lvl w:ilvl="7" w:tplc="240A0019" w:tentative="1">
+      <w:start w:val="1"/>
+      <w:numFmt w:val="lowerLetter"/>
+      <w:lvlText w:val="%8."/>
+      <w:lvlJc w:val="left"/>
+      <w:pPr>
+        <w:ind w:left="6120" w:hanging="360"/>
+      </w:pPr>
+    </w:lvl>
+    <w:lvl w:ilvl="8" w:tplc="240A001B" w:tentative="1">
+      <w:start w:val="1"/>
+      <w:numFmt w:val="lowerRoman"/>
+      <w:lvlText w:val="%9."/>
+      <w:lvlJc w:val="right"/>
+      <w:pPr>
+        <w:ind w:left="6840" w:hanging="180"/>
+      </w:pPr>
+    </w:lvl>
+  </w:abstractNum>
+  <w:abstractNum w:abstractNumId="4" w15:restartNumberingAfterBreak="0">
+    <w:nsid w:val="714D74AC"/>
+    <w:multiLevelType w:val="hybridMultilevel"/>
+    <w:tmpl w:val="52365A8C"/>
+    <w:lvl w:ilvl="0" w:tplc="240A000F">
+      <w:start w:val="1"/>
+      <w:numFmt w:val="decimal"/>
+      <w:lvlText w:val="%1."/>
+      <w:lvlJc w:val="left"/>
+      <w:pPr>
+        <w:ind w:left="360" w:hanging="360"/>
+      </w:pPr>
+      <w:rPr>
+        <w:rFonts w:hint="default"/>
+      </w:rPr>
+    </w:lvl>
+    <w:lvl w:ilvl="1" w:tplc="240A0019" w:tentative="1">
+      <w:start w:val="1"/>
+      <w:numFmt w:val="lowerLetter"/>
+      <w:lvlText w:val="%2."/>
+      <w:lvlJc w:val="left"/>
+      <w:pPr>
+        <w:ind w:left="1080" w:hanging="360"/>
+      </w:pPr>
+    </w:lvl>
+    <w:lvl w:ilvl="2" w:tplc="240A001B" w:tentative="1">
+      <w:start w:val="1"/>
+      <w:numFmt w:val="lowerRoman"/>
+      <w:lvlText w:val="%3."/>
+      <w:lvlJc w:val="right"/>
+      <w:pPr>
+        <w:ind w:left="1800" w:hanging="180"/>
+      </w:pPr>
+    </w:lvl>
+    <w:lvl w:ilvl="3" w:tplc="240A000F" w:tentative="1">
+      <w:start w:val="1"/>
+      <w:numFmt w:val="decimal"/>
+      <w:lvlText w:val="%4."/>
+      <w:lvlJc w:val="left"/>
+      <w:pPr>
+        <w:ind w:left="2520" w:hanging="360"/>
+      </w:pPr>
+    </w:lvl>
+    <w:lvl w:ilvl="4" w:tplc="240A0019" w:tentative="1">
+      <w:start w:val="1"/>
+      <w:numFmt w:val="lowerLetter"/>
+      <w:lvlText w:val="%5."/>
+      <w:lvlJc w:val="left"/>
+      <w:pPr>
+        <w:ind w:left="3240" w:hanging="360"/>
+      </w:pPr>
+    </w:lvl>
+    <w:lvl w:ilvl="5" w:tplc="240A001B" w:tentative="1">
+      <w:start w:val="1"/>
+      <w:numFmt w:val="lowerRoman"/>
+      <w:lvlText w:val="%6."/>
+      <w:lvlJc w:val="right"/>
+      <w:pPr>
+        <w:ind w:left="3960" w:hanging="180"/>
+      </w:pPr>
+    </w:lvl>
+    <w:lvl w:ilvl="6" w:tplc="240A000F" w:tentative="1">
+      <w:start w:val="1"/>
+      <w:numFmt w:val="decimal"/>
+      <w:lvlText w:val="%7."/>
+      <w:lvlJc w:val="left"/>
+      <w:pPr>
+        <w:ind w:left="4680" w:hanging="360"/>
+      </w:pPr>
+    </w:lvl>
+    <w:lvl w:ilvl="7" w:tplc="240A0019" w:tentative="1">
+      <w:start w:val="1"/>
+      <w:numFmt w:val="lowerLetter"/>
+      <w:lvlText w:val="%8."/>
+      <w:lvlJc w:val="left"/>
+      <w:pPr>
+        <w:ind w:left="5400" w:hanging="360"/>
+      </w:pPr>
+    </w:lvl>
+    <w:lvl w:ilvl="8" w:tplc="240A001B" w:tentative="1">
+      <w:start w:val="1"/>
+      <w:numFmt w:val="lowerRoman"/>
+      <w:lvlText w:val="%9."/>
+      <w:lvlJc w:val="right"/>
+      <w:pPr>
+        <w:ind w:left="6120" w:hanging="180"/>
+      </w:pPr>
+    </w:lvl>
+  </w:abstractNum>
+  <w:num w:numId="1" w16cid:durableId="1668247429">
+    <w:abstractNumId w:val="2"/>
+  </w:num>
+  <w:num w:numId="2" w16cid:durableId="1216504990">
+    <w:abstractNumId w:val="3"/>
+  </w:num>
+  <w:num w:numId="3" w16cid:durableId="1653485240">
+    <w:abstractNumId w:val="1"/>
+  </w:num>
+  <w:num w:numId="4" w16cid:durableId="112214143">
+    <w:abstractNumId w:val="0"/>
+  </w:num>
+  <w:num w:numId="5" w16cid:durableId="1870947058">
+    <w:abstractNumId w:val="4"/>
+  </w:num>
+</w:numbering>
 </file>
 
 <file path=word/styles.xml><?xml version="1.0" encoding="utf-8"?>
@@ -608,6 +3677,7 @@
   <w:style w:type="paragraph" w:default="1" w:styleId="Normal">
     <w:name w:val="Normal"/>
     <w:qFormat/>
+    <w:rsid w:val="00C21DA8"/>
   </w:style>
   <w:style w:type="paragraph" w:styleId="Ttulo1">
     <w:name w:val="heading 1"/>

</xml_diff>

<commit_message>
Creando Base de Datos, Modelos y Relaciones y Pruebas con ORM en la Aplicación de Instagram
</commit_message>
<xml_diff>
--- a/LARAVEL 9.docx
+++ b/LARAVEL 9.docx
@@ -2552,14 +2552,12 @@
         <w:ind w:left="1068" w:firstLine="348"/>
         <w:rPr>
           <w:rFonts w:ascii="Arial" w:hAnsi="Arial" w:cs="Arial"/>
-          <w:lang w:val="en-US"/>
         </w:rPr>
       </w:pPr>
       <w:proofErr w:type="spellStart"/>
       <w:r>
         <w:rPr>
           <w:rFonts w:ascii="Arial" w:hAnsi="Arial" w:cs="Arial"/>
-          <w:lang w:val="en-US"/>
         </w:rPr>
         <w:t>php</w:t>
       </w:r>
@@ -2567,16 +2565,28 @@
       <w:r>
         <w:rPr>
           <w:rFonts w:ascii="Arial" w:hAnsi="Arial" w:cs="Arial"/>
-          <w:lang w:val="en-US"/>
-        </w:rPr>
-        <w:t xml:space="preserve"> artisan </w:t>
+        </w:rPr>
+        <w:t xml:space="preserve"> </w:t>
+      </w:r>
+      <w:proofErr w:type="spellStart"/>
+      <w:r>
+        <w:rPr>
+          <w:rFonts w:ascii="Arial" w:hAnsi="Arial" w:cs="Arial"/>
+        </w:rPr>
+        <w:t>artisan</w:t>
+      </w:r>
+      <w:proofErr w:type="spellEnd"/>
+      <w:r>
+        <w:rPr>
+          <w:rFonts w:ascii="Arial" w:hAnsi="Arial" w:cs="Arial"/>
+        </w:rPr>
+        <w:t xml:space="preserve"> </w:t>
       </w:r>
       <w:proofErr w:type="spellStart"/>
       <w:proofErr w:type="gramStart"/>
       <w:r>
         <w:rPr>
           <w:rFonts w:ascii="Arial" w:hAnsi="Arial" w:cs="Arial"/>
-          <w:lang w:val="en-US"/>
         </w:rPr>
         <w:t>migrate:refresh</w:t>
       </w:r>
@@ -2589,7 +2599,6 @@
         <w:ind w:left="1068"/>
         <w:rPr>
           <w:rFonts w:ascii="Arial" w:hAnsi="Arial" w:cs="Arial"/>
-          <w:lang w:val="en-US"/>
         </w:rPr>
       </w:pPr>
     </w:p>
@@ -2797,7 +2806,328 @@
       <w:proofErr w:type="spellEnd"/>
       <w:proofErr w:type="gramEnd"/>
       <w:r>
-        <w:t xml:space="preserve"> para definir allí la URL del proyecto y se cambia el nombre de la ase de datos.</w:t>
+        <w:t xml:space="preserve"> para definir allí la URL del proyecto y se cambia el nombre de la </w:t>
+      </w:r>
+      <w:proofErr w:type="spellStart"/>
+      <w:r>
+        <w:t>ase</w:t>
+      </w:r>
+      <w:proofErr w:type="spellEnd"/>
+      <w:r>
+        <w:t xml:space="preserve"> de datos.</w:t>
+      </w:r>
+    </w:p>
+    <w:p>
+      <w:pPr>
+        <w:pStyle w:val="Prrafodelista"/>
+      </w:pPr>
+    </w:p>
+    <w:p>
+      <w:pPr>
+        <w:pStyle w:val="Prrafodelista"/>
+        <w:numPr>
+          <w:ilvl w:val="0"/>
+          <w:numId w:val="5"/>
+        </w:numPr>
+      </w:pPr>
+      <w:r>
+        <w:t xml:space="preserve">Ahora vamos a trabajar con </w:t>
+      </w:r>
+      <w:proofErr w:type="spellStart"/>
+      <w:r>
+        <w:t>Elocuent</w:t>
+      </w:r>
+      <w:proofErr w:type="spellEnd"/>
+      <w:r>
+        <w:t xml:space="preserve"> para poder trabajar los modelos que son importantes en la arquitectura MVC. En la creación de modelos, ya Laravel trae por defecto un modelo que es el de Usuario y con sus métodos. </w:t>
+      </w:r>
+    </w:p>
+    <w:p>
+      <w:pPr>
+        <w:pStyle w:val="Prrafodelista"/>
+      </w:pPr>
+    </w:p>
+    <w:p>
+      <w:pPr>
+        <w:pStyle w:val="Prrafodelista"/>
+        <w:ind w:left="360"/>
+      </w:pPr>
+      <w:r>
+        <w:t>Lo que debemos de tener en cuenta es que los modelos son creados en Singular porque representan a un solo elemento.</w:t>
+      </w:r>
+    </w:p>
+    <w:p>
+      <w:pPr>
+        <w:pStyle w:val="Prrafodelista"/>
+      </w:pPr>
+    </w:p>
+    <w:p>
+      <w:pPr>
+        <w:pStyle w:val="Prrafodelista"/>
+        <w:ind w:left="360"/>
+      </w:pPr>
+      <w:r>
+        <w:t xml:space="preserve">Lo que se hace acá es crear los otros modelos que se requieren en este caso para </w:t>
+      </w:r>
+      <w:proofErr w:type="spellStart"/>
+      <w:r>
+        <w:t>Images</w:t>
+      </w:r>
+      <w:proofErr w:type="spellEnd"/>
+      <w:r>
+        <w:t xml:space="preserve">, </w:t>
+      </w:r>
+      <w:proofErr w:type="spellStart"/>
+      <w:r>
+        <w:t>Comments</w:t>
+      </w:r>
+      <w:proofErr w:type="spellEnd"/>
+      <w:r>
+        <w:t xml:space="preserve"> y </w:t>
+      </w:r>
+      <w:proofErr w:type="spellStart"/>
+      <w:r>
+        <w:t>Likes</w:t>
+      </w:r>
+      <w:proofErr w:type="spellEnd"/>
+      <w:r>
+        <w:t>.  Para ello por consola se realiza dicha creación por el comando:</w:t>
+      </w:r>
+    </w:p>
+    <w:p>
+      <w:pPr>
+        <w:pStyle w:val="Prrafodelista"/>
+        <w:rPr>
+          <w:lang w:val="en-US"/>
+        </w:rPr>
+      </w:pPr>
+      <w:proofErr w:type="spellStart"/>
+      <w:proofErr w:type="gramStart"/>
+      <w:r>
+        <w:rPr>
+          <w:lang w:val="en-US"/>
+        </w:rPr>
+        <w:t>php</w:t>
+      </w:r>
+      <w:proofErr w:type="spellEnd"/>
+      <w:proofErr w:type="gramEnd"/>
+      <w:r>
+        <w:rPr>
+          <w:lang w:val="en-US"/>
+        </w:rPr>
+        <w:t xml:space="preserve"> artisan </w:t>
+      </w:r>
+      <w:proofErr w:type="spellStart"/>
+      <w:proofErr w:type="gramStart"/>
+      <w:r>
+        <w:rPr>
+          <w:lang w:val="en-US"/>
+        </w:rPr>
+        <w:t>make:model</w:t>
+      </w:r>
+      <w:proofErr w:type="spellEnd"/>
+      <w:proofErr w:type="gramEnd"/>
+      <w:r>
+        <w:rPr>
+          <w:lang w:val="en-US"/>
+        </w:rPr>
+        <w:t xml:space="preserve"> </w:t>
+      </w:r>
+      <w:r>
+        <w:rPr>
+          <w:lang w:val="en-US"/>
+        </w:rPr>
+        <w:t>Image</w:t>
+      </w:r>
+    </w:p>
+    <w:p>
+      <w:pPr>
+        <w:pStyle w:val="Prrafodelista"/>
+        <w:rPr>
+          <w:lang w:val="en-US"/>
+        </w:rPr>
+      </w:pPr>
+      <w:proofErr w:type="spellStart"/>
+      <w:proofErr w:type="gramStart"/>
+      <w:r>
+        <w:rPr>
+          <w:lang w:val="en-US"/>
+        </w:rPr>
+        <w:t>php</w:t>
+      </w:r>
+      <w:proofErr w:type="spellEnd"/>
+      <w:proofErr w:type="gramEnd"/>
+      <w:r>
+        <w:rPr>
+          <w:lang w:val="en-US"/>
+        </w:rPr>
+        <w:t xml:space="preserve"> artisan </w:t>
+      </w:r>
+      <w:proofErr w:type="spellStart"/>
+      <w:proofErr w:type="gramStart"/>
+      <w:r>
+        <w:rPr>
+          <w:lang w:val="en-US"/>
+        </w:rPr>
+        <w:t>make:model</w:t>
+      </w:r>
+      <w:proofErr w:type="spellEnd"/>
+      <w:proofErr w:type="gramEnd"/>
+      <w:r>
+        <w:rPr>
+          <w:lang w:val="en-US"/>
+        </w:rPr>
+        <w:t xml:space="preserve"> </w:t>
+      </w:r>
+      <w:r>
+        <w:rPr>
+          <w:lang w:val="en-US"/>
+        </w:rPr>
+        <w:t>Comment</w:t>
+      </w:r>
+    </w:p>
+    <w:p>
+      <w:pPr>
+        <w:pStyle w:val="Prrafodelista"/>
+        <w:rPr>
+          <w:lang w:val="en-US"/>
+        </w:rPr>
+      </w:pPr>
+      <w:proofErr w:type="spellStart"/>
+      <w:r>
+        <w:rPr>
+          <w:lang w:val="en-US"/>
+        </w:rPr>
+        <w:t>php</w:t>
+      </w:r>
+      <w:proofErr w:type="spellEnd"/>
+      <w:r>
+        <w:rPr>
+          <w:lang w:val="en-US"/>
+        </w:rPr>
+        <w:t xml:space="preserve"> artisan </w:t>
+      </w:r>
+      <w:proofErr w:type="spellStart"/>
+      <w:proofErr w:type="gramStart"/>
+      <w:r>
+        <w:rPr>
+          <w:lang w:val="en-US"/>
+        </w:rPr>
+        <w:t>make:model</w:t>
+      </w:r>
+      <w:proofErr w:type="spellEnd"/>
+      <w:proofErr w:type="gramEnd"/>
+      <w:r>
+        <w:rPr>
+          <w:lang w:val="en-US"/>
+        </w:rPr>
+        <w:t xml:space="preserve"> </w:t>
+      </w:r>
+      <w:r>
+        <w:rPr>
+          <w:lang w:val="en-US"/>
+        </w:rPr>
+        <w:t>Like</w:t>
+      </w:r>
+    </w:p>
+    <w:p>
+      <w:pPr>
+        <w:rPr>
+          <w:lang w:val="en-US"/>
+        </w:rPr>
+      </w:pPr>
+    </w:p>
+    <w:p>
+      <w:pPr>
+        <w:pStyle w:val="Prrafodelista"/>
+        <w:numPr>
+          <w:ilvl w:val="0"/>
+          <w:numId w:val="5"/>
+        </w:numPr>
+      </w:pPr>
+      <w:r>
+        <w:t>Ahora procedemos a configurar l</w:t>
+      </w:r>
+      <w:r>
+        <w:t>as entidades y sus relaciones.</w:t>
+      </w:r>
+      <w:r>
+        <w:t xml:space="preserve">  En </w:t>
+      </w:r>
+      <w:proofErr w:type="gramStart"/>
+      <w:r>
+        <w:t>app</w:t>
+      </w:r>
+      <w:proofErr w:type="gramEnd"/>
+      <w:r>
+        <w:t>\</w:t>
+      </w:r>
+      <w:proofErr w:type="spellStart"/>
+      <w:r>
+        <w:t>models</w:t>
+      </w:r>
+      <w:proofErr w:type="spellEnd"/>
+      <w:r>
+        <w:t xml:space="preserve"> allí en cada una </w:t>
+      </w:r>
+      <w:proofErr w:type="gramStart"/>
+      <w:r>
+        <w:t>delas</w:t>
+      </w:r>
+      <w:proofErr w:type="gramEnd"/>
+      <w:r>
+        <w:t xml:space="preserve"> entidades se les definieron las relaciones.</w:t>
+      </w:r>
+    </w:p>
+    <w:p>
+      <w:pPr>
+        <w:pStyle w:val="Prrafodelista"/>
+        <w:ind w:left="360"/>
+      </w:pPr>
+    </w:p>
+    <w:p>
+      <w:pPr>
+        <w:pStyle w:val="Prrafodelista"/>
+        <w:numPr>
+          <w:ilvl w:val="0"/>
+          <w:numId w:val="5"/>
+        </w:numPr>
+      </w:pPr>
+      <w:r>
+        <w:t xml:space="preserve">Pasamos de nuevo al archivo de </w:t>
+      </w:r>
+      <w:proofErr w:type="spellStart"/>
+      <w:r>
+        <w:t>database.sql</w:t>
+      </w:r>
+      <w:proofErr w:type="spellEnd"/>
+      <w:r>
+        <w:t xml:space="preserve"> y allí creamos los </w:t>
+      </w:r>
+      <w:proofErr w:type="spellStart"/>
+      <w:r>
+        <w:t>string</w:t>
+      </w:r>
+      <w:proofErr w:type="spellEnd"/>
+      <w:r>
+        <w:t xml:space="preserve"> para insertar unos registros a las tablas.</w:t>
+      </w:r>
+    </w:p>
+    <w:p>
+      <w:pPr>
+        <w:pStyle w:val="Prrafodelista"/>
+      </w:pPr>
+    </w:p>
+    <w:p>
+      <w:pPr>
+        <w:pStyle w:val="Prrafodelista"/>
+        <w:numPr>
+          <w:ilvl w:val="0"/>
+          <w:numId w:val="5"/>
+        </w:numPr>
+      </w:pPr>
+      <w:r>
+        <w:br/>
       </w:r>
     </w:p>
     <w:p/>

</xml_diff>

<commit_message>
Configuración formulario de Mi Perfil y cargue de imagenes para el avatar.
</commit_message>
<xml_diff>
--- a/LARAVEL 9.docx
+++ b/LARAVEL 9.docx
@@ -60,17 +60,12 @@
         <w:t>/</w:t>
       </w:r>
       <w:proofErr w:type="spellStart"/>
-      <w:proofErr w:type="gramStart"/>
       <w:r>
         <w:t>laravel</w:t>
       </w:r>
       <w:proofErr w:type="spellEnd"/>
       <w:r>
-        <w:t>:^</w:t>
-      </w:r>
-      <w:proofErr w:type="gramEnd"/>
-      <w:r>
-        <w:t>9.0" aprendiendo-</w:t>
+        <w:t>:^9.0" aprendiendo-</w:t>
       </w:r>
       <w:proofErr w:type="spellStart"/>
       <w:r>
@@ -315,19 +310,11 @@
           <w:lang w:val="en-US"/>
         </w:rPr>
       </w:pPr>
-      <w:proofErr w:type="gramStart"/>
-      <w:r>
-        <w:rPr>
-          <w:lang w:val="en-US"/>
-        </w:rPr>
-        <w:t>Route::get(</w:t>
-      </w:r>
-      <w:proofErr w:type="gramEnd"/>
-      <w:r>
-        <w:rPr>
-          <w:lang w:val="en-US"/>
-        </w:rPr>
-        <w:t>'/', function () {</w:t>
+      <w:r>
+        <w:rPr>
+          <w:lang w:val="en-US"/>
+        </w:rPr>
+        <w:t>Route::get('/', function () {</w:t>
       </w:r>
     </w:p>
     <w:p>
@@ -346,16 +333,8 @@
         <w:rPr>
           <w:lang w:val="en-US"/>
         </w:rPr>
-        <w:t>return view('welcome'</w:t>
-      </w:r>
-      <w:proofErr w:type="gramStart"/>
-      <w:r>
-        <w:rPr>
-          <w:lang w:val="en-US"/>
-        </w:rPr>
-        <w:t>);</w:t>
-      </w:r>
-      <w:proofErr w:type="gramEnd"/>
+        <w:t>return view('welcome');</w:t>
+      </w:r>
     </w:p>
     <w:p>
       <w:pPr>
@@ -486,18 +465,13 @@
         <w:t xml:space="preserve">guiente: </w:t>
       </w:r>
       <w:r>
-        <w:t xml:space="preserve">127.0.0.1 </w:t>
-      </w:r>
-      <w:proofErr w:type="gramStart"/>
-      <w:r>
-        <w:t>aprendiendo-</w:t>
+        <w:t>127.0.0.1 aprendiendo-</w:t>
       </w:r>
       <w:proofErr w:type="spellStart"/>
       <w:r>
         <w:t>laravel.com.devel</w:t>
       </w:r>
       <w:proofErr w:type="spellEnd"/>
-      <w:proofErr w:type="gramEnd"/>
     </w:p>
     <w:p>
       <w:pPr>
@@ -537,11 +511,7 @@
       </w:r>
       <w:proofErr w:type="spellStart"/>
       <w:r>
-        <w:t>httpd-vhosts.</w:t>
-      </w:r>
-      <w:proofErr w:type="gramStart"/>
-      <w:r>
-        <w:t>conf</w:t>
+        <w:t>httpd-vhosts.conf</w:t>
       </w:r>
       <w:proofErr w:type="spellEnd"/>
       <w:r>
@@ -551,11 +521,7 @@
         <w:t xml:space="preserve"> </w:t>
       </w:r>
       <w:r>
-        <w:t>se</w:t>
-      </w:r>
-      <w:proofErr w:type="gramEnd"/>
-      <w:r>
-        <w:t xml:space="preserve"> adiciona lo si</w:t>
+        <w:t>se adiciona lo si</w:t>
       </w:r>
       <w:r>
         <w:t xml:space="preserve">guiente: </w:t>
@@ -591,23 +557,7 @@
       </w:r>
       <w:proofErr w:type="spellEnd"/>
       <w:r>
-        <w:t xml:space="preserve"> "${INSTALL_</w:t>
-      </w:r>
-      <w:proofErr w:type="gramStart"/>
-      <w:r>
-        <w:t>DIR}/</w:t>
-      </w:r>
-      <w:proofErr w:type="gramEnd"/>
-      <w:r>
-        <w:t>www/</w:t>
-      </w:r>
-      <w:proofErr w:type="gramStart"/>
-      <w:r>
-        <w:t>Master</w:t>
-      </w:r>
-      <w:proofErr w:type="gramEnd"/>
-      <w:r>
-        <w:t>-</w:t>
+        <w:t xml:space="preserve"> "${INSTALL_DIR}/www/Master-</w:t>
       </w:r>
       <w:proofErr w:type="spellStart"/>
       <w:r>
@@ -647,18 +597,13 @@
       </w:r>
       <w:proofErr w:type="spellEnd"/>
       <w:r>
-        <w:t xml:space="preserve"> </w:t>
-      </w:r>
-      <w:proofErr w:type="gramStart"/>
-      <w:r>
-        <w:t>aprendiendo-</w:t>
+        <w:t xml:space="preserve"> aprendiendo-</w:t>
       </w:r>
       <w:proofErr w:type="spellStart"/>
       <w:r>
         <w:t>laravel.com.devel</w:t>
       </w:r>
       <w:proofErr w:type="spellEnd"/>
-      <w:proofErr w:type="gramEnd"/>
     </w:p>
     <w:p>
       <w:pPr>
@@ -915,7 +860,6 @@
           <w:numId w:val="2"/>
         </w:numPr>
       </w:pPr>
-      <w:proofErr w:type="gramStart"/>
       <w:r>
         <w:t>.</w:t>
       </w:r>
@@ -924,7 +868,6 @@
         <w:t>env</w:t>
       </w:r>
       <w:proofErr w:type="spellEnd"/>
-      <w:proofErr w:type="gramEnd"/>
       <w:r>
         <w:t>: Permite realizar configuraciones a la base de datos.</w:t>
       </w:r>
@@ -937,7 +880,6 @@
           <w:numId w:val="2"/>
         </w:numPr>
       </w:pPr>
-      <w:proofErr w:type="gramStart"/>
       <w:r>
         <w:t>.</w:t>
       </w:r>
@@ -946,7 +888,6 @@
         <w:t>gitignore</w:t>
       </w:r>
       <w:proofErr w:type="spellEnd"/>
-      <w:proofErr w:type="gramEnd"/>
       <w:r>
         <w:t>: Permite definir que archivos voy a ignorar o no para cuando se suba el proyecto a Git.</w:t>
       </w:r>
@@ -1057,15 +998,7 @@
       </w:r>
       <w:proofErr w:type="spellEnd"/>
       <w:r>
-        <w:t xml:space="preserve">: Para ejecutar </w:t>
-      </w:r>
-      <w:proofErr w:type="gramStart"/>
-      <w:r>
-        <w:t>estos comando</w:t>
-      </w:r>
-      <w:proofErr w:type="gramEnd"/>
-      <w:r>
-        <w:t xml:space="preserve"> se puede a través del CMD o </w:t>
+        <w:t xml:space="preserve">: Para ejecutar estos comando se puede a través del CMD o </w:t>
       </w:r>
       <w:proofErr w:type="spellStart"/>
       <w:r>
@@ -1152,15 +1085,7 @@
         <w:t xml:space="preserve"> permite ve</w:t>
       </w:r>
       <w:r>
-        <w:t xml:space="preserve">r todos los </w:t>
-      </w:r>
-      <w:proofErr w:type="gramStart"/>
-      <w:r>
-        <w:t>comando básicos</w:t>
-      </w:r>
-      <w:proofErr w:type="gramEnd"/>
-      <w:r>
-        <w:t xml:space="preserve"> que tiene que Laravel.</w:t>
+        <w:t>r todos los comando básicos que tiene que Laravel.</w:t>
       </w:r>
     </w:p>
     <w:p>
@@ -1231,15 +1156,7 @@
       </w:r>
       <w:proofErr w:type="spellEnd"/>
       <w:r>
-        <w:t xml:space="preserve"> importantes, por </w:t>
-      </w:r>
-      <w:proofErr w:type="gramStart"/>
-      <w:r>
-        <w:t>ejemplo</w:t>
-      </w:r>
-      <w:proofErr w:type="gramEnd"/>
-      <w:r>
-        <w:t xml:space="preserve"> para generar código de diferentes tipos, comandos para borrar cache, comandos para rutas, etc.</w:t>
+        <w:t xml:space="preserve"> importantes, por ejemplo para generar código de diferentes tipos, comandos para borrar cache, comandos para rutas, etc.</w:t>
       </w:r>
     </w:p>
     <w:p>
@@ -1284,7 +1201,6 @@
         <w:t xml:space="preserve"> </w:t>
       </w:r>
       <w:proofErr w:type="spellStart"/>
-      <w:proofErr w:type="gramStart"/>
       <w:r>
         <w:rPr>
           <w:i/>
@@ -1293,7 +1209,6 @@
         <w:t>route:list</w:t>
       </w:r>
       <w:proofErr w:type="spellEnd"/>
-      <w:proofErr w:type="gramEnd"/>
       <w:r>
         <w:t xml:space="preserve"> Este </w:t>
       </w:r>
@@ -1306,15 +1221,7 @@
         <w:t xml:space="preserve"> me permite ve</w:t>
       </w:r>
       <w:r>
-        <w:t xml:space="preserve">r </w:t>
-      </w:r>
-      <w:proofErr w:type="gramStart"/>
-      <w:r>
-        <w:t>todas las ruta</w:t>
-      </w:r>
-      <w:proofErr w:type="gramEnd"/>
-      <w:r>
-        <w:t xml:space="preserve"> que tengo en mi proyecto.</w:t>
+        <w:t>r todas las ruta que tengo en mi proyecto.</w:t>
       </w:r>
     </w:p>
     <w:p>
@@ -1359,7 +1266,6 @@
         <w:t xml:space="preserve"> </w:t>
       </w:r>
       <w:proofErr w:type="spellStart"/>
-      <w:proofErr w:type="gramStart"/>
       <w:r>
         <w:rPr>
           <w:i/>
@@ -1368,7 +1274,6 @@
         <w:t>make:controller</w:t>
       </w:r>
       <w:proofErr w:type="spellEnd"/>
-      <w:proofErr w:type="gramEnd"/>
       <w:r>
         <w:rPr>
           <w:i/>
@@ -1377,7 +1282,6 @@
         <w:t xml:space="preserve"> </w:t>
       </w:r>
       <w:proofErr w:type="spellStart"/>
-      <w:proofErr w:type="gramStart"/>
       <w:r>
         <w:rPr>
           <w:i/>
@@ -1394,11 +1298,7 @@
         <w:t xml:space="preserve"> </w:t>
       </w:r>
       <w:r>
-        <w:t xml:space="preserve"> Esto</w:t>
-      </w:r>
-      <w:proofErr w:type="gramEnd"/>
-      <w:r>
-        <w:t xml:space="preserve"> em permite crear un </w:t>
+        <w:t xml:space="preserve"> Esto em permite crear un </w:t>
       </w:r>
       <w:proofErr w:type="spellStart"/>
       <w:r>
@@ -1438,15 +1338,7 @@
         </w:numPr>
       </w:pPr>
       <w:r>
-        <w:t xml:space="preserve">Laravel utiliza Blade para trabajar con las vistas y con las plantillas. Nos permite herencia de plantillas, uso de plantillas base. En </w:t>
-      </w:r>
-      <w:proofErr w:type="gramStart"/>
-      <w:r>
-        <w:t>nuestro archivos</w:t>
-      </w:r>
-      <w:proofErr w:type="gramEnd"/>
-      <w:r>
-        <w:t xml:space="preserve"> podemos hacer uso de interpolación de variables para imprimir su contenido.</w:t>
+        <w:t>Laravel utiliza Blade para trabajar con las vistas y con las plantillas. Nos permite herencia de plantillas, uso de plantillas base. En nuestro archivos podemos hacer uso de interpolación de variables para imprimir su contenido.</w:t>
       </w:r>
     </w:p>
     <w:p>
@@ -1480,58 +1372,45 @@
         <w:pStyle w:val="Prrafodelista"/>
       </w:pPr>
       <w:r>
+        <w:t>&lt;h1&gt;&lt;?=$titulo?&gt;&lt;/h1&gt;</w:t>
+      </w:r>
+    </w:p>
+    <w:p>
+      <w:pPr>
+        <w:pStyle w:val="Prrafodelista"/>
+      </w:pPr>
+    </w:p>
+    <w:p>
+      <w:pPr>
+        <w:pStyle w:val="Prrafodelista"/>
+      </w:pPr>
+      <w:r>
+        <w:t>Con Blade se nos permite también imprimir así con el uso de doble llave, para que el usuario logre identificar si está modificando una vista o un controlador:</w:t>
+      </w:r>
+    </w:p>
+    <w:p>
+      <w:pPr>
+        <w:pStyle w:val="Prrafodelista"/>
+      </w:pPr>
+    </w:p>
+    <w:p>
+      <w:pPr>
+        <w:pStyle w:val="Prrafodelista"/>
+      </w:pPr>
+      <w:r>
         <w:t>&lt;h1&gt;</w:t>
       </w:r>
-      <w:proofErr w:type="gramStart"/>
-      <w:r>
-        <w:t>&lt;?=</w:t>
-      </w:r>
-      <w:proofErr w:type="gramEnd"/>
-      <w:r>
-        <w:t>$titulo?&gt;&lt;/h1&gt;</w:t>
-      </w:r>
-    </w:p>
-    <w:p>
-      <w:pPr>
-        <w:pStyle w:val="Prrafodelista"/>
-      </w:pPr>
-    </w:p>
-    <w:p>
-      <w:pPr>
-        <w:pStyle w:val="Prrafodelista"/>
-      </w:pPr>
-      <w:r>
-        <w:t>Con Blade se nos permite también imprimir así con el uso de doble llave, para que el usuario logre identificar si está modificando una vista o un controlador:</w:t>
-      </w:r>
-    </w:p>
-    <w:p>
-      <w:pPr>
-        <w:pStyle w:val="Prrafodelista"/>
-      </w:pPr>
-    </w:p>
-    <w:p>
-      <w:pPr>
-        <w:pStyle w:val="Prrafodelista"/>
-      </w:pPr>
-      <w:r>
-        <w:t>&lt;h1&gt;</w:t>
-      </w:r>
       <w:r>
         <w:t>{{</w:t>
       </w:r>
       <w:r>
         <w:t>$titulo</w:t>
       </w:r>
-      <w:proofErr w:type="gramStart"/>
       <w:r>
         <w:t>}}</w:t>
       </w:r>
       <w:r>
-        <w:t>&lt;</w:t>
-      </w:r>
-      <w:proofErr w:type="gramEnd"/>
-      <w:r>
-        <w:t>/h1&gt;</w:t>
+        <w:t>&lt;/h1&gt;</w:t>
       </w:r>
     </w:p>
     <w:p>
@@ -1658,12 +1537,10 @@
         <w:t xml:space="preserve"> </w:t>
       </w:r>
       <w:proofErr w:type="spellStart"/>
-      <w:proofErr w:type="gramStart"/>
       <w:r>
         <w:t>make:controller</w:t>
       </w:r>
       <w:proofErr w:type="spellEnd"/>
-      <w:proofErr w:type="gramEnd"/>
       <w:r>
         <w:t xml:space="preserve"> </w:t>
       </w:r>
@@ -1695,15 +1572,7 @@
       </w:r>
       <w:proofErr w:type="spellEnd"/>
       <w:r>
-        <w:t xml:space="preserve"> (Son controladores completos para operaciones CRUD – Crear, Leer, Actualizar y </w:t>
-      </w:r>
-      <w:proofErr w:type="gramStart"/>
-      <w:r>
-        <w:t>Eliminar )</w:t>
-      </w:r>
-      <w:proofErr w:type="gramEnd"/>
-      <w:r>
-        <w:t xml:space="preserve"> se realiza mediante el siguiente comando</w:t>
+        <w:t xml:space="preserve"> (Son controladores completos para operaciones CRUD – Crear, Leer, Actualizar y Eliminar ) se realiza mediante el siguiente comando</w:t>
       </w:r>
     </w:p>
     <w:p>
@@ -1734,7 +1603,6 @@
         <w:t xml:space="preserve"> artisan </w:t>
       </w:r>
       <w:proofErr w:type="spellStart"/>
-      <w:proofErr w:type="gramStart"/>
       <w:r>
         <w:rPr>
           <w:lang w:val="en-US"/>
@@ -1742,7 +1610,6 @@
         <w:t>make:controller</w:t>
       </w:r>
       <w:proofErr w:type="spellEnd"/>
-      <w:proofErr w:type="gramEnd"/>
       <w:r>
         <w:rPr>
           <w:lang w:val="en-US"/>
@@ -1824,12 +1691,10 @@
         <w:t xml:space="preserve"> </w:t>
       </w:r>
       <w:proofErr w:type="spellStart"/>
-      <w:proofErr w:type="gramStart"/>
       <w:r>
         <w:t>make:middleware</w:t>
       </w:r>
       <w:proofErr w:type="spellEnd"/>
-      <w:proofErr w:type="gramEnd"/>
       <w:r>
         <w:t xml:space="preserve"> </w:t>
       </w:r>
@@ -1848,40 +1713,19 @@
       <w:pPr>
         <w:pStyle w:val="Prrafodelista"/>
       </w:pPr>
-      <w:proofErr w:type="gramStart"/>
-      <w:r>
-        <w:t>Los middleware</w:t>
-      </w:r>
-      <w:proofErr w:type="gramEnd"/>
-      <w:r>
-        <w:t xml:space="preserve"> se guardan e</w:t>
-      </w:r>
-      <w:r>
-        <w:t xml:space="preserve">n la carpeta: </w:t>
-      </w:r>
-      <w:proofErr w:type="gramStart"/>
-      <w:r>
-        <w:t>app</w:t>
-      </w:r>
-      <w:proofErr w:type="gramEnd"/>
-      <w:r>
-        <w:t>/Http/Middleware/</w:t>
-      </w:r>
-    </w:p>
-    <w:p>
-      <w:pPr>
-        <w:pStyle w:val="Prrafodelista"/>
-      </w:pPr>
-      <w:r>
-        <w:t xml:space="preserve">Para hacer </w:t>
-      </w:r>
-      <w:proofErr w:type="gramStart"/>
-      <w:r>
-        <w:t>el  uso</w:t>
-      </w:r>
-      <w:proofErr w:type="gramEnd"/>
-      <w:r>
-        <w:t xml:space="preserve"> del middleware este se define en la ruta (</w:t>
+      <w:r>
+        <w:t>Los middleware se guardan e</w:t>
+      </w:r>
+      <w:r>
+        <w:t>n la carpeta: app/Http/Middleware/</w:t>
+      </w:r>
+    </w:p>
+    <w:p>
+      <w:pPr>
+        <w:pStyle w:val="Prrafodelista"/>
+      </w:pPr>
+      <w:r>
+        <w:t>Para hacer el  uso del middleware este se define en la ruta (</w:t>
       </w:r>
       <w:proofErr w:type="spellStart"/>
       <w:r>
@@ -1905,15 +1749,7 @@
       </w:r>
       <w:proofErr w:type="spellEnd"/>
       <w:r>
-        <w:t xml:space="preserve"> que se encuentra en la ruta </w:t>
-      </w:r>
-      <w:proofErr w:type="gramStart"/>
-      <w:r>
-        <w:t>app</w:t>
-      </w:r>
-      <w:proofErr w:type="gramEnd"/>
-      <w:r>
-        <w:t>/Http y se definen allí en la sección de $</w:t>
+        <w:t xml:space="preserve"> que se encuentra en la ruta app/Http y se definen allí en la sección de $</w:t>
       </w:r>
       <w:proofErr w:type="spellStart"/>
       <w:r>
@@ -1963,14 +1799,7 @@
         <w:rPr>
           <w:lang w:val="en-US"/>
         </w:rPr>
-        <w:t xml:space="preserve"> =&gt; </w:t>
-      </w:r>
-      <w:proofErr w:type="gramStart"/>
-      <w:r>
-        <w:rPr>
-          <w:lang w:val="en-US"/>
-        </w:rPr>
-        <w:t>\App\Http\Middleware\</w:t>
+        <w:t xml:space="preserve"> =&gt; \App\Http\Middleware\</w:t>
       </w:r>
       <w:proofErr w:type="spellStart"/>
       <w:r>
@@ -1992,7 +1821,6 @@
         </w:rPr>
         <w:t>::class;</w:t>
       </w:r>
-      <w:proofErr w:type="gramEnd"/>
     </w:p>
     <w:p>
       <w:pPr>
@@ -2037,14 +1865,9 @@
       </w:r>
       <w:proofErr w:type="spellStart"/>
       <w:r>
-        <w:t>frutería_</w:t>
-      </w:r>
-      <w:proofErr w:type="gramStart"/>
-      <w:r>
-        <w:t>master</w:t>
-      </w:r>
-      <w:proofErr w:type="spellEnd"/>
-      <w:proofErr w:type="gramEnd"/>
+        <w:t>frutería_master</w:t>
+      </w:r>
+      <w:proofErr w:type="spellEnd"/>
       <w:r>
         <w:t xml:space="preserve"> con cotejamiento </w:t>
       </w:r>
@@ -2074,7 +1897,6 @@
         <w:t>laravel</w:t>
       </w:r>
       <w:proofErr w:type="spellEnd"/>
-      <w:proofErr w:type="gramStart"/>
       <w:r>
         <w:t>/.</w:t>
       </w:r>
@@ -2083,7 +1905,6 @@
         <w:t>env</w:t>
       </w:r>
       <w:proofErr w:type="spellEnd"/>
-      <w:proofErr w:type="gramEnd"/>
       <w:r>
         <w:t xml:space="preserve"> Y esta configuración la toma </w:t>
       </w:r>
@@ -2126,15 +1947,7 @@
         </w:numPr>
       </w:pPr>
       <w:r>
-        <w:t xml:space="preserve">Ahora aprenderemos a trabaja con la base de datos con Laravel y vamos a trabar primero con las migraciones las cuales me permiten manejar las versiones de </w:t>
-      </w:r>
-      <w:proofErr w:type="gramStart"/>
-      <w:r>
-        <w:t>la misma</w:t>
-      </w:r>
-      <w:proofErr w:type="gramEnd"/>
-      <w:r>
-        <w:t>. Con ello podemos pasar el proyecto a otra persona y que ella vea las diferentes versiones que se han manejado. Estas migraciones no son estrictamente necesarias.</w:t>
+        <w:t>Ahora aprenderemos a trabaja con la base de datos con Laravel y vamos a trabar primero con las migraciones las cuales me permiten manejar las versiones de la misma. Con ello podemos pasar el proyecto a otra persona y que ella vea las diferentes versiones que se han manejado. Estas migraciones no son estrictamente necesarias.</w:t>
       </w:r>
     </w:p>
     <w:p>
@@ -2178,7 +1991,6 @@
         <w:t xml:space="preserve"> artisan </w:t>
       </w:r>
       <w:proofErr w:type="spellStart"/>
-      <w:proofErr w:type="gramStart"/>
       <w:r>
         <w:rPr>
           <w:lang w:val="en-US"/>
@@ -2186,7 +1998,6 @@
         <w:t>make:migration</w:t>
       </w:r>
       <w:proofErr w:type="spellEnd"/>
-      <w:proofErr w:type="gramEnd"/>
       <w:r>
         <w:rPr>
           <w:lang w:val="en-US"/>
@@ -2342,15 +2153,7 @@
       </w:r>
       <w:proofErr w:type="spellEnd"/>
       <w:r>
-        <w:t xml:space="preserve"> permite definir los métodos básicos de la migración, por </w:t>
-      </w:r>
-      <w:proofErr w:type="gramStart"/>
-      <w:r>
-        <w:t>ejemplo</w:t>
-      </w:r>
-      <w:proofErr w:type="gramEnd"/>
-      <w:r>
-        <w:t xml:space="preserve"> up me permite ejecutar la migraci</w:t>
+        <w:t xml:space="preserve"> permite definir los métodos básicos de la migración, por ejemplo up me permite ejecutar la migraci</w:t>
       </w:r>
       <w:r>
         <w:t>ó</w:t>
@@ -2504,7 +2307,6 @@
         <w:t xml:space="preserve"> </w:t>
       </w:r>
       <w:proofErr w:type="spellStart"/>
-      <w:proofErr w:type="gramStart"/>
       <w:r>
         <w:rPr>
           <w:rFonts w:ascii="Arial" w:hAnsi="Arial" w:cs="Arial"/>
@@ -2512,7 +2314,6 @@
         <w:t>migrate:rollback</w:t>
       </w:r>
       <w:proofErr w:type="spellEnd"/>
-      <w:proofErr w:type="gramEnd"/>
     </w:p>
     <w:p>
       <w:pPr>
@@ -2583,7 +2384,6 @@
         <w:t xml:space="preserve"> </w:t>
       </w:r>
       <w:proofErr w:type="spellStart"/>
-      <w:proofErr w:type="gramStart"/>
       <w:r>
         <w:rPr>
           <w:rFonts w:ascii="Arial" w:hAnsi="Arial" w:cs="Arial"/>
@@ -2591,7 +2391,6 @@
         <w:t>migrate:refresh</w:t>
       </w:r>
       <w:proofErr w:type="spellEnd"/>
-      <w:proofErr w:type="gramEnd"/>
     </w:p>
     <w:p>
       <w:pPr>
@@ -2629,15 +2428,7 @@
         </w:numPr>
       </w:pPr>
       <w:r>
-        <w:t xml:space="preserve">Para la creación </w:t>
-      </w:r>
-      <w:proofErr w:type="gramStart"/>
-      <w:r>
-        <w:t>del  proyecto</w:t>
-      </w:r>
-      <w:proofErr w:type="gramEnd"/>
-      <w:r>
-        <w:t xml:space="preserve"> se realiza la ejecución del siguiente comando:</w:t>
+        <w:t>Para la creación del  proyecto se realiza la ejecución del siguiente comando:</w:t>
       </w:r>
     </w:p>
     <w:p>
@@ -2648,19 +2439,11 @@
           <w:lang w:val="en-US"/>
         </w:rPr>
       </w:pPr>
-      <w:proofErr w:type="gramStart"/>
-      <w:r>
-        <w:rPr>
-          <w:lang w:val="en-US"/>
-        </w:rPr>
-        <w:t>composer</w:t>
-      </w:r>
-      <w:proofErr w:type="gramEnd"/>
-      <w:r>
-        <w:rPr>
-          <w:lang w:val="en-US"/>
-        </w:rPr>
-        <w:t xml:space="preserve"> create-project "</w:t>
+      <w:r>
+        <w:rPr>
+          <w:lang w:val="en-US"/>
+        </w:rPr>
+        <w:t>composer create-project "</w:t>
       </w:r>
       <w:proofErr w:type="spellStart"/>
       <w:r>
@@ -2677,7 +2460,6 @@
         <w:t>/</w:t>
       </w:r>
       <w:proofErr w:type="spellStart"/>
-      <w:proofErr w:type="gramStart"/>
       <w:r>
         <w:rPr>
           <w:lang w:val="en-US"/>
@@ -2689,14 +2471,7 @@
         <w:rPr>
           <w:lang w:val="en-US"/>
         </w:rPr>
-        <w:t>:^</w:t>
-      </w:r>
-      <w:proofErr w:type="gramEnd"/>
-      <w:r>
-        <w:rPr>
-          <w:lang w:val="en-US"/>
-        </w:rPr>
-        <w:t xml:space="preserve">9.0" </w:t>
+        <w:t xml:space="preserve">:^9.0" </w:t>
       </w:r>
       <w:proofErr w:type="spellStart"/>
       <w:r>
@@ -2754,20 +2529,31 @@
         <w:t>Luego de ello se c</w:t>
       </w:r>
       <w:r>
-        <w:t xml:space="preserve">rea la Base de datos, en este caso se creo con el nombre de </w:t>
-      </w:r>
-      <w:proofErr w:type="spellStart"/>
-      <w:r>
-        <w:t>Instagram_</w:t>
-      </w:r>
-      <w:proofErr w:type="gramStart"/>
-      <w:r>
-        <w:t>master</w:t>
-      </w:r>
-      <w:proofErr w:type="spellEnd"/>
-      <w:proofErr w:type="gramEnd"/>
-      <w:r>
-        <w:t xml:space="preserve"> y todo el SQL se dejo en el archivo </w:t>
+        <w:t xml:space="preserve">rea la Base de datos, en este caso se </w:t>
+      </w:r>
+      <w:proofErr w:type="spellStart"/>
+      <w:r>
+        <w:t>creo</w:t>
+      </w:r>
+      <w:proofErr w:type="spellEnd"/>
+      <w:r>
+        <w:t xml:space="preserve"> con el nombre de </w:t>
+      </w:r>
+      <w:proofErr w:type="spellStart"/>
+      <w:r>
+        <w:t>Instagram_master</w:t>
+      </w:r>
+      <w:proofErr w:type="spellEnd"/>
+      <w:r>
+        <w:t xml:space="preserve"> y todo el SQL se </w:t>
+      </w:r>
+      <w:proofErr w:type="spellStart"/>
+      <w:r>
+        <w:t>dejo</w:t>
+      </w:r>
+      <w:proofErr w:type="spellEnd"/>
+      <w:r>
+        <w:t xml:space="preserve"> en el archivo </w:t>
       </w:r>
       <w:proofErr w:type="spellStart"/>
       <w:r>
@@ -2793,18 +2579,13 @@
         </w:numPr>
       </w:pPr>
       <w:r>
-        <w:t xml:space="preserve">Se ajusta el </w:t>
-      </w:r>
-      <w:proofErr w:type="gramStart"/>
-      <w:r>
-        <w:t>archivo .</w:t>
+        <w:t>Se ajusta el archivo .</w:t>
       </w:r>
       <w:proofErr w:type="spellStart"/>
       <w:r>
         <w:t>env</w:t>
       </w:r>
       <w:proofErr w:type="spellEnd"/>
-      <w:proofErr w:type="gramEnd"/>
       <w:r>
         <w:t xml:space="preserve"> para definir allí la URL del proyecto y se cambia el nombre de la </w:t>
       </w:r>
@@ -2902,7 +2683,6 @@
         </w:rPr>
       </w:pPr>
       <w:proofErr w:type="spellStart"/>
-      <w:proofErr w:type="gramStart"/>
       <w:r>
         <w:rPr>
           <w:lang w:val="en-US"/>
@@ -2910,7 +2690,6 @@
         <w:t>php</w:t>
       </w:r>
       <w:proofErr w:type="spellEnd"/>
-      <w:proofErr w:type="gramEnd"/>
       <w:r>
         <w:rPr>
           <w:lang w:val="en-US"/>
@@ -2918,7 +2697,6 @@
         <w:t xml:space="preserve"> artisan </w:t>
       </w:r>
       <w:proofErr w:type="spellStart"/>
-      <w:proofErr w:type="gramStart"/>
       <w:r>
         <w:rPr>
           <w:lang w:val="en-US"/>
@@ -2926,7 +2704,6 @@
         <w:t>make:model</w:t>
       </w:r>
       <w:proofErr w:type="spellEnd"/>
-      <w:proofErr w:type="gramEnd"/>
       <w:r>
         <w:rPr>
           <w:lang w:val="en-US"/>
@@ -2948,7 +2725,6 @@
         </w:rPr>
       </w:pPr>
       <w:proofErr w:type="spellStart"/>
-      <w:proofErr w:type="gramStart"/>
       <w:r>
         <w:rPr>
           <w:lang w:val="en-US"/>
@@ -2956,7 +2732,6 @@
         <w:t>php</w:t>
       </w:r>
       <w:proofErr w:type="spellEnd"/>
-      <w:proofErr w:type="gramEnd"/>
       <w:r>
         <w:rPr>
           <w:lang w:val="en-US"/>
@@ -2964,7 +2739,6 @@
         <w:t xml:space="preserve"> artisan </w:t>
       </w:r>
       <w:proofErr w:type="spellStart"/>
-      <w:proofErr w:type="gramStart"/>
       <w:r>
         <w:rPr>
           <w:lang w:val="en-US"/>
@@ -2972,7 +2746,6 @@
         <w:t>make:model</w:t>
       </w:r>
       <w:proofErr w:type="spellEnd"/>
-      <w:proofErr w:type="gramEnd"/>
       <w:r>
         <w:rPr>
           <w:lang w:val="en-US"/>
@@ -3008,7 +2781,6 @@
         <w:t xml:space="preserve"> artisan </w:t>
       </w:r>
       <w:proofErr w:type="spellStart"/>
-      <w:proofErr w:type="gramStart"/>
       <w:r>
         <w:rPr>
           <w:lang w:val="en-US"/>
@@ -3016,7 +2788,6 @@
         <w:t>make:model</w:t>
       </w:r>
       <w:proofErr w:type="spellEnd"/>
-      <w:proofErr w:type="gramEnd"/>
       <w:r>
         <w:rPr>
           <w:lang w:val="en-US"/>
@@ -3046,21 +2817,22 @@
         </w:numPr>
       </w:pPr>
       <w:r>
-        <w:t>Ahora procedemos a configurar l</w:t>
+        <w:t xml:space="preserve">Ahora </w:t>
+      </w:r>
+      <w:r>
+        <w:rPr>
+          <w:u w:val="single"/>
+        </w:rPr>
+        <w:t>procedemos</w:t>
+      </w:r>
+      <w:r>
+        <w:t xml:space="preserve"> a configurar l</w:t>
       </w:r>
       <w:r>
         <w:t>as entidades y sus relaciones.</w:t>
       </w:r>
       <w:r>
-        <w:t xml:space="preserve">  En </w:t>
-      </w:r>
-      <w:proofErr w:type="gramStart"/>
-      <w:r>
-        <w:t>app</w:t>
-      </w:r>
-      <w:proofErr w:type="gramEnd"/>
-      <w:r>
-        <w:t>\</w:t>
+        <w:t xml:space="preserve">  En app\</w:t>
       </w:r>
       <w:proofErr w:type="spellStart"/>
       <w:r>
@@ -3068,15 +2840,13 @@
       </w:r>
       <w:proofErr w:type="spellEnd"/>
       <w:r>
-        <w:t xml:space="preserve"> allí en cada una </w:t>
-      </w:r>
-      <w:proofErr w:type="gramStart"/>
-      <w:r>
-        <w:t>delas</w:t>
-      </w:r>
-      <w:proofErr w:type="gramEnd"/>
-      <w:r>
-        <w:t xml:space="preserve"> entidades se les definieron las relaciones.</w:t>
+        <w:t xml:space="preserve"> allí en cada una de</w:t>
+      </w:r>
+      <w:r>
+        <w:t xml:space="preserve"> </w:t>
+      </w:r>
+      <w:r>
+        <w:t>las entidades se les definieron las relaciones.</w:t>
       </w:r>
     </w:p>
     <w:p>
@@ -3118,6 +2888,2056 @@
         <w:pStyle w:val="Prrafodelista"/>
       </w:pPr>
     </w:p>
+    <w:p>
+      <w:pPr>
+        <w:pStyle w:val="Prrafodelista"/>
+        <w:numPr>
+          <w:ilvl w:val="0"/>
+          <w:numId w:val="5"/>
+        </w:numPr>
+      </w:pPr>
+      <w:r>
+        <w:t xml:space="preserve">Luego realizamos la prueba con ORM el cual nos permite que nos ahorremos desarrollando consultas de SQL, por ejemplo de mostrar las imágenes y luego tomar el id para sacar otra consulta y mostrar los comentarios y luego sacar el id de la imagen y otra vez consultar cuantos </w:t>
+      </w:r>
+      <w:proofErr w:type="spellStart"/>
+      <w:r>
+        <w:t>like</w:t>
+      </w:r>
+      <w:proofErr w:type="spellEnd"/>
+      <w:r>
+        <w:t xml:space="preserve"> tiene.  Todo esto se puede hacer de la siguiente manera:</w:t>
+      </w:r>
+    </w:p>
+    <w:p>
+      <w:pPr>
+        <w:pStyle w:val="Prrafodelista"/>
+      </w:pPr>
+    </w:p>
+    <w:p>
+      <w:pPr>
+        <w:pStyle w:val="Prrafodelista"/>
+      </w:pPr>
+      <w:r>
+        <w:t xml:space="preserve">// Para probar el ORM hacemos uso de la clase </w:t>
+      </w:r>
+      <w:proofErr w:type="spellStart"/>
+      <w:r>
+        <w:t>ne</w:t>
+      </w:r>
+      <w:proofErr w:type="spellEnd"/>
+      <w:r>
+        <w:t xml:space="preserve"> este caso </w:t>
+      </w:r>
+      <w:proofErr w:type="spellStart"/>
+      <w:r>
+        <w:t>image</w:t>
+      </w:r>
+      <w:proofErr w:type="spellEnd"/>
+    </w:p>
+    <w:p>
+      <w:pPr>
+        <w:pStyle w:val="Prrafodelista"/>
+        <w:rPr>
+          <w:lang w:val="en-US"/>
+        </w:rPr>
+      </w:pPr>
+      <w:r>
+        <w:rPr>
+          <w:lang w:val="en-US"/>
+        </w:rPr>
+        <w:t>Use App\Models\Image;</w:t>
+      </w:r>
+    </w:p>
+    <w:p>
+      <w:pPr>
+        <w:pStyle w:val="Prrafodelista"/>
+        <w:rPr>
+          <w:lang w:val="en-US"/>
+        </w:rPr>
+      </w:pPr>
+    </w:p>
+    <w:p>
+      <w:pPr>
+        <w:pStyle w:val="Prrafodelista"/>
+        <w:rPr>
+          <w:lang w:val="en-US"/>
+        </w:rPr>
+      </w:pPr>
+      <w:r>
+        <w:rPr>
+          <w:lang w:val="en-US"/>
+        </w:rPr>
+        <w:t>Route::get('/', function () {</w:t>
+      </w:r>
+    </w:p>
+    <w:p>
+      <w:pPr>
+        <w:pStyle w:val="Prrafodelista"/>
+        <w:rPr>
+          <w:lang w:val="en-US"/>
+        </w:rPr>
+      </w:pPr>
+    </w:p>
+    <w:p>
+      <w:pPr>
+        <w:pStyle w:val="Prrafodelista"/>
+      </w:pPr>
+      <w:r>
+        <w:rPr>
+          <w:lang w:val="en-US"/>
+        </w:rPr>
+        <w:t xml:space="preserve">    </w:t>
+      </w:r>
+      <w:r>
+        <w:t xml:space="preserve">// Con esto traemos todas las </w:t>
+      </w:r>
+      <w:proofErr w:type="spellStart"/>
+      <w:r>
+        <w:t>imagenes</w:t>
+      </w:r>
+      <w:proofErr w:type="spellEnd"/>
+      <w:r>
+        <w:t xml:space="preserve"> que tenemos en la base de datos</w:t>
+      </w:r>
+    </w:p>
+    <w:p>
+      <w:pPr>
+        <w:pStyle w:val="Prrafodelista"/>
+        <w:rPr>
+          <w:lang w:val="en-US"/>
+        </w:rPr>
+      </w:pPr>
+      <w:r>
+        <w:lastRenderedPageBreak/>
+        <w:t xml:space="preserve">    </w:t>
+      </w:r>
+      <w:r>
+        <w:rPr>
+          <w:lang w:val="en-US"/>
+        </w:rPr>
+        <w:t>$images = Image::all();</w:t>
+      </w:r>
+    </w:p>
+    <w:p>
+      <w:pPr>
+        <w:pStyle w:val="Prrafodelista"/>
+        <w:rPr>
+          <w:lang w:val="en-US"/>
+        </w:rPr>
+      </w:pPr>
+      <w:r>
+        <w:rPr>
+          <w:lang w:val="en-US"/>
+        </w:rPr>
+        <w:t>    foreach($images as $image) {</w:t>
+      </w:r>
+    </w:p>
+    <w:p>
+      <w:pPr>
+        <w:pStyle w:val="Prrafodelista"/>
+        <w:rPr>
+          <w:lang w:val="en-US"/>
+        </w:rPr>
+      </w:pPr>
+      <w:r>
+        <w:rPr>
+          <w:lang w:val="en-US"/>
+        </w:rPr>
+        <w:t>        //</w:t>
+      </w:r>
+      <w:proofErr w:type="spellStart"/>
+      <w:r>
+        <w:rPr>
+          <w:lang w:val="en-US"/>
+        </w:rPr>
+        <w:t>var_dump</w:t>
+      </w:r>
+      <w:proofErr w:type="spellEnd"/>
+      <w:r>
+        <w:rPr>
+          <w:lang w:val="en-US"/>
+        </w:rPr>
+        <w:t>($image);</w:t>
+      </w:r>
+    </w:p>
+    <w:p>
+      <w:pPr>
+        <w:pStyle w:val="Prrafodelista"/>
+        <w:rPr>
+          <w:lang w:val="en-US"/>
+        </w:rPr>
+      </w:pPr>
+      <w:r>
+        <w:rPr>
+          <w:lang w:val="en-US"/>
+        </w:rPr>
+        <w:t>        echo $image-&gt;</w:t>
+      </w:r>
+      <w:proofErr w:type="spellStart"/>
+      <w:r>
+        <w:rPr>
+          <w:lang w:val="en-US"/>
+        </w:rPr>
+        <w:t>image_path</w:t>
+      </w:r>
+      <w:proofErr w:type="spellEnd"/>
+      <w:r>
+        <w:rPr>
+          <w:lang w:val="en-US"/>
+        </w:rPr>
+        <w:t>."&lt;</w:t>
+      </w:r>
+      <w:proofErr w:type="spellStart"/>
+      <w:r>
+        <w:rPr>
+          <w:lang w:val="en-US"/>
+        </w:rPr>
+        <w:t>br</w:t>
+      </w:r>
+      <w:proofErr w:type="spellEnd"/>
+      <w:r>
+        <w:rPr>
+          <w:lang w:val="en-US"/>
+        </w:rPr>
+        <w:t>&gt;";</w:t>
+      </w:r>
+    </w:p>
+    <w:p>
+      <w:pPr>
+        <w:pStyle w:val="Prrafodelista"/>
+      </w:pPr>
+      <w:r>
+        <w:rPr>
+          <w:lang w:val="en-US"/>
+        </w:rPr>
+        <w:t xml:space="preserve">        </w:t>
+      </w:r>
+      <w:r>
+        <w:t>echo $</w:t>
+      </w:r>
+      <w:proofErr w:type="spellStart"/>
+      <w:r>
+        <w:t>image</w:t>
+      </w:r>
+      <w:proofErr w:type="spellEnd"/>
+      <w:r>
+        <w:t>-&gt;</w:t>
+      </w:r>
+      <w:proofErr w:type="spellStart"/>
+      <w:r>
+        <w:t>description</w:t>
+      </w:r>
+      <w:proofErr w:type="spellEnd"/>
+      <w:r>
+        <w:t>."&lt;</w:t>
+      </w:r>
+      <w:proofErr w:type="spellStart"/>
+      <w:r>
+        <w:t>br</w:t>
+      </w:r>
+      <w:proofErr w:type="spellEnd"/>
+      <w:r>
+        <w:t>&gt;";</w:t>
+      </w:r>
+    </w:p>
+    <w:p>
+      <w:pPr>
+        <w:pStyle w:val="Prrafodelista"/>
+      </w:pPr>
+      <w:r>
+        <w:t>        // Si yo quiero sacar el usuario que ha creado esta imagen</w:t>
+      </w:r>
+    </w:p>
+    <w:p>
+      <w:pPr>
+        <w:pStyle w:val="Prrafodelista"/>
+        <w:rPr>
+          <w:lang w:val="en-US"/>
+        </w:rPr>
+      </w:pPr>
+      <w:r>
+        <w:t xml:space="preserve">        </w:t>
+      </w:r>
+      <w:r>
+        <w:rPr>
+          <w:lang w:val="en-US"/>
+        </w:rPr>
+        <w:t>echo $image-&gt;user-&gt;name.' '.$image-&gt;user-&gt;surname."&lt;</w:t>
+      </w:r>
+      <w:proofErr w:type="spellStart"/>
+      <w:r>
+        <w:rPr>
+          <w:lang w:val="en-US"/>
+        </w:rPr>
+        <w:t>br</w:t>
+      </w:r>
+      <w:proofErr w:type="spellEnd"/>
+      <w:r>
+        <w:rPr>
+          <w:lang w:val="en-US"/>
+        </w:rPr>
+        <w:t>&gt;";</w:t>
+      </w:r>
+    </w:p>
+    <w:p>
+      <w:pPr>
+        <w:pStyle w:val="Prrafodelista"/>
+      </w:pPr>
+      <w:r>
+        <w:rPr>
+          <w:lang w:val="en-US"/>
+        </w:rPr>
+        <w:t xml:space="preserve">        </w:t>
+      </w:r>
+      <w:r>
+        <w:t xml:space="preserve">// </w:t>
+      </w:r>
+      <w:proofErr w:type="spellStart"/>
+      <w:r>
+        <w:t>Tambien</w:t>
+      </w:r>
+      <w:proofErr w:type="spellEnd"/>
+      <w:r>
+        <w:t xml:space="preserve"> quiero mostrar los comentarios que ha tenido esa imagen</w:t>
+      </w:r>
+    </w:p>
+    <w:p>
+      <w:pPr>
+        <w:pStyle w:val="Prrafodelista"/>
+        <w:rPr>
+          <w:lang w:val="en-US"/>
+        </w:rPr>
+      </w:pPr>
+      <w:r>
+        <w:t xml:space="preserve">        </w:t>
+      </w:r>
+      <w:r>
+        <w:rPr>
+          <w:lang w:val="en-US"/>
+        </w:rPr>
+        <w:t>if (count($image-&gt;comments) &gt;= 1) {</w:t>
+      </w:r>
+    </w:p>
+    <w:p>
+      <w:pPr>
+        <w:pStyle w:val="Prrafodelista"/>
+        <w:rPr>
+          <w:lang w:val="en-US"/>
+        </w:rPr>
+      </w:pPr>
+      <w:r>
+        <w:rPr>
+          <w:lang w:val="en-US"/>
+        </w:rPr>
+        <w:t>            echo '&lt;h4&gt;</w:t>
+      </w:r>
+      <w:proofErr w:type="spellStart"/>
+      <w:r>
+        <w:rPr>
+          <w:lang w:val="en-US"/>
+        </w:rPr>
+        <w:t>Comentarios</w:t>
+      </w:r>
+      <w:proofErr w:type="spellEnd"/>
+      <w:r>
+        <w:rPr>
+          <w:lang w:val="en-US"/>
+        </w:rPr>
+        <w:t>&lt;/h4&gt;';</w:t>
+      </w:r>
+    </w:p>
+    <w:p>
+      <w:pPr>
+        <w:pStyle w:val="Prrafodelista"/>
+        <w:rPr>
+          <w:lang w:val="en-US"/>
+        </w:rPr>
+      </w:pPr>
+      <w:r>
+        <w:rPr>
+          <w:lang w:val="en-US"/>
+        </w:rPr>
+        <w:t>            foreach($image-&gt;comments as $comment){</w:t>
+      </w:r>
+    </w:p>
+    <w:p>
+      <w:pPr>
+        <w:pStyle w:val="Prrafodelista"/>
+        <w:rPr>
+          <w:lang w:val="en-US"/>
+        </w:rPr>
+      </w:pPr>
+      <w:r>
+        <w:rPr>
+          <w:lang w:val="en-US"/>
+        </w:rPr>
+        <w:t>                echo $comment-&gt;user-&gt;name.' '.$comment-&gt;user-&gt;surname.": ";</w:t>
+      </w:r>
+    </w:p>
+    <w:p>
+      <w:pPr>
+        <w:pStyle w:val="Prrafodelista"/>
+      </w:pPr>
+      <w:r>
+        <w:rPr>
+          <w:lang w:val="en-US"/>
+        </w:rPr>
+        <w:t xml:space="preserve">                </w:t>
+      </w:r>
+      <w:r>
+        <w:t>echo $</w:t>
+      </w:r>
+      <w:proofErr w:type="spellStart"/>
+      <w:r>
+        <w:t>comment</w:t>
+      </w:r>
+      <w:proofErr w:type="spellEnd"/>
+      <w:r>
+        <w:t>-&gt;</w:t>
+      </w:r>
+      <w:proofErr w:type="spellStart"/>
+      <w:r>
+        <w:t>content</w:t>
+      </w:r>
+      <w:proofErr w:type="spellEnd"/>
+      <w:r>
+        <w:t>."&lt;</w:t>
+      </w:r>
+      <w:proofErr w:type="spellStart"/>
+      <w:r>
+        <w:t>br</w:t>
+      </w:r>
+      <w:proofErr w:type="spellEnd"/>
+      <w:r>
+        <w:t>&gt;";</w:t>
+      </w:r>
+    </w:p>
+    <w:p>
+      <w:pPr>
+        <w:pStyle w:val="Prrafodelista"/>
+      </w:pPr>
+      <w:r>
+        <w:t>            }</w:t>
+      </w:r>
+    </w:p>
+    <w:p>
+      <w:pPr>
+        <w:pStyle w:val="Prrafodelista"/>
+      </w:pPr>
+      <w:r>
+        <w:t>        }</w:t>
+      </w:r>
+    </w:p>
+    <w:p>
+      <w:pPr>
+        <w:pStyle w:val="Prrafodelista"/>
+      </w:pPr>
+      <w:r>
+        <w:t xml:space="preserve">        // </w:t>
+      </w:r>
+      <w:proofErr w:type="spellStart"/>
+      <w:r>
+        <w:t>Tambien</w:t>
+      </w:r>
+      <w:proofErr w:type="spellEnd"/>
+      <w:r>
+        <w:t xml:space="preserve"> </w:t>
+      </w:r>
+      <w:proofErr w:type="spellStart"/>
+      <w:r>
+        <w:t>podriamos</w:t>
+      </w:r>
+      <w:proofErr w:type="spellEnd"/>
+      <w:r>
+        <w:t xml:space="preserve"> sacar la cantidad de </w:t>
+      </w:r>
+      <w:proofErr w:type="spellStart"/>
+      <w:r>
+        <w:t>likes</w:t>
+      </w:r>
+      <w:proofErr w:type="spellEnd"/>
+      <w:r>
+        <w:t>.</w:t>
+      </w:r>
+    </w:p>
+    <w:p>
+      <w:pPr>
+        <w:pStyle w:val="Prrafodelista"/>
+        <w:rPr>
+          <w:lang w:val="en-US"/>
+        </w:rPr>
+      </w:pPr>
+      <w:r>
+        <w:t xml:space="preserve">        </w:t>
+      </w:r>
+      <w:r>
+        <w:rPr>
+          <w:lang w:val="en-US"/>
+        </w:rPr>
+        <w:t>echo 'LIKES: '.count($image-&gt;likes);</w:t>
+      </w:r>
+    </w:p>
+    <w:p>
+      <w:pPr>
+        <w:pStyle w:val="Prrafodelista"/>
+        <w:rPr>
+          <w:lang w:val="en-US"/>
+        </w:rPr>
+      </w:pPr>
+      <w:r>
+        <w:rPr>
+          <w:lang w:val="en-US"/>
+        </w:rPr>
+        <w:t>        echo "&lt;</w:t>
+      </w:r>
+      <w:proofErr w:type="spellStart"/>
+      <w:r>
+        <w:rPr>
+          <w:lang w:val="en-US"/>
+        </w:rPr>
+        <w:t>hr</w:t>
+      </w:r>
+      <w:proofErr w:type="spellEnd"/>
+      <w:r>
+        <w:rPr>
+          <w:lang w:val="en-US"/>
+        </w:rPr>
+        <w:t>&gt;";</w:t>
+      </w:r>
+    </w:p>
+    <w:p>
+      <w:pPr>
+        <w:pStyle w:val="Prrafodelista"/>
+        <w:rPr>
+          <w:lang w:val="en-US"/>
+        </w:rPr>
+      </w:pPr>
+      <w:r>
+        <w:rPr>
+          <w:lang w:val="en-US"/>
+        </w:rPr>
+        <w:t>    }</w:t>
+      </w:r>
+    </w:p>
+    <w:p>
+      <w:pPr>
+        <w:pStyle w:val="Prrafodelista"/>
+        <w:rPr>
+          <w:lang w:val="en-US"/>
+        </w:rPr>
+      </w:pPr>
+    </w:p>
+    <w:p>
+      <w:pPr>
+        <w:pStyle w:val="Prrafodelista"/>
+        <w:rPr>
+          <w:lang w:val="en-US"/>
+        </w:rPr>
+      </w:pPr>
+      <w:r>
+        <w:rPr>
+          <w:lang w:val="en-US"/>
+        </w:rPr>
+        <w:t>    die();</w:t>
+      </w:r>
+    </w:p>
+    <w:p>
+      <w:pPr>
+        <w:pStyle w:val="Prrafodelista"/>
+        <w:rPr>
+          <w:lang w:val="en-US"/>
+        </w:rPr>
+      </w:pPr>
+    </w:p>
+    <w:p>
+      <w:pPr>
+        <w:pStyle w:val="Prrafodelista"/>
+        <w:rPr>
+          <w:lang w:val="en-US"/>
+        </w:rPr>
+      </w:pPr>
+      <w:r>
+        <w:rPr>
+          <w:lang w:val="en-US"/>
+        </w:rPr>
+        <w:t>    return view('welcome');</w:t>
+      </w:r>
+    </w:p>
+    <w:p>
+      <w:pPr>
+        <w:pStyle w:val="Prrafodelista"/>
+        <w:rPr>
+          <w:lang w:val="en-US"/>
+        </w:rPr>
+      </w:pPr>
+      <w:r>
+        <w:rPr>
+          <w:lang w:val="en-US"/>
+        </w:rPr>
+        <w:t>});</w:t>
+      </w:r>
+    </w:p>
+    <w:p>
+      <w:pPr>
+        <w:pStyle w:val="Prrafodelista"/>
+        <w:rPr>
+          <w:lang w:val="en-US"/>
+        </w:rPr>
+      </w:pPr>
+    </w:p>
+    <w:p>
+      <w:pPr>
+        <w:ind w:firstLine="708"/>
+      </w:pPr>
+      <w:r>
+        <w:t>Lo que hace ORM es convertir todo en objetos y así se manejan todos anidados.</w:t>
+      </w:r>
+    </w:p>
+    <w:p>
+      <w:pPr>
+        <w:pStyle w:val="Prrafodelista"/>
+      </w:pPr>
+    </w:p>
+    <w:p>
+      <w:pPr>
+        <w:pStyle w:val="Prrafodelista"/>
+        <w:numPr>
+          <w:ilvl w:val="0"/>
+          <w:numId w:val="5"/>
+        </w:numPr>
+      </w:pPr>
+      <w:r>
+        <w:t>Ahora se realiza la Autenticación y Registro de Usuarios y esto es sencillo porque Laravel ya tiene unos métodos y toda la funcionalidad y vistas que ya Laravel las ha realizado.</w:t>
+      </w:r>
+    </w:p>
+    <w:p>
+      <w:pPr>
+        <w:pStyle w:val="Prrafodelista"/>
+        <w:ind w:left="360"/>
+      </w:pPr>
+    </w:p>
+    <w:p>
+      <w:pPr>
+        <w:pStyle w:val="Prrafodelista"/>
+        <w:ind w:left="360"/>
+      </w:pPr>
+      <w:r>
+        <w:t xml:space="preserve">Para hacer uso en versiones superiores </w:t>
+      </w:r>
+      <w:proofErr w:type="spellStart"/>
+      <w:r>
+        <w:t>la</w:t>
+      </w:r>
+      <w:proofErr w:type="spellEnd"/>
+      <w:r>
+        <w:t xml:space="preserve"> 5 de Laravel se realiza a través de </w:t>
+      </w:r>
+      <w:proofErr w:type="spellStart"/>
+      <w:r>
+        <w:t>Breeze</w:t>
+      </w:r>
+      <w:proofErr w:type="spellEnd"/>
+      <w:r>
+        <w:t>. Para poder instalar ese paquete se realiza mediante el siguiente comando:</w:t>
+      </w:r>
+    </w:p>
+    <w:p>
+      <w:pPr>
+        <w:pStyle w:val="Prrafodelista"/>
+        <w:ind w:left="708"/>
+      </w:pPr>
+      <w:r>
+        <w:br/>
+      </w:r>
+      <w:proofErr w:type="spellStart"/>
+      <w:r>
+        <w:t>composer</w:t>
+      </w:r>
+      <w:proofErr w:type="spellEnd"/>
+      <w:r>
+        <w:t xml:space="preserve"> </w:t>
+      </w:r>
+      <w:proofErr w:type="spellStart"/>
+      <w:r>
+        <w:t>require</w:t>
+      </w:r>
+      <w:proofErr w:type="spellEnd"/>
+      <w:r>
+        <w:t xml:space="preserve"> </w:t>
+      </w:r>
+      <w:proofErr w:type="spellStart"/>
+      <w:r>
+        <w:t>laravel</w:t>
+      </w:r>
+      <w:proofErr w:type="spellEnd"/>
+      <w:r>
+        <w:t>/</w:t>
+      </w:r>
+      <w:proofErr w:type="spellStart"/>
+      <w:r>
+        <w:t>breeze</w:t>
+      </w:r>
+      <w:proofErr w:type="spellEnd"/>
+      <w:r>
+        <w:t>:^1.9</w:t>
+      </w:r>
+    </w:p>
+    <w:p>
+      <w:pPr>
+        <w:pStyle w:val="Prrafodelista"/>
+        <w:ind w:left="708"/>
+      </w:pPr>
+    </w:p>
+    <w:p>
+      <w:pPr>
+        <w:pStyle w:val="Prrafodelista"/>
+        <w:ind w:left="360"/>
+      </w:pPr>
+      <w:r>
+        <w:t>Luego para decirle al proyecto que haga uso de ese paquete debemos de instalarlo mediante el siguiente comando:</w:t>
+      </w:r>
+    </w:p>
+    <w:p>
+      <w:pPr>
+        <w:pStyle w:val="Prrafodelista"/>
+        <w:ind w:left="708"/>
+      </w:pPr>
+    </w:p>
+    <w:p>
+      <w:pPr>
+        <w:pStyle w:val="Prrafodelista"/>
+        <w:ind w:left="708"/>
+      </w:pPr>
+      <w:r>
+        <w:tab/>
+      </w:r>
+      <w:proofErr w:type="spellStart"/>
+      <w:r>
+        <w:t>php</w:t>
+      </w:r>
+      <w:proofErr w:type="spellEnd"/>
+      <w:r>
+        <w:t xml:space="preserve"> </w:t>
+      </w:r>
+      <w:proofErr w:type="spellStart"/>
+      <w:r>
+        <w:t>artisan</w:t>
+      </w:r>
+      <w:proofErr w:type="spellEnd"/>
+      <w:r>
+        <w:t xml:space="preserve"> </w:t>
+      </w:r>
+      <w:proofErr w:type="spellStart"/>
+      <w:r>
+        <w:t>breeze:install</w:t>
+      </w:r>
+      <w:proofErr w:type="spellEnd"/>
+    </w:p>
+    <w:p>
+      <w:pPr>
+        <w:pStyle w:val="Prrafodelista"/>
+        <w:ind w:left="360"/>
+      </w:pPr>
+      <w:r>
+        <w:br/>
+        <w:t xml:space="preserve">Instalado el paquete de </w:t>
+      </w:r>
+      <w:proofErr w:type="spellStart"/>
+      <w:r>
+        <w:t>breeze</w:t>
+      </w:r>
+      <w:proofErr w:type="spellEnd"/>
+      <w:r>
+        <w:t xml:space="preserve"> realizamos la instalación de estos módulos de </w:t>
+      </w:r>
+      <w:proofErr w:type="spellStart"/>
+      <w:r>
+        <w:t>npm</w:t>
+      </w:r>
+      <w:proofErr w:type="spellEnd"/>
+      <w:r>
+        <w:t xml:space="preserve"> y </w:t>
+      </w:r>
+      <w:proofErr w:type="spellStart"/>
+      <w:r>
+        <w:t>node</w:t>
+      </w:r>
+      <w:proofErr w:type="spellEnd"/>
+      <w:r>
+        <w:t xml:space="preserve"> con el comando:</w:t>
+      </w:r>
+    </w:p>
+    <w:p>
+      <w:r>
+        <w:lastRenderedPageBreak/>
+        <w:br/>
+      </w:r>
+      <w:r>
+        <w:tab/>
+      </w:r>
+      <w:proofErr w:type="spellStart"/>
+      <w:r>
+        <w:t>npm</w:t>
+      </w:r>
+      <w:proofErr w:type="spellEnd"/>
+      <w:r>
+        <w:t xml:space="preserve"> </w:t>
+      </w:r>
+      <w:proofErr w:type="spellStart"/>
+      <w:r>
+        <w:t>install</w:t>
+      </w:r>
+      <w:proofErr w:type="spellEnd"/>
+      <w:r>
+        <w:t xml:space="preserve"> &amp;&amp; </w:t>
+      </w:r>
+      <w:proofErr w:type="spellStart"/>
+      <w:r>
+        <w:t>npm</w:t>
+      </w:r>
+      <w:proofErr w:type="spellEnd"/>
+      <w:r>
+        <w:t xml:space="preserve"> run </w:t>
+      </w:r>
+      <w:proofErr w:type="spellStart"/>
+      <w:r>
+        <w:t>dev</w:t>
+      </w:r>
+      <w:proofErr w:type="spellEnd"/>
+    </w:p>
+    <w:p>
+      <w:pPr>
+        <w:ind w:firstLine="708"/>
+      </w:pPr>
+    </w:p>
+    <w:p>
+      <w:pPr>
+        <w:pStyle w:val="Prrafodelista"/>
+        <w:ind w:left="360"/>
+      </w:pPr>
+      <w:r>
+        <w:t>Luego ejecutamos las migraciones para actualizar la base de datos:</w:t>
+      </w:r>
+    </w:p>
+    <w:p>
+      <w:pPr>
+        <w:ind w:firstLine="708"/>
+      </w:pPr>
+      <w:proofErr w:type="spellStart"/>
+      <w:r>
+        <w:t>php</w:t>
+      </w:r>
+      <w:proofErr w:type="spellEnd"/>
+      <w:r>
+        <w:t xml:space="preserve"> </w:t>
+      </w:r>
+      <w:proofErr w:type="spellStart"/>
+      <w:r>
+        <w:t>artisan</w:t>
+      </w:r>
+      <w:proofErr w:type="spellEnd"/>
+      <w:r>
+        <w:t xml:space="preserve"> </w:t>
+      </w:r>
+      <w:proofErr w:type="spellStart"/>
+      <w:r>
+        <w:t>migrate</w:t>
+      </w:r>
+      <w:proofErr w:type="spellEnd"/>
+    </w:p>
+    <w:p/>
+    <w:p>
+      <w:r>
+        <w:t xml:space="preserve">Si ya se tiene una tabla de </w:t>
+      </w:r>
+      <w:proofErr w:type="spellStart"/>
+      <w:r>
+        <w:t>users</w:t>
+      </w:r>
+      <w:proofErr w:type="spellEnd"/>
+      <w:r>
+        <w:t xml:space="preserve"> es probable que salga un error porque en las migraciones se va a crear de nuevo esta tabla.  Para tener en cuenta que si no desea crear de nuevo la tabla con migraciones por lo menos esta tabla debe de tener los siguientes campos:</w:t>
+      </w:r>
+    </w:p>
+    <w:p>
+      <w:pPr>
+        <w:ind w:left="708"/>
+        <w:rPr>
+          <w:lang w:val="en-US"/>
+        </w:rPr>
+      </w:pPr>
+      <w:r>
+        <w:rPr>
+          <w:lang w:val="en-US"/>
+        </w:rPr>
+        <w:t>id</w:t>
+      </w:r>
+    </w:p>
+    <w:p>
+      <w:pPr>
+        <w:ind w:left="708"/>
+        <w:rPr>
+          <w:lang w:val="en-US"/>
+        </w:rPr>
+      </w:pPr>
+      <w:r>
+        <w:rPr>
+          <w:lang w:val="en-US"/>
+        </w:rPr>
+        <w:t>name</w:t>
+      </w:r>
+    </w:p>
+    <w:p>
+      <w:pPr>
+        <w:ind w:left="708"/>
+        <w:rPr>
+          <w:lang w:val="en-US"/>
+        </w:rPr>
+      </w:pPr>
+      <w:r>
+        <w:rPr>
+          <w:lang w:val="en-US"/>
+        </w:rPr>
+        <w:t>email</w:t>
+      </w:r>
+    </w:p>
+    <w:p>
+      <w:pPr>
+        <w:ind w:left="708"/>
+        <w:rPr>
+          <w:lang w:val="en-US"/>
+        </w:rPr>
+      </w:pPr>
+      <w:proofErr w:type="spellStart"/>
+      <w:r>
+        <w:rPr>
+          <w:lang w:val="en-US"/>
+        </w:rPr>
+        <w:t>email_verified_at</w:t>
+      </w:r>
+      <w:proofErr w:type="spellEnd"/>
+      <w:r>
+        <w:rPr>
+          <w:lang w:val="en-US"/>
+        </w:rPr>
+        <w:t xml:space="preserve"> (nullable)</w:t>
+      </w:r>
+    </w:p>
+    <w:p>
+      <w:pPr>
+        <w:ind w:left="708"/>
+        <w:rPr>
+          <w:lang w:val="en-US"/>
+        </w:rPr>
+      </w:pPr>
+      <w:r>
+        <w:rPr>
+          <w:lang w:val="en-US"/>
+        </w:rPr>
+        <w:t>password</w:t>
+      </w:r>
+    </w:p>
+    <w:p>
+      <w:pPr>
+        <w:ind w:left="708"/>
+        <w:rPr>
+          <w:lang w:val="en-US"/>
+        </w:rPr>
+      </w:pPr>
+      <w:proofErr w:type="spellStart"/>
+      <w:r>
+        <w:rPr>
+          <w:lang w:val="en-US"/>
+        </w:rPr>
+        <w:t>remember_token</w:t>
+      </w:r>
+      <w:proofErr w:type="spellEnd"/>
+      <w:r>
+        <w:rPr>
+          <w:lang w:val="en-US"/>
+        </w:rPr>
+        <w:t xml:space="preserve"> (nullable)</w:t>
+      </w:r>
+    </w:p>
+    <w:p>
+      <w:pPr>
+        <w:ind w:left="708"/>
+        <w:rPr>
+          <w:lang w:val="en-US"/>
+        </w:rPr>
+      </w:pPr>
+      <w:proofErr w:type="spellStart"/>
+      <w:r>
+        <w:rPr>
+          <w:lang w:val="en-US"/>
+        </w:rPr>
+        <w:t>created_at</w:t>
+      </w:r>
+      <w:proofErr w:type="spellEnd"/>
+    </w:p>
+    <w:p>
+      <w:pPr>
+        <w:ind w:left="708"/>
+      </w:pPr>
+      <w:proofErr w:type="spellStart"/>
+      <w:r>
+        <w:t>updated_at</w:t>
+      </w:r>
+      <w:proofErr w:type="spellEnd"/>
+    </w:p>
+    <w:p/>
+    <w:p>
+      <w:pPr>
+        <w:pStyle w:val="Prrafodelista"/>
+        <w:numPr>
+          <w:ilvl w:val="0"/>
+          <w:numId w:val="5"/>
+        </w:numPr>
+      </w:pPr>
+      <w:r>
+        <w:t xml:space="preserve">Instalado </w:t>
+      </w:r>
+      <w:proofErr w:type="spellStart"/>
+      <w:r>
+        <w:t>Breeze</w:t>
+      </w:r>
+      <w:proofErr w:type="spellEnd"/>
+      <w:r>
+        <w:t xml:space="preserve"> me crea unas rutas en </w:t>
+      </w:r>
+      <w:proofErr w:type="spellStart"/>
+      <w:r>
+        <w:t>web.php</w:t>
+      </w:r>
+      <w:proofErr w:type="spellEnd"/>
+      <w:r>
+        <w:t xml:space="preserve"> y es allí donde se realiza un ajuste para cargar el </w:t>
+      </w:r>
+      <w:proofErr w:type="spellStart"/>
+      <w:r>
+        <w:t>login</w:t>
+      </w:r>
+      <w:proofErr w:type="spellEnd"/>
+      <w:r>
+        <w:t xml:space="preserve">.  La ruta que se tiene como </w:t>
+      </w:r>
+      <w:proofErr w:type="spellStart"/>
+      <w:r>
+        <w:t>welcome</w:t>
+      </w:r>
+      <w:proofErr w:type="spellEnd"/>
+      <w:r>
+        <w:t xml:space="preserve"> se quita y se deja esta ruta:</w:t>
+      </w:r>
+    </w:p>
+    <w:p>
+      <w:pPr>
+        <w:pStyle w:val="Prrafodelista"/>
+        <w:ind w:left="360"/>
+      </w:pPr>
+    </w:p>
+    <w:p>
+      <w:pPr>
+        <w:pStyle w:val="Prrafodelista"/>
+        <w:ind w:left="708"/>
+        <w:rPr>
+          <w:lang w:val="en-US"/>
+        </w:rPr>
+      </w:pPr>
+      <w:r>
+        <w:rPr>
+          <w:lang w:val="en-US"/>
+        </w:rPr>
+        <w:t>Route::get('/', function () {</w:t>
+      </w:r>
+    </w:p>
+    <w:p>
+      <w:pPr>
+        <w:pStyle w:val="Prrafodelista"/>
+        <w:ind w:left="708"/>
+        <w:rPr>
+          <w:lang w:val="en-US"/>
+        </w:rPr>
+      </w:pPr>
+      <w:r>
+        <w:rPr>
+          <w:lang w:val="en-US"/>
+        </w:rPr>
+        <w:t>    return view('dashboard');</w:t>
+      </w:r>
+    </w:p>
+    <w:p>
+      <w:pPr>
+        <w:pStyle w:val="Prrafodelista"/>
+        <w:ind w:left="708"/>
+        <w:rPr>
+          <w:lang w:val="en-US"/>
+        </w:rPr>
+      </w:pPr>
+      <w:r>
+        <w:rPr>
+          <w:lang w:val="en-US"/>
+        </w:rPr>
+        <w:t>})-&gt;middleware(['auth', 'verified'])-&gt;name('dashboard');</w:t>
+      </w:r>
+    </w:p>
+    <w:p>
+      <w:pPr>
+        <w:pStyle w:val="Prrafodelista"/>
+        <w:ind w:left="360"/>
+        <w:rPr>
+          <w:lang w:val="en-US"/>
+        </w:rPr>
+      </w:pPr>
+    </w:p>
+    <w:p>
+      <w:pPr>
+        <w:pStyle w:val="Prrafodelista"/>
+        <w:ind w:left="360"/>
+        <w:rPr>
+          <w:lang w:val="en-US"/>
+        </w:rPr>
+      </w:pPr>
+    </w:p>
+    <w:p>
+      <w:pPr>
+        <w:pStyle w:val="Prrafodelista"/>
+        <w:numPr>
+          <w:ilvl w:val="0"/>
+          <w:numId w:val="5"/>
+        </w:numPr>
+      </w:pPr>
+      <w:r>
+        <w:rPr>
+          <w:lang w:val="en-US"/>
+        </w:rPr>
+        <w:t xml:space="preserve"> </w:t>
+      </w:r>
+      <w:r>
+        <w:t xml:space="preserve">Realizamos algunos ajustes en </w:t>
+      </w:r>
+      <w:proofErr w:type="spellStart"/>
+      <w:r>
+        <w:t>RegisteredUserController</w:t>
+      </w:r>
+      <w:proofErr w:type="spellEnd"/>
+      <w:r>
+        <w:t xml:space="preserve"> donde se incluyen dos campos adicionales de </w:t>
+      </w:r>
+      <w:proofErr w:type="spellStart"/>
+      <w:r>
+        <w:t>surname</w:t>
+      </w:r>
+      <w:proofErr w:type="spellEnd"/>
+      <w:r>
+        <w:t xml:space="preserve"> y </w:t>
+      </w:r>
+      <w:proofErr w:type="spellStart"/>
+      <w:r>
+        <w:t>nick</w:t>
+      </w:r>
+      <w:proofErr w:type="spellEnd"/>
+      <w:r>
+        <w:t xml:space="preserve"> en cuanto a validaciones y para el método créate se envían esos datos.</w:t>
+      </w:r>
+    </w:p>
+    <w:p>
+      <w:pPr>
+        <w:pStyle w:val="Prrafodelista"/>
+        <w:ind w:left="360"/>
+      </w:pPr>
+    </w:p>
+    <w:p>
+      <w:pPr>
+        <w:pStyle w:val="Prrafodelista"/>
+        <w:ind w:left="360"/>
+      </w:pPr>
+      <w:r>
+        <w:t xml:space="preserve">En el modelo de </w:t>
+      </w:r>
+      <w:proofErr w:type="spellStart"/>
+      <w:r>
+        <w:t>User.php</w:t>
+      </w:r>
+      <w:proofErr w:type="spellEnd"/>
+      <w:r>
+        <w:t xml:space="preserve"> también se adicionan los nuevos campos de </w:t>
+      </w:r>
+      <w:proofErr w:type="spellStart"/>
+      <w:r>
+        <w:t>surname</w:t>
+      </w:r>
+      <w:proofErr w:type="spellEnd"/>
+      <w:r>
+        <w:t xml:space="preserve"> y </w:t>
+      </w:r>
+      <w:proofErr w:type="spellStart"/>
+      <w:r>
+        <w:t>nick</w:t>
+      </w:r>
+      <w:proofErr w:type="spellEnd"/>
+      <w:r>
+        <w:t xml:space="preserve">. </w:t>
+      </w:r>
+    </w:p>
+    <w:p>
+      <w:pPr>
+        <w:pStyle w:val="Prrafodelista"/>
+        <w:ind w:left="360"/>
+      </w:pPr>
+    </w:p>
+    <w:p>
+      <w:pPr>
+        <w:pStyle w:val="Prrafodelista"/>
+        <w:numPr>
+          <w:ilvl w:val="0"/>
+          <w:numId w:val="5"/>
+        </w:numPr>
+      </w:pPr>
+      <w:r>
+        <w:t xml:space="preserve">En la vista de </w:t>
+      </w:r>
+      <w:proofErr w:type="spellStart"/>
+      <w:r>
+        <w:t>dashboard</w:t>
+      </w:r>
+      <w:proofErr w:type="spellEnd"/>
+      <w:r>
+        <w:t xml:space="preserve"> realizamos el cambio del </w:t>
+      </w:r>
+      <w:proofErr w:type="spellStart"/>
+      <w:r>
+        <w:t>titulo</w:t>
+      </w:r>
+      <w:proofErr w:type="spellEnd"/>
+      <w:r>
+        <w:t xml:space="preserve"> que estaba así:</w:t>
+      </w:r>
+    </w:p>
+    <w:p>
+      <w:pPr>
+        <w:pStyle w:val="Prrafodelista"/>
+        <w:ind w:left="708"/>
+      </w:pPr>
+      <w:r>
+        <w:t>{{ __(‘</w:t>
+      </w:r>
+      <w:proofErr w:type="spellStart"/>
+      <w:r>
+        <w:t>Dashboard</w:t>
+      </w:r>
+      <w:proofErr w:type="spellEnd"/>
+      <w:r>
+        <w:t>’) }}</w:t>
+      </w:r>
+    </w:p>
+    <w:p>
+      <w:pPr>
+        <w:pStyle w:val="Prrafodelista"/>
+        <w:ind w:left="360"/>
+      </w:pPr>
+      <w:r>
+        <w:t xml:space="preserve">Se reemplazo por </w:t>
+      </w:r>
+    </w:p>
+    <w:p>
+      <w:pPr>
+        <w:pStyle w:val="Prrafodelista"/>
+        <w:ind w:left="708"/>
+      </w:pPr>
+      <w:r>
+        <w:t>{{ __(‘</w:t>
+      </w:r>
+      <w:proofErr w:type="spellStart"/>
+      <w:r>
+        <w:t>Larafoto</w:t>
+      </w:r>
+      <w:proofErr w:type="spellEnd"/>
+      <w:r>
+        <w:t>) }}</w:t>
+      </w:r>
+    </w:p>
+    <w:p>
+      <w:pPr>
+        <w:pStyle w:val="Prrafodelista"/>
+        <w:ind w:left="360"/>
+      </w:pPr>
+    </w:p>
+    <w:p>
+      <w:pPr>
+        <w:pStyle w:val="Prrafodelista"/>
+        <w:numPr>
+          <w:ilvl w:val="0"/>
+          <w:numId w:val="5"/>
+        </w:numPr>
+      </w:pPr>
+      <w:r>
+        <w:t xml:space="preserve">Cambiamos el </w:t>
+      </w:r>
+      <w:proofErr w:type="spellStart"/>
+      <w:r>
+        <w:t>titulo</w:t>
+      </w:r>
+      <w:proofErr w:type="spellEnd"/>
+      <w:r>
+        <w:t xml:space="preserve"> de la </w:t>
+      </w:r>
+      <w:proofErr w:type="spellStart"/>
+      <w:r>
+        <w:t>pagina</w:t>
+      </w:r>
+      <w:proofErr w:type="spellEnd"/>
+      <w:r>
+        <w:t xml:space="preserve"> con el ajuste en el archivo .</w:t>
+      </w:r>
+      <w:proofErr w:type="spellStart"/>
+      <w:r>
+        <w:t>env</w:t>
+      </w:r>
+      <w:proofErr w:type="spellEnd"/>
+      <w:r>
+        <w:t xml:space="preserve"> allí en la variable de APP_NAME.</w:t>
+      </w:r>
+    </w:p>
+    <w:p>
+      <w:pPr>
+        <w:pStyle w:val="Prrafodelista"/>
+        <w:ind w:left="360"/>
+      </w:pPr>
+    </w:p>
+    <w:p>
+      <w:pPr>
+        <w:pStyle w:val="Prrafodelista"/>
+        <w:numPr>
+          <w:ilvl w:val="0"/>
+          <w:numId w:val="5"/>
+        </w:numPr>
+      </w:pPr>
+      <w:r>
+        <w:t>Tengo pendiente el menú para colocar la opción de Subir Imágenes.</w:t>
+      </w:r>
+    </w:p>
+    <w:p>
+      <w:pPr>
+        <w:pStyle w:val="Prrafodelista"/>
+      </w:pPr>
+    </w:p>
+    <w:p>
+      <w:pPr>
+        <w:pStyle w:val="Prrafodelista"/>
+        <w:numPr>
+          <w:ilvl w:val="0"/>
+          <w:numId w:val="5"/>
+        </w:numPr>
+      </w:pPr>
+      <w:r>
+        <w:t xml:space="preserve">Para realiza la actualización del Perfil de Usuario y que también pueda realizar el cambio de los campos de Nick y </w:t>
+      </w:r>
+      <w:proofErr w:type="spellStart"/>
+      <w:r>
+        <w:t>Surname</w:t>
+      </w:r>
+      <w:proofErr w:type="spellEnd"/>
+      <w:r>
+        <w:t xml:space="preserve"> estos se agregan en la vista </w:t>
+      </w:r>
+      <w:proofErr w:type="spellStart"/>
+      <w:r>
+        <w:t>update-profile-information-form</w:t>
+      </w:r>
+      <w:proofErr w:type="spellEnd"/>
+      <w:r>
+        <w:t xml:space="preserve">.  </w:t>
+      </w:r>
+    </w:p>
+    <w:p>
+      <w:pPr>
+        <w:pStyle w:val="Prrafodelista"/>
+      </w:pPr>
+    </w:p>
+    <w:p>
+      <w:pPr>
+        <w:pStyle w:val="Prrafodelista"/>
+        <w:numPr>
+          <w:ilvl w:val="0"/>
+          <w:numId w:val="5"/>
+        </w:numPr>
+      </w:pPr>
+      <w:r>
+        <w:t xml:space="preserve">En el archivo de </w:t>
+      </w:r>
+      <w:proofErr w:type="spellStart"/>
+      <w:r>
+        <w:t>ProfileController</w:t>
+      </w:r>
+      <w:proofErr w:type="spellEnd"/>
+      <w:r>
+        <w:t xml:space="preserve"> realizamos unos ajustes al método de </w:t>
+      </w:r>
+      <w:proofErr w:type="spellStart"/>
+      <w:r>
+        <w:t>update</w:t>
+      </w:r>
+      <w:proofErr w:type="spellEnd"/>
+      <w:r>
+        <w:t xml:space="preserve">, allí ponemos validaciones para todos los campos y en especial el de Nick y email para que no sean repetidos en la base de datos y acá se tiene en cuenta que si modifico por ejemplo el nombre en la validación de Nick o email ignore los datos de ese usuario que </w:t>
+      </w:r>
+      <w:proofErr w:type="spellStart"/>
+      <w:r>
+        <w:t>esta</w:t>
+      </w:r>
+      <w:proofErr w:type="spellEnd"/>
+      <w:r>
+        <w:t xml:space="preserve"> cambiando la información.</w:t>
+      </w:r>
+    </w:p>
+    <w:p>
+      <w:pPr>
+        <w:pStyle w:val="Prrafodelista"/>
+      </w:pPr>
+    </w:p>
+    <w:p>
+      <w:pPr>
+        <w:pStyle w:val="Prrafodelista"/>
+        <w:numPr>
+          <w:ilvl w:val="0"/>
+          <w:numId w:val="5"/>
+        </w:numPr>
+      </w:pPr>
+      <w:r>
+        <w:t xml:space="preserve">Se realiza una instalación de SweetAlert2 para poder manejar las alertas de una manera más elegante y no con las de </w:t>
+      </w:r>
+      <w:proofErr w:type="spellStart"/>
+      <w:r>
+        <w:t>Boostrap</w:t>
+      </w:r>
+      <w:proofErr w:type="spellEnd"/>
+      <w:r>
+        <w:t xml:space="preserve">.  Para ello lo que hicimos es en la vista de </w:t>
+      </w:r>
+      <w:proofErr w:type="spellStart"/>
+      <w:r>
+        <w:t>app.blade</w:t>
+      </w:r>
+      <w:proofErr w:type="spellEnd"/>
+      <w:r>
+        <w:t xml:space="preserve"> se adiciona el script de SweetAlert2 como un CDN así:</w:t>
+      </w:r>
+    </w:p>
+    <w:p>
+      <w:pPr>
+        <w:pStyle w:val="Prrafodelista"/>
+        <w:rPr>
+          <w:lang w:val="en-US"/>
+        </w:rPr>
+      </w:pPr>
+    </w:p>
+    <w:p>
+      <w:pPr>
+        <w:pStyle w:val="Prrafodelista"/>
+        <w:rPr>
+          <w:lang w:val="en-US"/>
+        </w:rPr>
+      </w:pPr>
+      <w:r>
+        <w:rPr>
+          <w:lang w:val="en-US"/>
+        </w:rPr>
+        <w:t>&lt;!-- Scripts SweetAlert2 --&gt;</w:t>
+      </w:r>
+    </w:p>
+    <w:p>
+      <w:pPr>
+        <w:pStyle w:val="Prrafodelista"/>
+        <w:rPr>
+          <w:lang w:val="en-US"/>
+        </w:rPr>
+      </w:pPr>
+      <w:r>
+        <w:rPr>
+          <w:lang w:val="en-US"/>
+        </w:rPr>
+        <w:t xml:space="preserve">&lt;script </w:t>
+      </w:r>
+      <w:proofErr w:type="spellStart"/>
+      <w:r>
+        <w:rPr>
+          <w:lang w:val="en-US"/>
+        </w:rPr>
+        <w:t>src</w:t>
+      </w:r>
+      <w:proofErr w:type="spellEnd"/>
+      <w:r>
+        <w:rPr>
+          <w:lang w:val="en-US"/>
+        </w:rPr>
+        <w:t>="https://cdn.jsdelivr.net/</w:t>
+      </w:r>
+      <w:proofErr w:type="spellStart"/>
+      <w:r>
+        <w:rPr>
+          <w:lang w:val="en-US"/>
+        </w:rPr>
+        <w:t>npm</w:t>
+      </w:r>
+      <w:proofErr w:type="spellEnd"/>
+      <w:r>
+        <w:rPr>
+          <w:lang w:val="en-US"/>
+        </w:rPr>
+        <w:t>/sweetalert2@11"&gt;&lt;/script&gt;</w:t>
+      </w:r>
+    </w:p>
+    <w:p>
+      <w:pPr>
+        <w:pStyle w:val="Prrafodelista"/>
+        <w:rPr>
+          <w:lang w:val="en-US"/>
+        </w:rPr>
+      </w:pPr>
+    </w:p>
+    <w:p>
+      <w:pPr>
+        <w:pStyle w:val="Prrafodelista"/>
+        <w:numPr>
+          <w:ilvl w:val="0"/>
+          <w:numId w:val="5"/>
+        </w:numPr>
+      </w:pPr>
+      <w:r>
+        <w:t>Con este SweetAlert2 por e</w:t>
+      </w:r>
+      <w:r>
+        <w:t>jemplo para cuando se actualiza el usuario se ajusto allí en la vista</w:t>
+      </w:r>
+      <w:r>
+        <w:t xml:space="preserve"> </w:t>
+      </w:r>
+      <w:proofErr w:type="spellStart"/>
+      <w:r>
+        <w:t>update-profile-information-form</w:t>
+      </w:r>
+      <w:proofErr w:type="spellEnd"/>
+      <w:r>
+        <w:t xml:space="preserve"> este código:</w:t>
+      </w:r>
+    </w:p>
+    <w:p>
+      <w:pPr>
+        <w:pStyle w:val="Prrafodelista"/>
+        <w:ind w:left="360"/>
+      </w:pPr>
+    </w:p>
+    <w:p>
+      <w:pPr>
+        <w:pStyle w:val="Prrafodelista"/>
+        <w:ind w:left="708"/>
+        <w:rPr>
+          <w:lang w:val="en-US"/>
+        </w:rPr>
+      </w:pPr>
+      <w:r>
+        <w:rPr>
+          <w:lang w:val="en-US"/>
+        </w:rPr>
+        <w:t>@if (session('status') === 'profile-updated')</w:t>
+      </w:r>
+    </w:p>
+    <w:p>
+      <w:pPr>
+        <w:pStyle w:val="Prrafodelista"/>
+        <w:ind w:left="708"/>
+        <w:rPr>
+          <w:lang w:val="en-US"/>
+        </w:rPr>
+      </w:pPr>
+      <w:r>
+        <w:rPr>
+          <w:lang w:val="en-US"/>
+        </w:rPr>
+        <w:tab/>
+        <w:t>&lt;script&gt;</w:t>
+      </w:r>
+    </w:p>
+    <w:p>
+      <w:pPr>
+        <w:pStyle w:val="Prrafodelista"/>
+        <w:ind w:left="708"/>
+        <w:rPr>
+          <w:lang w:val="en-US"/>
+        </w:rPr>
+      </w:pPr>
+      <w:r>
+        <w:rPr>
+          <w:lang w:val="en-US"/>
+        </w:rPr>
+        <w:tab/>
+      </w:r>
+      <w:r>
+        <w:rPr>
+          <w:lang w:val="en-US"/>
+        </w:rPr>
+        <w:tab/>
+      </w:r>
+      <w:proofErr w:type="spellStart"/>
+      <w:r>
+        <w:rPr>
+          <w:lang w:val="en-US"/>
+        </w:rPr>
+        <w:t>Swal.fire</w:t>
+      </w:r>
+      <w:proofErr w:type="spellEnd"/>
+      <w:r>
+        <w:rPr>
+          <w:lang w:val="en-US"/>
+        </w:rPr>
+        <w:t>({</w:t>
+      </w:r>
+    </w:p>
+    <w:p>
+      <w:pPr>
+        <w:pStyle w:val="Prrafodelista"/>
+        <w:ind w:left="708"/>
+        <w:rPr>
+          <w:lang w:val="en-US"/>
+        </w:rPr>
+      </w:pPr>
+      <w:r>
+        <w:rPr>
+          <w:lang w:val="en-US"/>
+        </w:rPr>
+        <w:tab/>
+      </w:r>
+      <w:r>
+        <w:rPr>
+          <w:lang w:val="en-US"/>
+        </w:rPr>
+        <w:tab/>
+      </w:r>
+      <w:r>
+        <w:rPr>
+          <w:lang w:val="en-US"/>
+        </w:rPr>
+        <w:tab/>
+        <w:t>icon: 'success',</w:t>
+      </w:r>
+    </w:p>
+    <w:p>
+      <w:pPr>
+        <w:pStyle w:val="Prrafodelista"/>
+        <w:ind w:left="708"/>
+      </w:pPr>
+      <w:r>
+        <w:rPr>
+          <w:lang w:val="en-US"/>
+        </w:rPr>
+        <w:tab/>
+      </w:r>
+      <w:r>
+        <w:rPr>
+          <w:lang w:val="en-US"/>
+        </w:rPr>
+        <w:tab/>
+      </w:r>
+      <w:r>
+        <w:rPr>
+          <w:lang w:val="en-US"/>
+        </w:rPr>
+        <w:tab/>
+      </w:r>
+      <w:proofErr w:type="spellStart"/>
+      <w:r>
+        <w:t>title</w:t>
+      </w:r>
+      <w:proofErr w:type="spellEnd"/>
+      <w:r>
+        <w:t>: '¡Perfil actualizado!',</w:t>
+      </w:r>
+    </w:p>
+    <w:p>
+      <w:pPr>
+        <w:pStyle w:val="Prrafodelista"/>
+        <w:ind w:left="708"/>
+      </w:pPr>
+      <w:r>
+        <w:tab/>
+      </w:r>
+      <w:r>
+        <w:tab/>
+      </w:r>
+      <w:r>
+        <w:tab/>
+      </w:r>
+      <w:proofErr w:type="spellStart"/>
+      <w:r>
+        <w:t>text</w:t>
+      </w:r>
+      <w:proofErr w:type="spellEnd"/>
+      <w:r>
+        <w:t>: 'Tu información fue guardada correctamente.',</w:t>
+      </w:r>
+    </w:p>
+    <w:p>
+      <w:pPr>
+        <w:pStyle w:val="Prrafodelista"/>
+        <w:ind w:left="708"/>
+        <w:rPr>
+          <w:lang w:val="en-US"/>
+        </w:rPr>
+      </w:pPr>
+      <w:r>
+        <w:tab/>
+      </w:r>
+      <w:r>
+        <w:tab/>
+      </w:r>
+      <w:r>
+        <w:tab/>
+      </w:r>
+      <w:proofErr w:type="spellStart"/>
+      <w:r>
+        <w:rPr>
+          <w:lang w:val="en-US"/>
+        </w:rPr>
+        <w:t>confirmButtonColor</w:t>
+      </w:r>
+      <w:proofErr w:type="spellEnd"/>
+      <w:r>
+        <w:rPr>
+          <w:lang w:val="en-US"/>
+        </w:rPr>
+        <w:t>: '#3085d6',</w:t>
+      </w:r>
+    </w:p>
+    <w:p>
+      <w:pPr>
+        <w:pStyle w:val="Prrafodelista"/>
+        <w:ind w:left="708"/>
+        <w:rPr>
+          <w:lang w:val="en-US"/>
+        </w:rPr>
+      </w:pPr>
+      <w:r>
+        <w:rPr>
+          <w:lang w:val="en-US"/>
+        </w:rPr>
+        <w:tab/>
+      </w:r>
+      <w:r>
+        <w:rPr>
+          <w:lang w:val="en-US"/>
+        </w:rPr>
+        <w:tab/>
+      </w:r>
+      <w:r>
+        <w:rPr>
+          <w:lang w:val="en-US"/>
+        </w:rPr>
+        <w:tab/>
+      </w:r>
+      <w:proofErr w:type="spellStart"/>
+      <w:r>
+        <w:rPr>
+          <w:lang w:val="en-US"/>
+        </w:rPr>
+        <w:t>confirmButtonText</w:t>
+      </w:r>
+      <w:proofErr w:type="spellEnd"/>
+      <w:r>
+        <w:rPr>
+          <w:lang w:val="en-US"/>
+        </w:rPr>
+        <w:t>: 'OK'</w:t>
+      </w:r>
+    </w:p>
+    <w:p>
+      <w:pPr>
+        <w:pStyle w:val="Prrafodelista"/>
+        <w:ind w:left="708"/>
+        <w:rPr>
+          <w:lang w:val="en-US"/>
+        </w:rPr>
+      </w:pPr>
+      <w:r>
+        <w:rPr>
+          <w:lang w:val="en-US"/>
+        </w:rPr>
+        <w:tab/>
+      </w:r>
+      <w:r>
+        <w:rPr>
+          <w:lang w:val="en-US"/>
+        </w:rPr>
+        <w:tab/>
+        <w:t>});</w:t>
+      </w:r>
+    </w:p>
+    <w:p>
+      <w:pPr>
+        <w:pStyle w:val="Prrafodelista"/>
+        <w:ind w:left="708"/>
+      </w:pPr>
+      <w:r>
+        <w:rPr>
+          <w:lang w:val="en-US"/>
+        </w:rPr>
+        <w:tab/>
+      </w:r>
+      <w:r>
+        <w:t>&lt;/script&gt;</w:t>
+      </w:r>
+    </w:p>
+    <w:p>
+      <w:pPr>
+        <w:pStyle w:val="Prrafodelista"/>
+        <w:ind w:left="708"/>
+      </w:pPr>
+      <w:r>
+        <w:t>@endif</w:t>
+      </w:r>
+    </w:p>
+    <w:p>
+      <w:pPr>
+        <w:pStyle w:val="Prrafodelista"/>
+        <w:ind w:left="360"/>
+      </w:pPr>
+    </w:p>
+    <w:p>
+      <w:pPr>
+        <w:pStyle w:val="Prrafodelista"/>
+        <w:numPr>
+          <w:ilvl w:val="0"/>
+          <w:numId w:val="5"/>
+        </w:numPr>
+      </w:pPr>
+      <w:r>
+        <w:t xml:space="preserve">Ahora lo que realizamos a continuación es la de colocar otro campo para que se puedan subir imágenes y este sea un avatar del usuario. Para ello en el archivo de la vista </w:t>
+      </w:r>
+      <w:proofErr w:type="spellStart"/>
+      <w:r>
+        <w:t>update-profile-information-form</w:t>
+      </w:r>
+      <w:proofErr w:type="spellEnd"/>
+      <w:r>
+        <w:t xml:space="preserve">  se adiciona esto:</w:t>
+      </w:r>
+    </w:p>
+    <w:p>
+      <w:pPr>
+        <w:pStyle w:val="Prrafodelista"/>
+        <w:ind w:left="360"/>
+      </w:pPr>
+    </w:p>
+    <w:p>
+      <w:pPr>
+        <w:pStyle w:val="Prrafodelista"/>
+        <w:ind w:left="708"/>
+        <w:rPr>
+          <w:lang w:val="en-US"/>
+        </w:rPr>
+      </w:pPr>
+      <w:r>
+        <w:rPr>
+          <w:lang w:val="en-US"/>
+        </w:rPr>
+        <w:t>&lt;div&gt;</w:t>
+      </w:r>
+    </w:p>
+    <w:p>
+      <w:pPr>
+        <w:pStyle w:val="Prrafodelista"/>
+        <w:ind w:left="708"/>
+        <w:rPr>
+          <w:lang w:val="en-US"/>
+        </w:rPr>
+      </w:pPr>
+      <w:r>
+        <w:rPr>
+          <w:lang w:val="en-US"/>
+        </w:rPr>
+        <w:t>            &lt;x-input-label for="image" :value="__('Avatar')" /&gt;</w:t>
+      </w:r>
+    </w:p>
+    <w:p>
+      <w:pPr>
+        <w:pStyle w:val="Prrafodelista"/>
+        <w:ind w:left="708"/>
+        <w:rPr>
+          <w:lang w:val="en-US"/>
+        </w:rPr>
+      </w:pPr>
+      <w:r>
+        <w:rPr>
+          <w:lang w:val="en-US"/>
+        </w:rPr>
+        <w:lastRenderedPageBreak/>
+        <w:t>            &lt;x-text-input id="image" name="image" type="file" class="mt-1 block w-full" accept="image/*" /&gt;</w:t>
+      </w:r>
+    </w:p>
+    <w:p>
+      <w:pPr>
+        <w:pStyle w:val="Prrafodelista"/>
+        <w:ind w:left="708"/>
+        <w:rPr>
+          <w:lang w:val="en-US"/>
+        </w:rPr>
+      </w:pPr>
+      <w:r>
+        <w:rPr>
+          <w:lang w:val="en-US"/>
+        </w:rPr>
+        <w:t>            &lt;x-input-error class="mt-2" :messages="$errors-&gt;get('image')" /&gt;</w:t>
+      </w:r>
+    </w:p>
+    <w:p>
+      <w:pPr>
+        <w:pStyle w:val="Prrafodelista"/>
+        <w:ind w:left="708"/>
+      </w:pPr>
+      <w:r>
+        <w:rPr>
+          <w:lang w:val="en-US"/>
+        </w:rPr>
+        <w:t> </w:t>
+      </w:r>
+      <w:r>
+        <w:t>&lt;/</w:t>
+      </w:r>
+      <w:proofErr w:type="spellStart"/>
+      <w:r>
+        <w:t>div</w:t>
+      </w:r>
+      <w:proofErr w:type="spellEnd"/>
+      <w:r>
+        <w:t>&gt;</w:t>
+      </w:r>
+    </w:p>
+    <w:p>
+      <w:pPr>
+        <w:pStyle w:val="Prrafodelista"/>
+        <w:ind w:left="708"/>
+      </w:pPr>
+    </w:p>
+    <w:p>
+      <w:pPr>
+        <w:ind w:left="708"/>
+      </w:pPr>
+      <w:r>
+        <w:t>En Laravel no se puede subir la imagen a una carpeta directa en el sistema de archivos, esto se hace  mediante el uso de discos virtuales para tener un poco más protegidos los archivos que subimos al servidor y más organizados.</w:t>
+      </w:r>
+    </w:p>
+    <w:p>
+      <w:pPr>
+        <w:ind w:left="708"/>
+      </w:pPr>
+    </w:p>
+    <w:p>
+      <w:pPr>
+        <w:ind w:left="708"/>
+      </w:pPr>
+      <w:r>
+        <w:t xml:space="preserve">Lo primero que se hace es configurar el </w:t>
+      </w:r>
+      <w:proofErr w:type="spellStart"/>
+      <w:r>
+        <w:t>filesystem</w:t>
+      </w:r>
+      <w:proofErr w:type="spellEnd"/>
+      <w:r>
+        <w:t>, para ello ingresamos a app\</w:t>
+      </w:r>
+      <w:proofErr w:type="spellStart"/>
+      <w:r>
+        <w:t>config</w:t>
+      </w:r>
+      <w:proofErr w:type="spellEnd"/>
+      <w:r>
+        <w:t>\</w:t>
+      </w:r>
+      <w:proofErr w:type="spellStart"/>
+      <w:r>
+        <w:t>filesystem.php</w:t>
+      </w:r>
+      <w:proofErr w:type="spellEnd"/>
+      <w:r>
+        <w:t xml:space="preserve"> y es acá donde puedo crear los discos virtuales para guardar mis datos.  Uno de los discos ya creados acá es </w:t>
+      </w:r>
+      <w:proofErr w:type="spellStart"/>
+      <w:r>
+        <w:t>public</w:t>
+      </w:r>
+      <w:proofErr w:type="spellEnd"/>
+      <w:r>
+        <w:t xml:space="preserve"> donde se almacenan nuestras imágenes. Se crea uno de </w:t>
+      </w:r>
+      <w:proofErr w:type="spellStart"/>
+      <w:r>
+        <w:t>users</w:t>
+      </w:r>
+      <w:proofErr w:type="spellEnd"/>
+      <w:r>
+        <w:t xml:space="preserve"> para guardar las imágenes de los usuarios. Y por ultimo se crea un disco de </w:t>
+      </w:r>
+      <w:proofErr w:type="spellStart"/>
+      <w:r>
+        <w:t>images</w:t>
+      </w:r>
+      <w:proofErr w:type="spellEnd"/>
+      <w:r>
+        <w:t xml:space="preserve"> que es donde colocaremos las imágenes de la plataforma.</w:t>
+      </w:r>
+    </w:p>
+    <w:p>
+      <w:pPr>
+        <w:ind w:left="708"/>
+      </w:pPr>
+    </w:p>
+    <w:p>
+      <w:pPr>
+        <w:ind w:left="708"/>
+      </w:pPr>
+      <w:r>
+        <w:t xml:space="preserve">Otro ajuste que se hace es en el formulario de actualización es colocar allí el </w:t>
+      </w:r>
+      <w:proofErr w:type="spellStart"/>
+      <w:r>
+        <w:t>enctype</w:t>
+      </w:r>
+      <w:proofErr w:type="spellEnd"/>
+      <w:r>
+        <w:t>="</w:t>
+      </w:r>
+      <w:proofErr w:type="spellStart"/>
+      <w:r>
+        <w:t>multipart</w:t>
+      </w:r>
+      <w:proofErr w:type="spellEnd"/>
+      <w:r>
+        <w:t>/</w:t>
+      </w:r>
+      <w:proofErr w:type="spellStart"/>
+      <w:r>
+        <w:t>form</w:t>
+      </w:r>
+      <w:proofErr w:type="spellEnd"/>
+      <w:r>
+        <w:t>-data"</w:t>
+      </w:r>
+      <w:r>
+        <w:t xml:space="preserve"> para poder recibir archivos en el formulario.</w:t>
+      </w:r>
+    </w:p>
+    <w:p>
+      <w:pPr>
+        <w:ind w:left="708"/>
+      </w:pPr>
+    </w:p>
+    <w:p>
+      <w:pPr>
+        <w:ind w:left="708"/>
+      </w:pPr>
+    </w:p>
+    <w:p/>
     <w:p>
       <w:pPr>
         <w:pStyle w:val="Prrafodelista"/>
@@ -4211,7 +6031,6 @@
   <w:style w:type="character" w:default="1" w:styleId="Fuentedeprrafopredeter">
     <w:name w:val="Default Paragraph Font"/>
     <w:uiPriority w:val="1"/>
-    <w:semiHidden/>
     <w:unhideWhenUsed/>
   </w:style>
   <w:style w:type="table" w:default="1" w:styleId="Tablanormal">

</xml_diff>